<commit_message>
1. Updated the Installation and User Guide 2. Updated the QR Tool Updates (the changelist for the latest version)
</commit_message>
<xml_diff>
--- a/Documentation/QR Toolbox Installation and User Guide.docx
+++ b/Documentation/QR Toolbox Installation and User Guide.docx
@@ -259,7 +259,13 @@
         <w:t xml:space="preserve">The QR </w:t>
       </w:r>
       <w:r>
-        <w:t>Toolbox requires Python 3+ and some Python packages to run, along with other setup commands. In order to install this software</w:t>
+        <w:t>Toolbox requires Python 3+</w:t>
+      </w:r>
+      <w:r>
+        <w:t xml:space="preserve"> (and Python 3.7.4 is preferred)</w:t>
+      </w:r>
+      <w:r>
+        <w:t xml:space="preserve"> and some Python packages to run, along with other setup commands. In order to install this software</w:t>
       </w:r>
       <w:r>
         <w:t>:</w:t>
@@ -280,7 +286,13 @@
         <w:t>F</w:t>
       </w:r>
       <w:r>
-        <w:t xml:space="preserve">irst locate the Setup.bat file in the QR_Tool folder, then double-click it to run it. </w:t>
+        <w:t>irst locate the Setup.bat file in the QR_Tool</w:t>
+      </w:r>
+      <w:r>
+        <w:t>/Setup</w:t>
+      </w:r>
+      <w:r>
+        <w:t xml:space="preserve"> folder, then double-click it to run it. </w:t>
       </w:r>
       <w:r>
         <w:t xml:space="preserve">The command line and </w:t>
@@ -796,15 +808,7 @@
         <w:rPr>
           <w:rFonts w:cstheme="minorHAnsi"/>
         </w:rPr>
-        <w:t>,</w:t>
-      </w:r>
-      <w:bookmarkStart w:id="0" w:name="_GoBack"/>
-      <w:bookmarkEnd w:id="0"/>
-      <w:r>
-        <w:rPr>
-          <w:rFonts w:cstheme="minorHAnsi"/>
-        </w:rPr>
-        <w:t xml:space="preserve"> and close it once it is done</w:t>
+        <w:t>, and close it once it is done</w:t>
       </w:r>
       <w:r>
         <w:rPr>
@@ -1029,7 +1033,19 @@
         <w:rPr>
           <w:rFonts w:cstheme="minorHAnsi"/>
         </w:rPr>
-        <w:t xml:space="preserve">Locate and open the QR_Tool </w:t>
+        <w:t>Locate and open the QR_Tool</w:t>
+      </w:r>
+      <w:r>
+        <w:rPr>
+          <w:rFonts w:cstheme="minorHAnsi"/>
+        </w:rPr>
+        <w:t>/Setup</w:t>
+      </w:r>
+      <w:r>
+        <w:rPr>
+          <w:rFonts w:cstheme="minorHAnsi"/>
+        </w:rPr>
+        <w:t xml:space="preserve"> </w:t>
       </w:r>
       <w:r>
         <w:rPr>
@@ -2609,7 +2625,23 @@
           <w:sz w:val="22"/>
           <w:szCs w:val="22"/>
         </w:rPr>
-        <w:t xml:space="preserve"> file using the Client Id and Client Secret </w:t>
+        <w:t xml:space="preserve"> file </w:t>
+      </w:r>
+      <w:r>
+        <w:rPr>
+          <w:rFonts w:asciiTheme="minorHAnsi" w:hAnsiTheme="minorHAnsi" w:cstheme="minorHAnsi"/>
+          <w:sz w:val="22"/>
+          <w:szCs w:val="22"/>
+        </w:rPr>
+        <w:t xml:space="preserve">in QR_Tool/Setup </w:t>
+      </w:r>
+      <w:r>
+        <w:rPr>
+          <w:rFonts w:asciiTheme="minorHAnsi" w:hAnsiTheme="minorHAnsi" w:cstheme="minorHAnsi"/>
+          <w:sz w:val="22"/>
+          <w:szCs w:val="22"/>
+        </w:rPr>
+        <w:t xml:space="preserve">using the Client Id and Client Secret </w:t>
       </w:r>
       <w:r>
         <w:rPr>
@@ -2930,7 +2962,19 @@
         <w:rPr>
           <w:rFonts w:eastAsia="Times New Roman" w:cstheme="minorHAnsi"/>
         </w:rPr>
-        <w:t>The following lines in QRToolbox.py may need to be modified:</w:t>
+        <w:t>The following lines in QR</w:t>
+      </w:r>
+      <w:r>
+        <w:rPr>
+          <w:rFonts w:eastAsia="Times New Roman" w:cstheme="minorHAnsi"/>
+        </w:rPr>
+        <w:t>-</w:t>
+      </w:r>
+      <w:r>
+        <w:rPr>
+          <w:rFonts w:eastAsia="Times New Roman" w:cstheme="minorHAnsi"/>
+        </w:rPr>
+        <w:t>Toolbox.py may need to be modified:</w:t>
       </w:r>
     </w:p>
     <w:p>
@@ -3114,7 +3158,21 @@
           <w:rFonts w:eastAsia="Times New Roman" w:cstheme="minorHAnsi"/>
           <w:i/>
         </w:rPr>
-        <w:t xml:space="preserve"> (this is file name for batch generate QR Code images)</w:t>
+        <w:t xml:space="preserve"> (this is </w:t>
+      </w:r>
+      <w:r>
+        <w:rPr>
+          <w:rFonts w:eastAsia="Times New Roman" w:cstheme="minorHAnsi"/>
+          <w:i/>
+        </w:rPr>
+        <w:t xml:space="preserve">the </w:t>
+      </w:r>
+      <w:r>
+        <w:rPr>
+          <w:rFonts w:eastAsia="Times New Roman" w:cstheme="minorHAnsi"/>
+          <w:i/>
+        </w:rPr>
+        <w:t>file name for batch generate QR Code images)</w:t>
       </w:r>
     </w:p>
     <w:p>
@@ -3160,7 +3218,21 @@
           <w:rFonts w:eastAsia="Times New Roman" w:cstheme="minorHAnsi"/>
           <w:i/>
         </w:rPr>
-        <w:t xml:space="preserve"> (this is location that names.csv resides)</w:t>
+        <w:t xml:space="preserve"> (this is </w:t>
+      </w:r>
+      <w:r>
+        <w:rPr>
+          <w:rFonts w:eastAsia="Times New Roman" w:cstheme="minorHAnsi"/>
+          <w:i/>
+        </w:rPr>
+        <w:t xml:space="preserve">the </w:t>
+      </w:r>
+      <w:r>
+        <w:rPr>
+          <w:rFonts w:eastAsia="Times New Roman" w:cstheme="minorHAnsi"/>
+          <w:i/>
+        </w:rPr>
+        <w:t>location that names.csv resides)</w:t>
       </w:r>
     </w:p>
     <w:p>
@@ -3718,7 +3790,63 @@
           <w:sz w:val="22"/>
           <w:szCs w:val="22"/>
         </w:rPr>
-        <w:t xml:space="preserve">(all on one line) </w:t>
+        <w:t xml:space="preserve">from bullet </w:t>
+      </w:r>
+      <w:r>
+        <w:rPr>
+          <w:rFonts w:asciiTheme="minorHAnsi" w:hAnsiTheme="minorHAnsi" w:cstheme="minorHAnsi"/>
+          <w:sz w:val="22"/>
+          <w:szCs w:val="22"/>
+        </w:rPr>
+        <w:t>‘</w:t>
+      </w:r>
+      <w:r>
+        <w:rPr>
+          <w:rFonts w:asciiTheme="minorHAnsi" w:hAnsiTheme="minorHAnsi" w:cstheme="minorHAnsi"/>
+          <w:sz w:val="22"/>
+          <w:szCs w:val="22"/>
+        </w:rPr>
+        <w:t>a</w:t>
+      </w:r>
+      <w:r>
+        <w:rPr>
+          <w:rFonts w:asciiTheme="minorHAnsi" w:hAnsiTheme="minorHAnsi" w:cstheme="minorHAnsi"/>
+          <w:sz w:val="22"/>
+          <w:szCs w:val="22"/>
+        </w:rPr>
+        <w:t>’ below</w:t>
+      </w:r>
+      <w:r>
+        <w:rPr>
+          <w:rFonts w:asciiTheme="minorHAnsi" w:hAnsiTheme="minorHAnsi" w:cstheme="minorHAnsi"/>
+          <w:sz w:val="22"/>
+          <w:szCs w:val="22"/>
+        </w:rPr>
+        <w:t xml:space="preserve"> </w:t>
+      </w:r>
+      <w:r>
+        <w:rPr>
+          <w:rFonts w:asciiTheme="minorHAnsi" w:hAnsiTheme="minorHAnsi" w:cstheme="minorHAnsi"/>
+          <w:sz w:val="22"/>
+          <w:szCs w:val="22"/>
+        </w:rPr>
+        <w:t>(</w:t>
+      </w:r>
+      <w:r>
+        <w:rPr>
+          <w:rFonts w:asciiTheme="minorHAnsi" w:hAnsiTheme="minorHAnsi" w:cstheme="minorHAnsi"/>
+          <w:sz w:val="22"/>
+          <w:szCs w:val="22"/>
+        </w:rPr>
+        <w:t xml:space="preserve">put it </w:t>
+      </w:r>
+      <w:r>
+        <w:rPr>
+          <w:rFonts w:asciiTheme="minorHAnsi" w:hAnsiTheme="minorHAnsi" w:cstheme="minorHAnsi"/>
+          <w:sz w:val="22"/>
+          <w:szCs w:val="22"/>
+        </w:rPr>
+        <w:t xml:space="preserve">all on one line) </w:t>
       </w:r>
       <w:r>
         <w:rPr>
@@ -3734,7 +3862,39 @@
           <w:sz w:val="22"/>
           <w:szCs w:val="22"/>
         </w:rPr>
-        <w:t xml:space="preserve"> .bat file:</w:t>
+        <w:t xml:space="preserve"> .bat file</w:t>
+      </w:r>
+      <w:r>
+        <w:rPr>
+          <w:rFonts w:asciiTheme="minorHAnsi" w:hAnsiTheme="minorHAnsi" w:cstheme="minorHAnsi"/>
+          <w:sz w:val="22"/>
+          <w:szCs w:val="22"/>
+        </w:rPr>
+        <w:t xml:space="preserve"> (you will need to fill in the locations of each executable file</w:t>
+      </w:r>
+      <w:r>
+        <w:rPr>
+          <w:rFonts w:asciiTheme="minorHAnsi" w:hAnsiTheme="minorHAnsi" w:cstheme="minorHAnsi"/>
+          <w:sz w:val="22"/>
+          <w:szCs w:val="22"/>
+        </w:rPr>
+        <w:t>, as exemplified in bullet ‘b’</w:t>
+      </w:r>
+      <w:r>
+        <w:rPr>
+          <w:rFonts w:asciiTheme="minorHAnsi" w:hAnsiTheme="minorHAnsi" w:cstheme="minorHAnsi"/>
+          <w:sz w:val="22"/>
+          <w:szCs w:val="22"/>
+        </w:rPr>
+        <w:t>)</w:t>
+      </w:r>
+      <w:r>
+        <w:rPr>
+          <w:rFonts w:asciiTheme="minorHAnsi" w:hAnsiTheme="minorHAnsi" w:cstheme="minorHAnsi"/>
+          <w:sz w:val="22"/>
+          <w:szCs w:val="22"/>
+        </w:rPr>
+        <w:t>:</w:t>
       </w:r>
     </w:p>
     <w:p>
@@ -3898,7 +4058,23 @@
           <w:sz w:val="22"/>
           <w:szCs w:val="22"/>
         </w:rPr>
-        <w:t>by right-clicking and selecting “Create Shortcut”</w:t>
+        <w:t>by right-clicking</w:t>
+      </w:r>
+      <w:r>
+        <w:rPr>
+          <w:rFonts w:asciiTheme="minorHAnsi" w:hAnsiTheme="minorHAnsi" w:cstheme="minorHAnsi"/>
+          <w:sz w:val="22"/>
+          <w:szCs w:val="22"/>
+        </w:rPr>
+        <w:t xml:space="preserve"> on it</w:t>
+      </w:r>
+      <w:r>
+        <w:rPr>
+          <w:rFonts w:asciiTheme="minorHAnsi" w:hAnsiTheme="minorHAnsi" w:cstheme="minorHAnsi"/>
+          <w:sz w:val="22"/>
+          <w:szCs w:val="22"/>
+        </w:rPr>
+        <w:t xml:space="preserve"> and selecting “Create Shortcut”</w:t>
       </w:r>
       <w:r>
         <w:rPr>
@@ -4724,6 +4900,7 @@
           <w:sz w:val="22"/>
           <w:szCs w:val="22"/>
         </w:rPr>
+        <w:lastRenderedPageBreak/>
         <w:t>PiCamera (a camera specifically for Raspberry Pis)</w:t>
       </w:r>
     </w:p>
@@ -4748,7 +4925,6 @@
           <w:sz w:val="22"/>
           <w:szCs w:val="22"/>
         </w:rPr>
-        <w:lastRenderedPageBreak/>
         <w:t>Note: These mappings do assume that the computer has default settings regarding webcams. If those settings are different</w:t>
       </w:r>
       <w:r>
@@ -5011,13 +5187,22 @@
         <w:t>6</w:t>
       </w:r>
       <w:r>
-        <w:t xml:space="preserve"> functions in the Q</w:t>
-      </w:r>
-      <w:r>
-        <w:t xml:space="preserve">R-Toolbox, </w:t>
-      </w:r>
-      <w:r>
-        <w:t>each with a local and SharePoint version (</w:t>
+        <w:t xml:space="preserve"> functions in </w:t>
+      </w:r>
+      <w:r>
+        <w:t xml:space="preserve">each version of </w:t>
+      </w:r>
+      <w:r>
+        <w:t>the Q</w:t>
+      </w:r>
+      <w:r>
+        <w:t>R-Toolbox</w:t>
+      </w:r>
+      <w:r>
+        <w:t xml:space="preserve"> </w:t>
+      </w:r>
+      <w:r>
+        <w:t>(</w:t>
       </w:r>
       <w:r>
         <w:t xml:space="preserve">the version </w:t>
@@ -5032,7 +5217,10 @@
         <w:t xml:space="preserve">given for </w:t>
       </w:r>
       <w:r>
-        <w:t>the second question)</w:t>
+        <w:t>the second question</w:t>
+      </w:r>
+      <w:r>
+        <w:t>), with only a slight difference between the two versions</w:t>
       </w:r>
       <w:r>
         <w:t>:</w:t>
@@ -5049,10 +5237,10 @@
           <w:noProof/>
         </w:rPr>
         <w:drawing>
-          <wp:inline distT="0" distB="0" distL="0" distR="0" wp14:anchorId="6C2F6C89" wp14:editId="43C5FEB9">
-            <wp:extent cx="5410200" cy="2829373"/>
-            <wp:effectExtent l="0" t="0" r="0" b="9525"/>
-            <wp:docPr id="10" name="Picture 10"/>
+          <wp:inline distT="0" distB="0" distL="0" distR="0" wp14:anchorId="44700992" wp14:editId="16BD1EBF">
+            <wp:extent cx="5943600" cy="3491230"/>
+            <wp:effectExtent l="0" t="0" r="0" b="0"/>
+            <wp:docPr id="9" name="Picture 9" descr="A screenshot of a computer&#10;&#10;Description automatically generated"/>
             <wp:cNvGraphicFramePr>
               <a:graphicFrameLocks xmlns:a="http://schemas.openxmlformats.org/drawingml/2006/main" noChangeAspect="1"/>
             </wp:cNvGraphicFramePr>
@@ -5060,7 +5248,7 @@
               <a:graphicData uri="http://schemas.openxmlformats.org/drawingml/2006/picture">
                 <pic:pic xmlns:pic="http://schemas.openxmlformats.org/drawingml/2006/picture">
                   <pic:nvPicPr>
-                    <pic:cNvPr id="10" name="menu1.PNG"/>
+                    <pic:cNvPr id="9" name="localscreen.PNG"/>
                     <pic:cNvPicPr/>
                   </pic:nvPicPr>
                   <pic:blipFill>
@@ -5078,7 +5266,7 @@
                   <pic:spPr>
                     <a:xfrm>
                       <a:off x="0" y="0"/>
-                      <a:ext cx="5420393" cy="2834704"/>
+                      <a:ext cx="5943600" cy="3491230"/>
                     </a:xfrm>
                     <a:prstGeom prst="rect">
                       <a:avLst/>
@@ -5148,10 +5336,10 @@
         </w:rPr>
         <w:lastRenderedPageBreak/>
         <w:drawing>
-          <wp:inline distT="0" distB="0" distL="0" distR="0" wp14:anchorId="76D29E12" wp14:editId="6CF84001">
-            <wp:extent cx="5561121" cy="2908300"/>
-            <wp:effectExtent l="0" t="0" r="1905" b="6350"/>
-            <wp:docPr id="11" name="Picture 11"/>
+          <wp:inline distT="0" distB="0" distL="0" distR="0" wp14:anchorId="17DCBD99" wp14:editId="4E5050E0">
+            <wp:extent cx="5943600" cy="3456305"/>
+            <wp:effectExtent l="0" t="0" r="0" b="0"/>
+            <wp:docPr id="12" name="Picture 12" descr="A screenshot of a computer&#10;&#10;Description automatically generated"/>
             <wp:cNvGraphicFramePr>
               <a:graphicFrameLocks xmlns:a="http://schemas.openxmlformats.org/drawingml/2006/main" noChangeAspect="1"/>
             </wp:cNvGraphicFramePr>
@@ -5159,7 +5347,7 @@
               <a:graphicData uri="http://schemas.openxmlformats.org/drawingml/2006/picture">
                 <pic:pic xmlns:pic="http://schemas.openxmlformats.org/drawingml/2006/picture">
                   <pic:nvPicPr>
-                    <pic:cNvPr id="11" name="menu2.PNG"/>
+                    <pic:cNvPr id="12" name="onlinescreen.PNG"/>
                     <pic:cNvPicPr/>
                   </pic:nvPicPr>
                   <pic:blipFill>
@@ -5177,7 +5365,7 @@
                   <pic:spPr>
                     <a:xfrm>
                       <a:off x="0" y="0"/>
-                      <a:ext cx="5566241" cy="2910978"/>
+                      <a:ext cx="5943600" cy="3456305"/>
                     </a:xfrm>
                     <a:prstGeom prst="rect">
                       <a:avLst/>
@@ -5278,7 +5466,20 @@
         <w:t xml:space="preserve"> version</w:t>
       </w:r>
       <w:r>
-        <w:t xml:space="preserve">: QR Code entry is stored in </w:t>
+        <w:t xml:space="preserve">: </w:t>
+      </w:r>
+    </w:p>
+    <w:p>
+      <w:pPr>
+        <w:pStyle w:val="ListParagraph"/>
+        <w:numPr>
+          <w:ilvl w:val="2"/>
+          <w:numId w:val="3"/>
+        </w:numPr>
+        <w:contextualSpacing w:val="0"/>
+      </w:pPr>
+      <w:r>
+        <w:t xml:space="preserve">QR Code entry is stored in </w:t>
       </w:r>
       <w:r>
         <w:t>the same folder as QR-Toolbox.py</w:t>
@@ -5291,6 +5492,38 @@
       </w:r>
       <w:r>
         <w:t>SharePoint site.</w:t>
+      </w:r>
+    </w:p>
+    <w:p>
+      <w:pPr>
+        <w:pStyle w:val="ListParagraph"/>
+        <w:numPr>
+          <w:ilvl w:val="2"/>
+          <w:numId w:val="3"/>
+        </w:numPr>
+        <w:contextualSpacing w:val="0"/>
+      </w:pPr>
+      <w:r>
+        <w:t xml:space="preserve">User </w:t>
+      </w:r>
+      <w:r>
+        <w:t>will be prompted to</w:t>
+      </w:r>
+      <w:r>
+        <w:t xml:space="preserve"> restart the last session, if there was one (allowing the user to pick up where they left off, if something happened (e.g. computer crashed, ran out of battery, etc.) or if they want to continue from a past session despite no error.</w:t>
+      </w:r>
+    </w:p>
+    <w:p>
+      <w:pPr>
+        <w:pStyle w:val="ListParagraph"/>
+        <w:numPr>
+          <w:ilvl w:val="2"/>
+          <w:numId w:val="3"/>
+        </w:numPr>
+        <w:contextualSpacing w:val="0"/>
+      </w:pPr>
+      <w:r>
+        <w:t>SharePoint checks for internet connectivity, and if it is lost or another error occurs during network-related actions, Program will attempt the action again after a 10 and 30 second interval, and if those fail as well, the data will be stored locally. The user then has the option to upload that backed up data from the main menu (when the user has determined a network connection has been reestablished), or the Program will automatically do so after the next successful upload.</w:t>
       </w:r>
     </w:p>
     <w:p>
@@ -5312,13 +5545,52 @@
         <w:t xml:space="preserve"> version</w:t>
       </w:r>
       <w:r>
-        <w:t xml:space="preserve">: QR Code entry is stored in root, and in the location </w:t>
+        <w:t xml:space="preserve">: </w:t>
+      </w:r>
+    </w:p>
+    <w:p>
+      <w:pPr>
+        <w:pStyle w:val="ListParagraph"/>
+        <w:numPr>
+          <w:ilvl w:val="2"/>
+          <w:numId w:val="3"/>
+        </w:numPr>
+        <w:contextualSpacing w:val="0"/>
+      </w:pPr>
+      <w:r>
+        <w:t xml:space="preserve">QR Code entry is stored in root, and in the location </w:t>
       </w:r>
       <w:r>
         <w:t xml:space="preserve">the user </w:t>
       </w:r>
       <w:r>
         <w:t>specified.</w:t>
+      </w:r>
+    </w:p>
+    <w:p>
+      <w:pPr>
+        <w:pStyle w:val="ListParagraph"/>
+        <w:numPr>
+          <w:ilvl w:val="2"/>
+          <w:numId w:val="3"/>
+        </w:numPr>
+        <w:contextualSpacing w:val="0"/>
+      </w:pPr>
+      <w:r>
+        <w:lastRenderedPageBreak/>
+        <w:t xml:space="preserve">User </w:t>
+      </w:r>
+      <w:r>
+        <w:t>will be prompted to</w:t>
+      </w:r>
+      <w:r>
+        <w:t xml:space="preserve"> </w:t>
+      </w:r>
+      <w:r>
+        <w:t xml:space="preserve">restart the last session, </w:t>
+      </w:r>
+      <w:r>
+        <w:t>if there was one (allowing the user to pick up where they left off, if something happened (e.g. computer crashed, ran out of battery, etc.) or if they want to continue from a past session despite no error.</w:t>
       </w:r>
     </w:p>
     <w:p>
@@ -5574,7 +5846,6 @@
         <w:rPr>
           <w:i/>
         </w:rPr>
-        <w:lastRenderedPageBreak/>
         <w:t>Note: if there are any special characters (ex. ‘</w:t>
       </w:r>
       <w:r>
@@ -5751,7 +6022,14 @@
         <w:rPr>
           <w:i/>
         </w:rPr>
-        <w:t>’, etc.), the program cannot store these on SharePoint without replacing those characters with their regular equivalents (‘</w:t>
+        <w:t xml:space="preserve">’, etc.), the program cannot store these on SharePoint without replacing those characters with their regular </w:t>
+      </w:r>
+      <w:r>
+        <w:rPr>
+          <w:i/>
+        </w:rPr>
+        <w:lastRenderedPageBreak/>
+        <w:t>equivalents (‘</w:t>
       </w:r>
       <w:r>
         <w:rPr>
@@ -5817,13 +6095,13 @@
         <w:contextualSpacing w:val="0"/>
       </w:pPr>
       <w:r>
-        <w:t>About/Credits</w:t>
-      </w:r>
-      <w:r>
-        <w:t xml:space="preserve">: </w:t>
-      </w:r>
-      <w:r>
-        <w:t>Display information about the QR Code Tool.</w:t>
+        <w:t xml:space="preserve">Upload Backed-Up Data (Online version only): This option triggers the Program to attempt to upload any </w:t>
+      </w:r>
+      <w:r>
+        <w:t>backed-up</w:t>
+      </w:r>
+      <w:r>
+        <w:t xml:space="preserve"> data.</w:t>
       </w:r>
     </w:p>
     <w:p>
@@ -5836,6 +6114,25 @@
         <w:contextualSpacing w:val="0"/>
       </w:pPr>
       <w:r>
+        <w:t>About/Credits</w:t>
+      </w:r>
+      <w:r>
+        <w:t xml:space="preserve">: </w:t>
+      </w:r>
+      <w:r>
+        <w:t>Display information about the QR Code Tool.</w:t>
+      </w:r>
+    </w:p>
+    <w:p>
+      <w:pPr>
+        <w:pStyle w:val="ListParagraph"/>
+        <w:numPr>
+          <w:ilvl w:val="0"/>
+          <w:numId w:val="3"/>
+        </w:numPr>
+        <w:contextualSpacing w:val="0"/>
+      </w:pPr>
+      <w:r>
         <w:t>Exit</w:t>
       </w:r>
       <w:r>
@@ -5844,7 +6141,10 @@
       <w:r>
         <w:t>Exit the QR Code Tool</w:t>
       </w:r>
-    </w:p>
+      <w:bookmarkStart w:id="0" w:name="_GoBack"/>
+      <w:bookmarkEnd w:id="0"/>
+    </w:p>
+    <w:p/>
     <w:p>
       <w:pPr>
         <w:rPr>
@@ -7718,69 +8018,6 @@
 </file>
 
 <file path=customXml/item2.xml><?xml version="1.0" encoding="utf-8"?>
-<?mso-contentType ?>
-<FormTemplates xmlns="http://schemas.microsoft.com/sharepoint/v3/contenttype/forms">
-  <Display>DocumentLibraryForm</Display>
-  <Edit>DocumentLibraryForm</Edit>
-  <New>DocumentLibraryForm</New>
-</FormTemplates>
-</file>
-
-<file path=customXml/item3.xml><?xml version="1.0" encoding="utf-8"?>
-<p:properties xmlns:p="http://schemas.microsoft.com/office/2006/metadata/properties" xmlns:xsi="http://www.w3.org/2001/XMLSchema-instance" xmlns:pc="http://schemas.microsoft.com/office/infopath/2007/PartnerControls">
-  <documentManagement>
-    <_Source xmlns="http://schemas.microsoft.com/sharepoint/v3/fields" xsi:nil="true"/>
-    <Language xmlns="http://schemas.microsoft.com/sharepoint/v3">English</Language>
-    <j747ac98061d40f0aa7bd47e1db5675d xmlns="4ffa91fb-a0ff-4ac5-b2db-65c790d184a4">
-      <Terms xmlns="http://schemas.microsoft.com/office/infopath/2007/PartnerControls"/>
-    </j747ac98061d40f0aa7bd47e1db5675d>
-    <External_x0020_Contributor xmlns="4ffa91fb-a0ff-4ac5-b2db-65c790d184a4" xsi:nil="true"/>
-    <TaxKeywordTaxHTField xmlns="4ffa91fb-a0ff-4ac5-b2db-65c790d184a4">
-      <Terms xmlns="http://schemas.microsoft.com/office/infopath/2007/PartnerControls"/>
-    </TaxKeywordTaxHTField>
-    <Record xmlns="4ffa91fb-a0ff-4ac5-b2db-65c790d184a4">Shared</Record>
-    <Rights xmlns="4ffa91fb-a0ff-4ac5-b2db-65c790d184a4" xsi:nil="true"/>
-    <Document_x0020_Creation_x0020_Date xmlns="4ffa91fb-a0ff-4ac5-b2db-65c790d184a4">2019-10-30T18:54:04+00:00</Document_x0020_Creation_x0020_Date>
-    <EPA_x0020_Office xmlns="4ffa91fb-a0ff-4ac5-b2db-65c790d184a4" xsi:nil="true"/>
-    <CategoryDescription xmlns="http://schemas.microsoft.com/sharepoint.v3" xsi:nil="true"/>
-    <Identifier xmlns="4ffa91fb-a0ff-4ac5-b2db-65c790d184a4" xsi:nil="true"/>
-    <_Coverage xmlns="http://schemas.microsoft.com/sharepoint/v3/fields" xsi:nil="true"/>
-    <Creator xmlns="4ffa91fb-a0ff-4ac5-b2db-65c790d184a4">
-      <UserInfo>
-        <DisplayName/>
-        <AccountId xsi:nil="true"/>
-        <AccountType/>
-      </UserInfo>
-    </Creator>
-    <EPA_x0020_Related_x0020_Documents xmlns="4ffa91fb-a0ff-4ac5-b2db-65c790d184a4" xsi:nil="true"/>
-    <EPA_x0020_Contributor xmlns="4ffa91fb-a0ff-4ac5-b2db-65c790d184a4">
-      <UserInfo>
-        <DisplayName/>
-        <AccountId xsi:nil="true"/>
-        <AccountType/>
-      </UserInfo>
-    </EPA_x0020_Contributor>
-    <TaxCatchAll xmlns="4ffa91fb-a0ff-4ac5-b2db-65c790d184a4"/>
-    <e3f09c3df709400db2417a7161762d62 xmlns="b2653501-ac67-48fc-8306-1dc26326c664">
-      <Terms xmlns="http://schemas.microsoft.com/office/infopath/2007/PartnerControls"/>
-    </e3f09c3df709400db2417a7161762d62>
-    <SharedWithUsers xmlns="e591724b-3f31-4fb9-8cb1-4f16908600c2">
-      <UserInfo>
-        <DisplayName>Gelder, Mary</DisplayName>
-        <AccountId>4500</AccountId>
-        <AccountType/>
-      </UserInfo>
-      <UserInfo>
-        <DisplayName>Boe, Timothy</DisplayName>
-        <AccountId>537</AccountId>
-        <AccountType/>
-      </UserInfo>
-    </SharedWithUsers>
-  </documentManagement>
-</p:properties>
-</file>
-
-<file path=customXml/item4.xml><?xml version="1.0" encoding="utf-8"?>
 <ct:contentTypeSchema xmlns:ct="http://schemas.microsoft.com/office/2006/metadata/contentType" xmlns:ma="http://schemas.microsoft.com/office/2006/metadata/properties/metaAttributes" ct:_="" ma:_="" ma:contentTypeName="Document" ma:contentTypeID="0x01010066EA3C7E647A31469130B68025C2D09F" ma:contentTypeVersion="13" ma:contentTypeDescription="Create a new document." ma:contentTypeScope="" ma:versionID="832191d834854e798c46a0faaca27237">
   <xsd:schema xmlns:xsd="http://www.w3.org/2001/XMLSchema" xmlns:xs="http://www.w3.org/2001/XMLSchema" xmlns:p="http://schemas.microsoft.com/office/2006/metadata/properties" xmlns:ns1="http://schemas.microsoft.com/sharepoint/v3" xmlns:ns2="4ffa91fb-a0ff-4ac5-b2db-65c790d184a4" xmlns:ns3="http://schemas.microsoft.com/sharepoint.v3" xmlns:ns4="http://schemas.microsoft.com/sharepoint/v3/fields" xmlns:ns5="b2653501-ac67-48fc-8306-1dc26326c664" xmlns:ns6="e591724b-3f31-4fb9-8cb1-4f16908600c2" xmlns:ns7="fb56d998-5b0e-4ea4-ab7b-b19e8e11e851" targetNamespace="http://schemas.microsoft.com/office/2006/metadata/properties" ma:root="true" ma:fieldsID="c71804028db13a8da7db86dc41bf0e0c" ns1:_="" ns2:_="" ns3:_="" ns4:_="" ns5:_="" ns6:_="" ns7:_="">
     <xsd:import namespace="http://schemas.microsoft.com/sharepoint/v3"/>
@@ -8218,6 +8455,69 @@
 </ct:contentTypeSchema>
 </file>
 
+<file path=customXml/item3.xml><?xml version="1.0" encoding="utf-8"?>
+<p:properties xmlns:p="http://schemas.microsoft.com/office/2006/metadata/properties" xmlns:xsi="http://www.w3.org/2001/XMLSchema-instance" xmlns:pc="http://schemas.microsoft.com/office/infopath/2007/PartnerControls">
+  <documentManagement>
+    <_Source xmlns="http://schemas.microsoft.com/sharepoint/v3/fields" xsi:nil="true"/>
+    <Language xmlns="http://schemas.microsoft.com/sharepoint/v3">English</Language>
+    <j747ac98061d40f0aa7bd47e1db5675d xmlns="4ffa91fb-a0ff-4ac5-b2db-65c790d184a4">
+      <Terms xmlns="http://schemas.microsoft.com/office/infopath/2007/PartnerControls"/>
+    </j747ac98061d40f0aa7bd47e1db5675d>
+    <External_x0020_Contributor xmlns="4ffa91fb-a0ff-4ac5-b2db-65c790d184a4" xsi:nil="true"/>
+    <TaxKeywordTaxHTField xmlns="4ffa91fb-a0ff-4ac5-b2db-65c790d184a4">
+      <Terms xmlns="http://schemas.microsoft.com/office/infopath/2007/PartnerControls"/>
+    </TaxKeywordTaxHTField>
+    <Record xmlns="4ffa91fb-a0ff-4ac5-b2db-65c790d184a4">Shared</Record>
+    <Rights xmlns="4ffa91fb-a0ff-4ac5-b2db-65c790d184a4" xsi:nil="true"/>
+    <Document_x0020_Creation_x0020_Date xmlns="4ffa91fb-a0ff-4ac5-b2db-65c790d184a4">2019-10-30T18:54:04+00:00</Document_x0020_Creation_x0020_Date>
+    <EPA_x0020_Office xmlns="4ffa91fb-a0ff-4ac5-b2db-65c790d184a4" xsi:nil="true"/>
+    <CategoryDescription xmlns="http://schemas.microsoft.com/sharepoint.v3" xsi:nil="true"/>
+    <Identifier xmlns="4ffa91fb-a0ff-4ac5-b2db-65c790d184a4" xsi:nil="true"/>
+    <_Coverage xmlns="http://schemas.microsoft.com/sharepoint/v3/fields" xsi:nil="true"/>
+    <Creator xmlns="4ffa91fb-a0ff-4ac5-b2db-65c790d184a4">
+      <UserInfo>
+        <DisplayName/>
+        <AccountId xsi:nil="true"/>
+        <AccountType/>
+      </UserInfo>
+    </Creator>
+    <EPA_x0020_Related_x0020_Documents xmlns="4ffa91fb-a0ff-4ac5-b2db-65c790d184a4" xsi:nil="true"/>
+    <EPA_x0020_Contributor xmlns="4ffa91fb-a0ff-4ac5-b2db-65c790d184a4">
+      <UserInfo>
+        <DisplayName/>
+        <AccountId xsi:nil="true"/>
+        <AccountType/>
+      </UserInfo>
+    </EPA_x0020_Contributor>
+    <TaxCatchAll xmlns="4ffa91fb-a0ff-4ac5-b2db-65c790d184a4"/>
+    <e3f09c3df709400db2417a7161762d62 xmlns="b2653501-ac67-48fc-8306-1dc26326c664">
+      <Terms xmlns="http://schemas.microsoft.com/office/infopath/2007/PartnerControls"/>
+    </e3f09c3df709400db2417a7161762d62>
+    <SharedWithUsers xmlns="e591724b-3f31-4fb9-8cb1-4f16908600c2">
+      <UserInfo>
+        <DisplayName>Gelder, Mary</DisplayName>
+        <AccountId>4500</AccountId>
+        <AccountType/>
+      </UserInfo>
+      <UserInfo>
+        <DisplayName>Boe, Timothy</DisplayName>
+        <AccountId>537</AccountId>
+        <AccountType/>
+      </UserInfo>
+    </SharedWithUsers>
+  </documentManagement>
+</p:properties>
+</file>
+
+<file path=customXml/item4.xml><?xml version="1.0" encoding="utf-8"?>
+<?mso-contentType ?>
+<FormTemplates xmlns="http://schemas.microsoft.com/sharepoint/v3/contenttype/forms">
+  <Display>DocumentLibraryForm</Display>
+  <Edit>DocumentLibraryForm</Edit>
+  <New>DocumentLibraryForm</New>
+</FormTemplates>
+</file>
+
 <file path=customXml/itemProps1.xml><?xml version="1.0" encoding="utf-8"?>
 <ds:datastoreItem xmlns:ds="http://schemas.openxmlformats.org/officeDocument/2006/customXml" ds:itemID="{0A926769-C457-4D14-9625-DC9B44E953E4}">
   <ds:schemaRefs>
@@ -8227,29 +8527,6 @@
 </file>
 
 <file path=customXml/itemProps2.xml><?xml version="1.0" encoding="utf-8"?>
-<ds:datastoreItem xmlns:ds="http://schemas.openxmlformats.org/officeDocument/2006/customXml" ds:itemID="{2E7A92DA-F40E-4B5D-9F77-133CA8EEF276}">
-  <ds:schemaRefs>
-    <ds:schemaRef ds:uri="http://schemas.microsoft.com/sharepoint/v3/contenttype/forms"/>
-  </ds:schemaRefs>
-</ds:datastoreItem>
-</file>
-
-<file path=customXml/itemProps3.xml><?xml version="1.0" encoding="utf-8"?>
-<ds:datastoreItem xmlns:ds="http://schemas.openxmlformats.org/officeDocument/2006/customXml" ds:itemID="{73C8B1CA-8E77-4D57-A2C6-7BAC97B9DFF5}">
-  <ds:schemaRefs>
-    <ds:schemaRef ds:uri="http://schemas.microsoft.com/office/2006/metadata/properties"/>
-    <ds:schemaRef ds:uri="http://schemas.microsoft.com/office/infopath/2007/PartnerControls"/>
-    <ds:schemaRef ds:uri="http://schemas.microsoft.com/sharepoint/v3/fields"/>
-    <ds:schemaRef ds:uri="http://schemas.microsoft.com/sharepoint/v3"/>
-    <ds:schemaRef ds:uri="4ffa91fb-a0ff-4ac5-b2db-65c790d184a4"/>
-    <ds:schemaRef ds:uri="http://schemas.microsoft.com/sharepoint.v3"/>
-    <ds:schemaRef ds:uri="b2653501-ac67-48fc-8306-1dc26326c664"/>
-    <ds:schemaRef ds:uri="e591724b-3f31-4fb9-8cb1-4f16908600c2"/>
-  </ds:schemaRefs>
-</ds:datastoreItem>
-</file>
-
-<file path=customXml/itemProps4.xml><?xml version="1.0" encoding="utf-8"?>
 <ds:datastoreItem xmlns:ds="http://schemas.openxmlformats.org/officeDocument/2006/customXml" ds:itemID="{0BF5BEE4-1F17-4BA2-8ADB-97724D715BCE}">
   <ds:schemaRefs>
     <ds:schemaRef ds:uri="http://schemas.microsoft.com/office/2006/metadata/contentType"/>
@@ -8271,4 +8548,27 @@
     <ds:schemaRef ds:uri="http://schemas.microsoft.com/internal/obd"/>
   </ds:schemaRefs>
 </ds:datastoreItem>
+</file>
+
+<file path=customXml/itemProps3.xml><?xml version="1.0" encoding="utf-8"?>
+<ds:datastoreItem xmlns:ds="http://schemas.openxmlformats.org/officeDocument/2006/customXml" ds:itemID="{73C8B1CA-8E77-4D57-A2C6-7BAC97B9DFF5}">
+  <ds:schemaRefs>
+    <ds:schemaRef ds:uri="http://schemas.microsoft.com/office/2006/metadata/properties"/>
+    <ds:schemaRef ds:uri="http://schemas.microsoft.com/office/infopath/2007/PartnerControls"/>
+    <ds:schemaRef ds:uri="http://schemas.microsoft.com/sharepoint/v3/fields"/>
+    <ds:schemaRef ds:uri="http://schemas.microsoft.com/sharepoint/v3"/>
+    <ds:schemaRef ds:uri="4ffa91fb-a0ff-4ac5-b2db-65c790d184a4"/>
+    <ds:schemaRef ds:uri="http://schemas.microsoft.com/sharepoint.v3"/>
+    <ds:schemaRef ds:uri="b2653501-ac67-48fc-8306-1dc26326c664"/>
+    <ds:schemaRef ds:uri="e591724b-3f31-4fb9-8cb1-4f16908600c2"/>
+  </ds:schemaRefs>
+</ds:datastoreItem>
+</file>
+
+<file path=customXml/itemProps4.xml><?xml version="1.0" encoding="utf-8"?>
+<ds:datastoreItem xmlns:ds="http://schemas.openxmlformats.org/officeDocument/2006/customXml" ds:itemID="{2E7A92DA-F40E-4B5D-9F77-133CA8EEF276}">
+  <ds:schemaRefs>
+    <ds:schemaRef ds:uri="http://schemas.microsoft.com/sharepoint/v3/contenttype/forms"/>
+  </ds:schemaRefs>
+</ds:datastoreItem>
 </file>
</xml_diff>

<commit_message>
Changed User Guide to reflect latest camera source/version/pip installation changes.
</commit_message>
<xml_diff>
--- a/Documentation/QR Toolbox Installation and User Guide.docx
+++ b/Documentation/QR Toolbox Installation and User Guide.docx
@@ -158,7 +158,33 @@
           <w:sz w:val="22"/>
           <w:szCs w:val="22"/>
         </w:rPr>
-        <w:t xml:space="preserve"> by selecting the green “Clone or download” button on the right side, </w:t>
+        <w:t xml:space="preserve"> by selecting </w:t>
+      </w:r>
+      <w:bookmarkStart w:id="0" w:name="_GoBack"/>
+      <w:bookmarkEnd w:id="0"/>
+      <w:r>
+        <w:rPr>
+          <w:rFonts w:asciiTheme="minorHAnsi" w:hAnsiTheme="minorHAnsi" w:cstheme="minorHAnsi"/>
+          <w:sz w:val="22"/>
+          <w:szCs w:val="22"/>
+        </w:rPr>
+        <w:t>the green “</w:t>
+      </w:r>
+      <w:r>
+        <w:rPr>
+          <w:rFonts w:asciiTheme="minorHAnsi" w:hAnsiTheme="minorHAnsi" w:cstheme="minorHAnsi"/>
+          <w:sz w:val="22"/>
+          <w:szCs w:val="22"/>
+        </w:rPr>
+        <w:t>Code</w:t>
+      </w:r>
+      <w:r>
+        <w:rPr>
+          <w:rFonts w:asciiTheme="minorHAnsi" w:hAnsiTheme="minorHAnsi" w:cstheme="minorHAnsi"/>
+          <w:sz w:val="22"/>
+          <w:szCs w:val="22"/>
+        </w:rPr>
+        <w:t xml:space="preserve">” button on the right side, </w:t>
       </w:r>
       <w:r>
         <w:rPr>
@@ -197,7 +223,39 @@
           <w:sz w:val="22"/>
           <w:szCs w:val="22"/>
         </w:rPr>
-        <w:t>Then, in the desired location, extract the ZIP files contents. You now have all of the files necessary to run the software.</w:t>
+        <w:t>Then, extract the ZIP files contents</w:t>
+      </w:r>
+      <w:r>
+        <w:rPr>
+          <w:rFonts w:asciiTheme="minorHAnsi" w:hAnsiTheme="minorHAnsi" w:cstheme="minorHAnsi"/>
+          <w:sz w:val="22"/>
+          <w:szCs w:val="22"/>
+        </w:rPr>
+        <w:t xml:space="preserve"> </w:t>
+      </w:r>
+      <w:r>
+        <w:rPr>
+          <w:rFonts w:asciiTheme="minorHAnsi" w:hAnsiTheme="minorHAnsi" w:cstheme="minorHAnsi"/>
+          <w:sz w:val="22"/>
+          <w:szCs w:val="22"/>
+        </w:rPr>
+        <w:t xml:space="preserve">to </w:t>
+      </w:r>
+      <w:r>
+        <w:rPr>
+          <w:rFonts w:asciiTheme="minorHAnsi" w:hAnsiTheme="minorHAnsi" w:cstheme="minorHAnsi"/>
+          <w:sz w:val="22"/>
+          <w:szCs w:val="22"/>
+        </w:rPr>
+        <w:t>the desired location</w:t>
+      </w:r>
+      <w:r>
+        <w:rPr>
+          <w:rFonts w:asciiTheme="minorHAnsi" w:hAnsiTheme="minorHAnsi" w:cstheme="minorHAnsi"/>
+          <w:sz w:val="22"/>
+          <w:szCs w:val="22"/>
+        </w:rPr>
+        <w:t>. You now have all of the files necessary to run the software.</w:t>
       </w:r>
     </w:p>
     <w:p>
@@ -286,7 +344,13 @@
         <w:t>F</w:t>
       </w:r>
       <w:r>
-        <w:t>irst locate the Setup.bat file in the QR_Tool</w:t>
+        <w:t xml:space="preserve">irst locate the </w:t>
+      </w:r>
+      <w:r>
+        <w:t xml:space="preserve">python-3.7.4-amd64.exe </w:t>
+      </w:r>
+      <w:r>
+        <w:t>file in the QR_Tool</w:t>
       </w:r>
       <w:r>
         <w:t>/Setup</w:t>
@@ -295,19 +359,23 @@
         <w:t xml:space="preserve"> folder, then double-click it to run it. </w:t>
       </w:r>
       <w:r>
-        <w:t xml:space="preserve">The command line and </w:t>
+        <w:t xml:space="preserve">The </w:t>
       </w:r>
       <w:r>
         <w:t xml:space="preserve">Python </w:t>
       </w:r>
       <w:r>
-        <w:t>installer windows will appear on your screen</w:t>
-      </w:r>
-      <w:r>
-        <w:t xml:space="preserve"> similar to the example shown below</w:t>
-      </w:r>
-      <w:r>
-        <w:t>.</w:t>
+        <w:t>installer window will appear on your screen</w:t>
+      </w:r>
+      <w:r>
+        <w:t xml:space="preserve"> similar to </w:t>
+      </w:r>
+      <w:r>
+        <w:rPr>
+          <w:b/>
+          <w:bCs/>
+        </w:rPr>
+        <w:t>Figure 1</w:t>
       </w:r>
     </w:p>
     <w:p>
@@ -370,35 +438,6 @@
         <w:t xml:space="preserve"> to PATH”</w:t>
       </w:r>
       <w:r>
-        <w:rPr>
-          <w:b/>
-          <w:bCs/>
-          <w:i/>
-          <w:iCs/>
-        </w:rPr>
-        <w:t xml:space="preserve"> </w:t>
-      </w:r>
-      <w:r>
-        <w:t xml:space="preserve">(Look at </w:t>
-      </w:r>
-      <w:r>
-        <w:rPr>
-          <w:b/>
-          <w:bCs/>
-        </w:rPr>
-        <w:t>Figure 1</w:t>
-      </w:r>
-      <w:r>
-        <w:t>, your screen should look like this</w:t>
-      </w:r>
-      <w:r>
-        <w:rPr>
-          <w:b/>
-          <w:bCs/>
-        </w:rPr>
-        <w:t>)</w:t>
-      </w:r>
-      <w:r>
         <w:t>:</w:t>
       </w:r>
     </w:p>
@@ -423,14 +462,7 @@
           <w:bCs/>
           <w:iCs/>
         </w:rPr>
-        <w:t xml:space="preserve">If you already have Python installed, </w:t>
-      </w:r>
-      <w:r>
-        <w:rPr>
-          <w:rFonts w:cstheme="minorHAnsi"/>
-          <w:iCs/>
-        </w:rPr>
-        <w:t xml:space="preserve">your screen should look like </w:t>
+        <w:t xml:space="preserve">If you already have Python </w:t>
       </w:r>
       <w:r>
         <w:rPr>
@@ -439,14 +471,7 @@
           <w:bCs/>
           <w:iCs/>
         </w:rPr>
-        <w:t xml:space="preserve">Figure 2 </w:t>
-      </w:r>
-      <w:r>
-        <w:rPr>
-          <w:rFonts w:cstheme="minorHAnsi"/>
-          <w:iCs/>
-        </w:rPr>
-        <w:t>below. Select ‘Cancel’, and then, when prompted if you are sure, click ‘Yes’</w:t>
+        <w:t xml:space="preserve">3.7.4 </w:t>
       </w:r>
       <w:r>
         <w:rPr>
@@ -455,82 +480,28 @@
           <w:bCs/>
           <w:iCs/>
         </w:rPr>
-        <w:t>:</w:t>
-      </w:r>
-    </w:p>
-    <w:p>
+        <w:t xml:space="preserve">installed, </w:t>
+      </w:r>
+      <w:r>
+        <w:rPr>
+          <w:rFonts w:cstheme="minorHAnsi"/>
+          <w:b/>
+          <w:bCs/>
+          <w:iCs/>
+        </w:rPr>
+        <w:t>you can ignore this step.</w:t>
+      </w:r>
+    </w:p>
+    <w:p>
+      <w:pPr>
+        <w:jc w:val="center"/>
+      </w:pPr>
       <w:r>
         <w:rPr>
           <w:noProof/>
         </w:rPr>
         <w:drawing>
-          <wp:anchor distT="0" distB="0" distL="114300" distR="114300" simplePos="0" relativeHeight="251658240" behindDoc="1" locked="0" layoutInCell="1" allowOverlap="1" wp14:anchorId="0DECAE9C" wp14:editId="3CE3125D">
-            <wp:simplePos x="0" y="0"/>
-            <wp:positionH relativeFrom="margin">
-              <wp:align>center</wp:align>
-            </wp:positionH>
-            <wp:positionV relativeFrom="paragraph">
-              <wp:posOffset>14605</wp:posOffset>
-            </wp:positionV>
-            <wp:extent cx="4662805" cy="2878455"/>
-            <wp:effectExtent l="0" t="0" r="4445" b="0"/>
-            <wp:wrapNone/>
-            <wp:docPr id="5" name="Picture 5"/>
-            <wp:cNvGraphicFramePr>
-              <a:graphicFrameLocks xmlns:a="http://schemas.openxmlformats.org/drawingml/2006/main" noChangeAspect="1"/>
-            </wp:cNvGraphicFramePr>
-            <a:graphic xmlns:a="http://schemas.openxmlformats.org/drawingml/2006/main">
-              <a:graphicData uri="http://schemas.openxmlformats.org/drawingml/2006/picture">
-                <pic:pic xmlns:pic="http://schemas.openxmlformats.org/drawingml/2006/picture">
-                  <pic:nvPicPr>
-                    <pic:cNvPr id="5" name="console1.PNG"/>
-                    <pic:cNvPicPr/>
-                  </pic:nvPicPr>
-                  <pic:blipFill>
-                    <a:blip r:embed="rId10">
-                      <a:extLst>
-                        <a:ext uri="{28A0092B-C50C-407E-A947-70E740481C1C}">
-                          <a14:useLocalDpi xmlns:a14="http://schemas.microsoft.com/office/drawing/2010/main" val="0"/>
-                        </a:ext>
-                      </a:extLst>
-                    </a:blip>
-                    <a:stretch>
-                      <a:fillRect/>
-                    </a:stretch>
-                  </pic:blipFill>
-                  <pic:spPr>
-                    <a:xfrm>
-                      <a:off x="0" y="0"/>
-                      <a:ext cx="4662805" cy="2878455"/>
-                    </a:xfrm>
-                    <a:prstGeom prst="rect">
-                      <a:avLst/>
-                    </a:prstGeom>
-                  </pic:spPr>
-                </pic:pic>
-              </a:graphicData>
-            </a:graphic>
-            <wp14:sizeRelH relativeFrom="page">
-              <wp14:pctWidth>0</wp14:pctWidth>
-            </wp14:sizeRelH>
-            <wp14:sizeRelV relativeFrom="page">
-              <wp14:pctHeight>0</wp14:pctHeight>
-            </wp14:sizeRelV>
-          </wp:anchor>
-        </w:drawing>
-      </w:r>
-    </w:p>
-    <w:p/>
-    <w:p>
-      <w:pPr>
-        <w:keepNext/>
-      </w:pPr>
-      <w:r>
-        <w:rPr>
-          <w:noProof/>
-        </w:rPr>
-        <w:drawing>
-          <wp:inline distT="0" distB="0" distL="0" distR="0" wp14:anchorId="6B723638" wp14:editId="6CA729F9">
+          <wp:inline distT="0" distB="0" distL="0" distR="0" wp14:anchorId="298950BA" wp14:editId="13EAB40F">
             <wp:extent cx="4072371" cy="2508250"/>
             <wp:effectExtent l="0" t="0" r="4445" b="6350"/>
             <wp:docPr id="7" name="Picture 7"/>
@@ -545,7 +516,7 @@
                     <pic:cNvPicPr/>
                   </pic:nvPicPr>
                   <pic:blipFill>
-                    <a:blip r:embed="rId11">
+                    <a:blip r:embed="rId10">
                       <a:extLst>
                         <a:ext uri="{28A0092B-C50C-407E-A947-70E740481C1C}">
                           <a14:useLocalDpi xmlns:a14="http://schemas.microsoft.com/office/drawing/2010/main" val="0"/>
@@ -618,7 +589,7 @@
         <w:fldChar w:fldCharType="end"/>
       </w:r>
       <w:r>
-        <w:t xml:space="preserve"> Python Installation Windows</w:t>
+        <w:t xml:space="preserve"> Python Installation Window</w:t>
       </w:r>
       <w:r>
         <w:t xml:space="preserve"> – If Python not already installed</w:t>
@@ -674,116 +645,6 @@
           <w:i/>
         </w:rPr>
         <w:t xml:space="preserve"> require IT support permission.</w:t>
-      </w:r>
-    </w:p>
-    <w:p>
-      <w:pPr>
-        <w:keepNext/>
-      </w:pPr>
-      <w:r>
-        <w:rPr>
-          <w:rFonts w:cstheme="minorHAnsi"/>
-          <w:iCs/>
-          <w:noProof/>
-        </w:rPr>
-        <w:lastRenderedPageBreak/>
-        <w:drawing>
-          <wp:inline distT="0" distB="0" distL="0" distR="0" wp14:anchorId="6C0E9717" wp14:editId="2A74BB3D">
-            <wp:extent cx="5714509" cy="3182664"/>
-            <wp:effectExtent l="0" t="0" r="635" b="0"/>
-            <wp:docPr id="14" name="Picture 14" descr="A screenshot of a computer&#10;&#10;Description automatically generated"/>
-            <wp:cNvGraphicFramePr>
-              <a:graphicFrameLocks xmlns:a="http://schemas.openxmlformats.org/drawingml/2006/main" noChangeAspect="1"/>
-            </wp:cNvGraphicFramePr>
-            <a:graphic xmlns:a="http://schemas.openxmlformats.org/drawingml/2006/main">
-              <a:graphicData uri="http://schemas.openxmlformats.org/drawingml/2006/picture">
-                <pic:pic xmlns:pic="http://schemas.openxmlformats.org/drawingml/2006/picture">
-                  <pic:nvPicPr>
-                    <pic:cNvPr id="14" name="installationpython2.PNG"/>
-                    <pic:cNvPicPr/>
-                  </pic:nvPicPr>
-                  <pic:blipFill>
-                    <a:blip r:embed="rId12">
-                      <a:extLst>
-                        <a:ext uri="{28A0092B-C50C-407E-A947-70E740481C1C}">
-                          <a14:useLocalDpi xmlns:a14="http://schemas.microsoft.com/office/drawing/2010/main" val="0"/>
-                        </a:ext>
-                      </a:extLst>
-                    </a:blip>
-                    <a:stretch>
-                      <a:fillRect/>
-                    </a:stretch>
-                  </pic:blipFill>
-                  <pic:spPr>
-                    <a:xfrm>
-                      <a:off x="0" y="0"/>
-                      <a:ext cx="5770736" cy="3213980"/>
-                    </a:xfrm>
-                    <a:prstGeom prst="rect">
-                      <a:avLst/>
-                    </a:prstGeom>
-                  </pic:spPr>
-                </pic:pic>
-              </a:graphicData>
-            </a:graphic>
-          </wp:inline>
-        </w:drawing>
-      </w:r>
-    </w:p>
-    <w:p>
-      <w:pPr>
-        <w:pStyle w:val="Caption"/>
-        <w:jc w:val="center"/>
-        <w:rPr>
-          <w:rFonts w:cstheme="minorHAnsi"/>
-          <w:iCs w:val="0"/>
-        </w:rPr>
-      </w:pPr>
-      <w:r>
-        <w:rPr>
-          <w:b/>
-          <w:bCs/>
-        </w:rPr>
-        <w:t xml:space="preserve">Figure </w:t>
-      </w:r>
-      <w:r>
-        <w:rPr>
-          <w:b/>
-          <w:bCs/>
-        </w:rPr>
-        <w:fldChar w:fldCharType="begin"/>
-      </w:r>
-      <w:r>
-        <w:rPr>
-          <w:b/>
-          <w:bCs/>
-        </w:rPr>
-        <w:instrText xml:space="preserve"> SEQ Figure \* ARABIC </w:instrText>
-      </w:r>
-      <w:r>
-        <w:rPr>
-          <w:b/>
-          <w:bCs/>
-        </w:rPr>
-        <w:fldChar w:fldCharType="separate"/>
-      </w:r>
-      <w:r>
-        <w:rPr>
-          <w:b/>
-          <w:bCs/>
-          <w:noProof/>
-        </w:rPr>
-        <w:t>2</w:t>
-      </w:r>
-      <w:r>
-        <w:rPr>
-          <w:b/>
-          <w:bCs/>
-        </w:rPr>
-        <w:fldChar w:fldCharType="end"/>
-      </w:r>
-      <w:r>
-        <w:t xml:space="preserve"> Python Installation Windows - If Python already installed</w:t>
       </w:r>
     </w:p>
     <w:p>
@@ -795,38 +656,111 @@
         </w:numPr>
         <w:rPr>
           <w:rFonts w:cstheme="minorHAnsi"/>
-          <w:i/>
-        </w:rPr>
-      </w:pPr>
-      <w:r>
-        <w:rPr>
-          <w:rFonts w:cstheme="minorHAnsi"/>
-        </w:rPr>
-        <w:t>Complete the Python installation by following the prompts from the Python Installer</w:t>
-      </w:r>
-      <w:r>
-        <w:rPr>
-          <w:rFonts w:cstheme="minorHAnsi"/>
-        </w:rPr>
-        <w:t>, and close it once it is done</w:t>
-      </w:r>
-      <w:r>
-        <w:rPr>
-          <w:rFonts w:cstheme="minorHAnsi"/>
-        </w:rPr>
-        <w:t>.</w:t>
-      </w:r>
-      <w:r>
-        <w:rPr>
-          <w:rFonts w:cstheme="minorHAnsi"/>
-        </w:rPr>
-        <w:t xml:space="preserve"> If you already had Python installed, </w:t>
-      </w:r>
-      <w:r>
-        <w:rPr>
-          <w:rFonts w:cstheme="minorHAnsi"/>
-        </w:rPr>
-        <w:t xml:space="preserve">look at the instructions in </w:t>
+        </w:rPr>
+      </w:pPr>
+      <w:r>
+        <w:rPr>
+          <w:rFonts w:cstheme="minorHAnsi"/>
+        </w:rPr>
+        <w:t xml:space="preserve">Once the Python installation is done, </w:t>
+      </w:r>
+      <w:r>
+        <w:rPr>
+          <w:rFonts w:cstheme="minorHAnsi"/>
+        </w:rPr>
+        <w:t xml:space="preserve">run the QR-Toolbox.py file in the </w:t>
+      </w:r>
+      <w:r>
+        <w:rPr>
+          <w:rFonts w:cstheme="minorHAnsi"/>
+        </w:rPr>
+        <w:t>QR_Tool</w:t>
+      </w:r>
+      <w:r>
+        <w:rPr>
+          <w:rFonts w:cstheme="minorHAnsi"/>
+        </w:rPr>
+        <w:t xml:space="preserve"> folder, and it </w:t>
+      </w:r>
+      <w:r>
+        <w:rPr>
+          <w:rFonts w:cstheme="minorHAnsi"/>
+        </w:rPr>
+        <w:t xml:space="preserve">will automatically install the following required Python packages: </w:t>
+      </w:r>
+      <w:proofErr w:type="spellStart"/>
+      <w:r>
+        <w:rPr>
+          <w:rFonts w:cstheme="minorHAnsi"/>
+        </w:rPr>
+        <w:t>pyzbar</w:t>
+      </w:r>
+      <w:proofErr w:type="spellEnd"/>
+      <w:r>
+        <w:rPr>
+          <w:rFonts w:cstheme="minorHAnsi"/>
+        </w:rPr>
+        <w:t xml:space="preserve">, </w:t>
+      </w:r>
+      <w:proofErr w:type="spellStart"/>
+      <w:r>
+        <w:rPr>
+          <w:rFonts w:cstheme="minorHAnsi"/>
+        </w:rPr>
+        <w:t>imutils</w:t>
+      </w:r>
+      <w:proofErr w:type="spellEnd"/>
+      <w:r>
+        <w:rPr>
+          <w:rFonts w:cstheme="minorHAnsi"/>
+        </w:rPr>
+        <w:t xml:space="preserve">, </w:t>
+      </w:r>
+      <w:proofErr w:type="spellStart"/>
+      <w:r>
+        <w:rPr>
+          <w:rFonts w:cstheme="minorHAnsi"/>
+        </w:rPr>
+        <w:t>qrcode</w:t>
+      </w:r>
+      <w:proofErr w:type="spellEnd"/>
+      <w:r>
+        <w:rPr>
+          <w:rFonts w:cstheme="minorHAnsi"/>
+        </w:rPr>
+        <w:t xml:space="preserve">, Pillow, </w:t>
+      </w:r>
+      <w:proofErr w:type="spellStart"/>
+      <w:r>
+        <w:rPr>
+          <w:rFonts w:cstheme="minorHAnsi"/>
+        </w:rPr>
+        <w:t>opencv</w:t>
+      </w:r>
+      <w:proofErr w:type="spellEnd"/>
+      <w:r>
+        <w:rPr>
+          <w:rFonts w:cstheme="minorHAnsi"/>
+        </w:rPr>
+        <w:t xml:space="preserve">-python, </w:t>
+      </w:r>
+      <w:r>
+        <w:rPr>
+          <w:rFonts w:cstheme="minorHAnsi"/>
+        </w:rPr>
+        <w:t xml:space="preserve">and </w:t>
+      </w:r>
+      <w:r>
+        <w:rPr>
+          <w:rFonts w:cstheme="minorHAnsi"/>
+        </w:rPr>
+        <w:t>office365. This should look similar to the image below</w:t>
+      </w:r>
+      <w:r>
+        <w:rPr>
+          <w:rFonts w:cstheme="minorHAnsi"/>
+        </w:rPr>
+        <w:t xml:space="preserve"> (</w:t>
       </w:r>
       <w:r>
         <w:rPr>
@@ -834,13 +768,7 @@
           <w:b/>
           <w:bCs/>
         </w:rPr>
-        <w:t>2a</w:t>
-      </w:r>
-      <w:r>
-        <w:rPr>
-          <w:rFonts w:cstheme="minorHAnsi"/>
-        </w:rPr>
-        <w:t xml:space="preserve"> and at </w:t>
+        <w:t xml:space="preserve">Figure </w:t>
       </w:r>
       <w:r>
         <w:rPr>
@@ -848,105 +776,7 @@
           <w:b/>
           <w:bCs/>
         </w:rPr>
-        <w:t>Figure 2</w:t>
-      </w:r>
-      <w:r>
-        <w:rPr>
-          <w:rFonts w:cstheme="minorHAnsi"/>
-        </w:rPr>
-        <w:t>.</w:t>
-      </w:r>
-    </w:p>
-    <w:p>
-      <w:pPr>
-        <w:pStyle w:val="ListParagraph"/>
-        <w:numPr>
-          <w:ilvl w:val="0"/>
-          <w:numId w:val="5"/>
-        </w:numPr>
-        <w:rPr>
-          <w:rFonts w:cstheme="minorHAnsi"/>
-        </w:rPr>
-      </w:pPr>
-      <w:r>
-        <w:rPr>
-          <w:rFonts w:cstheme="minorHAnsi"/>
-        </w:rPr>
-        <w:t xml:space="preserve">Once the Python installation is done, the Setup.bat will automatically install the following required Python packages: </w:t>
-      </w:r>
-      <w:proofErr w:type="spellStart"/>
-      <w:r>
-        <w:rPr>
-          <w:rFonts w:cstheme="minorHAnsi"/>
-        </w:rPr>
-        <w:t>pyzbar</w:t>
-      </w:r>
-      <w:proofErr w:type="spellEnd"/>
-      <w:r>
-        <w:rPr>
-          <w:rFonts w:cstheme="minorHAnsi"/>
-        </w:rPr>
-        <w:t xml:space="preserve">, </w:t>
-      </w:r>
-      <w:proofErr w:type="spellStart"/>
-      <w:r>
-        <w:rPr>
-          <w:rFonts w:cstheme="minorHAnsi"/>
-        </w:rPr>
-        <w:t>imutils</w:t>
-      </w:r>
-      <w:proofErr w:type="spellEnd"/>
-      <w:r>
-        <w:rPr>
-          <w:rFonts w:cstheme="minorHAnsi"/>
-        </w:rPr>
-        <w:t xml:space="preserve">, </w:t>
-      </w:r>
-      <w:proofErr w:type="spellStart"/>
-      <w:r>
-        <w:rPr>
-          <w:rFonts w:cstheme="minorHAnsi"/>
-        </w:rPr>
-        <w:t>qrcode</w:t>
-      </w:r>
-      <w:proofErr w:type="spellEnd"/>
-      <w:r>
-        <w:rPr>
-          <w:rFonts w:cstheme="minorHAnsi"/>
-        </w:rPr>
-        <w:t xml:space="preserve">, Pillow, </w:t>
-      </w:r>
-      <w:proofErr w:type="spellStart"/>
-      <w:r>
-        <w:rPr>
-          <w:rFonts w:cstheme="minorHAnsi"/>
-        </w:rPr>
-        <w:t>opencv</w:t>
-      </w:r>
-      <w:proofErr w:type="spellEnd"/>
-      <w:r>
-        <w:rPr>
-          <w:rFonts w:cstheme="minorHAnsi"/>
-        </w:rPr>
-        <w:t xml:space="preserve">-python, </w:t>
-      </w:r>
-      <w:r>
-        <w:rPr>
-          <w:rFonts w:cstheme="minorHAnsi"/>
-        </w:rPr>
-        <w:t xml:space="preserve">and </w:t>
-      </w:r>
-      <w:r>
-        <w:rPr>
-          <w:rFonts w:cstheme="minorHAnsi"/>
-        </w:rPr>
-        <w:t>office365. This should look similar to the image below</w:t>
-      </w:r>
-      <w:r>
-        <w:rPr>
-          <w:rFonts w:cstheme="minorHAnsi"/>
-        </w:rPr>
-        <w:t xml:space="preserve"> (</w:t>
+        <w:t>2</w:t>
       </w:r>
       <w:r>
         <w:rPr>
@@ -954,7 +784,7 @@
           <w:b/>
           <w:bCs/>
         </w:rPr>
-        <w:t>Figure 3)</w:t>
+        <w:t>)</w:t>
       </w:r>
       <w:r>
         <w:rPr>
@@ -1033,19 +863,7 @@
         <w:rPr>
           <w:rFonts w:cstheme="minorHAnsi"/>
         </w:rPr>
-        <w:t>Locate and open the QR_Tool</w:t>
-      </w:r>
-      <w:r>
-        <w:rPr>
-          <w:rFonts w:cstheme="minorHAnsi"/>
-        </w:rPr>
-        <w:t>/Setup</w:t>
-      </w:r>
-      <w:r>
-        <w:rPr>
-          <w:rFonts w:cstheme="minorHAnsi"/>
-        </w:rPr>
-        <w:t xml:space="preserve"> </w:t>
+        <w:t xml:space="preserve">Locate and open the QR_Tool </w:t>
       </w:r>
       <w:r>
         <w:rPr>
@@ -1057,7 +875,55 @@
         <w:rPr>
           <w:rFonts w:cstheme="minorHAnsi"/>
         </w:rPr>
-        <w:t xml:space="preserve"> run the Setup.bat file once again. This time, when the Python installation window comes up, it will look different, because you already installed Python. All you need to do is click ‘Cancel’, and then click ‘Yes’ to confirm (example image above, </w:t>
+        <w:t xml:space="preserve"> run the </w:t>
+      </w:r>
+      <w:r>
+        <w:rPr>
+          <w:rFonts w:cstheme="minorHAnsi"/>
+        </w:rPr>
+        <w:t xml:space="preserve">QR-Toolbox.py </w:t>
+      </w:r>
+      <w:r>
+        <w:rPr>
+          <w:rFonts w:cstheme="minorHAnsi"/>
+        </w:rPr>
+        <w:t>file once again.</w:t>
+      </w:r>
+      <w:r>
+        <w:rPr>
+          <w:rFonts w:cstheme="minorHAnsi"/>
+        </w:rPr>
+        <w:t xml:space="preserve"> The </w:t>
+      </w:r>
+      <w:r>
+        <w:rPr>
+          <w:rFonts w:cstheme="minorHAnsi"/>
+        </w:rPr>
+        <w:t>file will then run the other commands</w:t>
+      </w:r>
+      <w:r>
+        <w:rPr>
+          <w:rFonts w:cstheme="minorHAnsi"/>
+        </w:rPr>
+        <w:t xml:space="preserve"> to install the Python packages</w:t>
+      </w:r>
+      <w:r>
+        <w:rPr>
+          <w:rFonts w:cstheme="minorHAnsi"/>
+        </w:rPr>
+        <w:t xml:space="preserve">, and your screen </w:t>
+      </w:r>
+      <w:r>
+        <w:rPr>
+          <w:rFonts w:cstheme="minorHAnsi"/>
+        </w:rPr>
+        <w:t xml:space="preserve">should </w:t>
+      </w:r>
+      <w:r>
+        <w:rPr>
+          <w:rFonts w:cstheme="minorHAnsi"/>
+        </w:rPr>
+        <w:t xml:space="preserve">look similar to </w:t>
       </w:r>
       <w:r>
         <w:rPr>
@@ -1065,31 +931,7 @@
           <w:b/>
           <w:bCs/>
         </w:rPr>
-        <w:t>Figure 2</w:t>
-      </w:r>
-      <w:r>
-        <w:rPr>
-          <w:rFonts w:cstheme="minorHAnsi"/>
-        </w:rPr>
-        <w:t>).</w:t>
-      </w:r>
-    </w:p>
-    <w:p>
-      <w:pPr>
-        <w:pStyle w:val="ListParagraph"/>
-        <w:numPr>
-          <w:ilvl w:val="1"/>
-          <w:numId w:val="5"/>
-        </w:numPr>
-        <w:rPr>
-          <w:rFonts w:cstheme="minorHAnsi"/>
-        </w:rPr>
-      </w:pPr>
-      <w:r>
-        <w:rPr>
-          <w:rFonts w:cstheme="minorHAnsi"/>
-        </w:rPr>
-        <w:t xml:space="preserve">After doing that, the Setup.bat file will then run the other commands, and your screen will look similar to </w:t>
+        <w:t xml:space="preserve">Figure </w:t>
       </w:r>
       <w:r>
         <w:rPr>
@@ -1097,7 +939,7 @@
           <w:b/>
           <w:bCs/>
         </w:rPr>
-        <w:t>Figure 3</w:t>
+        <w:t>2</w:t>
       </w:r>
       <w:r>
         <w:rPr>
@@ -1112,87 +954,24 @@
           <w:rFonts w:cstheme="minorHAnsi"/>
         </w:rPr>
       </w:pPr>
-    </w:p>
-    <w:p>
-      <w:pPr>
-        <w:rPr>
-          <w:rFonts w:cstheme="minorHAnsi"/>
-        </w:rPr>
-      </w:pPr>
-    </w:p>
-    <w:p>
-      <w:pPr>
-        <w:rPr>
-          <w:rFonts w:cstheme="minorHAnsi"/>
-        </w:rPr>
-      </w:pPr>
-    </w:p>
-    <w:p>
-      <w:pPr>
-        <w:rPr>
-          <w:rFonts w:cstheme="minorHAnsi"/>
-        </w:rPr>
-      </w:pPr>
-    </w:p>
-    <w:p>
-      <w:pPr>
-        <w:rPr>
-          <w:rFonts w:cstheme="minorHAnsi"/>
-        </w:rPr>
-      </w:pPr>
-    </w:p>
-    <w:p>
-      <w:pPr>
-        <w:rPr>
-          <w:rFonts w:cstheme="minorHAnsi"/>
-        </w:rPr>
-      </w:pPr>
-    </w:p>
-    <w:p>
-      <w:pPr>
-        <w:pStyle w:val="ListParagraph"/>
-        <w:rPr>
-          <w:rFonts w:cstheme="minorHAnsi"/>
-        </w:rPr>
-      </w:pPr>
-    </w:p>
-    <w:p>
-      <w:pPr>
-        <w:rPr>
-          <w:rFonts w:cstheme="minorHAnsi"/>
-        </w:rPr>
-      </w:pPr>
-    </w:p>
-    <w:p>
-      <w:pPr>
-        <w:rPr>
-          <w:rFonts w:cstheme="minorHAnsi"/>
-        </w:rPr>
-      </w:pPr>
-    </w:p>
-    <w:p>
-      <w:pPr>
-        <w:rPr>
-          <w:rFonts w:cstheme="minorHAnsi"/>
-        </w:rPr>
-      </w:pPr>
       <w:r>
         <w:rPr>
           <w:noProof/>
         </w:rPr>
+        <w:lastRenderedPageBreak/>
         <mc:AlternateContent>
           <mc:Choice Requires="wps">
             <w:drawing>
-              <wp:anchor distT="0" distB="0" distL="114300" distR="114300" simplePos="0" relativeHeight="251661312" behindDoc="1" locked="0" layoutInCell="1" allowOverlap="1" wp14:anchorId="7F2C41CC" wp14:editId="24C44DF6">
+              <wp:anchor distT="0" distB="0" distL="114300" distR="114300" simplePos="0" relativeHeight="251661312" behindDoc="1" locked="0" layoutInCell="1" allowOverlap="1" wp14:anchorId="7F2C41CC" wp14:editId="4FD1A8AB">
                 <wp:simplePos x="0" y="0"/>
-                <wp:positionH relativeFrom="column">
-                  <wp:posOffset>471805</wp:posOffset>
+                <wp:positionH relativeFrom="margin">
+                  <wp:align>center</wp:align>
                 </wp:positionH>
                 <wp:positionV relativeFrom="paragraph">
-                  <wp:posOffset>1945005</wp:posOffset>
+                  <wp:posOffset>3161207</wp:posOffset>
                 </wp:positionV>
                 <wp:extent cx="5000625" cy="635"/>
-                <wp:effectExtent l="0" t="0" r="0" b="0"/>
+                <wp:effectExtent l="0" t="0" r="9525" b="0"/>
                 <wp:wrapNone/>
                 <wp:docPr id="1" name="Text Box 1"/>
                 <wp:cNvGraphicFramePr/>
@@ -1236,32 +1015,7 @@
                               <w:rPr>
                                 <w:b/>
                               </w:rPr>
-                              <w:fldChar w:fldCharType="begin"/>
-                            </w:r>
-                            <w:r>
-                              <w:rPr>
-                                <w:b/>
-                              </w:rPr>
-                              <w:instrText xml:space="preserve"> SEQ Figure \* ARABIC </w:instrText>
-                            </w:r>
-                            <w:r>
-                              <w:rPr>
-                                <w:b/>
-                              </w:rPr>
-                              <w:fldChar w:fldCharType="separate"/>
-                            </w:r>
-                            <w:r>
-                              <w:rPr>
-                                <w:b/>
-                                <w:noProof/>
-                              </w:rPr>
-                              <w:t>3</w:t>
-                            </w:r>
-                            <w:r>
-                              <w:rPr>
-                                <w:b/>
-                              </w:rPr>
-                              <w:fldChar w:fldCharType="end"/>
+                              <w:t>2</w:t>
                             </w:r>
                             <w:r>
                               <w:t xml:space="preserve"> Python Package Installation Window</w:t>
@@ -1287,7 +1041,7 @@
                 <v:stroke joinstyle="miter"/>
                 <v:path gradientshapeok="t" o:connecttype="rect"/>
               </v:shapetype>
-              <v:shape id="Text Box 1" o:spid="_x0000_s1026" type="#_x0000_t202" style="position:absolute;margin-left:37.15pt;margin-top:153.15pt;width:393.75pt;height:.05pt;z-index:-251655168;visibility:visible;mso-wrap-style:square;mso-wrap-distance-left:9pt;mso-wrap-distance-top:0;mso-wrap-distance-right:9pt;mso-wrap-distance-bottom:0;mso-position-horizontal:absolute;mso-position-horizontal-relative:text;mso-position-vertical:absolute;mso-position-vertical-relative:text;v-text-anchor:top" o:gfxdata="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" stroked="f">
+              <v:shape id="Text Box 1" o:spid="_x0000_s1026" type="#_x0000_t202" style="position:absolute;margin-left:0;margin-top:248.9pt;width:393.75pt;height:.05pt;z-index:-251655168;visibility:visible;mso-wrap-style:square;mso-wrap-distance-left:9pt;mso-wrap-distance-top:0;mso-wrap-distance-right:9pt;mso-wrap-distance-bottom:0;mso-position-horizontal:center;mso-position-horizontal-relative:margin;mso-position-vertical:absolute;mso-position-vertical-relative:text;v-text-anchor:top" o:gfxdata="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" stroked="f">
                 <v:textbox style="mso-fit-shape-to-text:t" inset="0,0,0,0">
                   <w:txbxContent>
                     <w:p>
@@ -1309,32 +1063,7 @@
                         <w:rPr>
                           <w:b/>
                         </w:rPr>
-                        <w:fldChar w:fldCharType="begin"/>
-                      </w:r>
-                      <w:r>
-                        <w:rPr>
-                          <w:b/>
-                        </w:rPr>
-                        <w:instrText xml:space="preserve"> SEQ Figure \* ARABIC </w:instrText>
-                      </w:r>
-                      <w:r>
-                        <w:rPr>
-                          <w:b/>
-                        </w:rPr>
-                        <w:fldChar w:fldCharType="separate"/>
-                      </w:r>
-                      <w:r>
-                        <w:rPr>
-                          <w:b/>
-                          <w:noProof/>
-                        </w:rPr>
-                        <w:t>3</w:t>
-                      </w:r>
-                      <w:r>
-                        <w:rPr>
-                          <w:b/>
-                        </w:rPr>
-                        <w:fldChar w:fldCharType="end"/>
+                        <w:t>2</w:t>
                       </w:r>
                       <w:r>
                         <w:t xml:space="preserve"> Python Package Installation Window</w:t>
@@ -1342,6 +1071,7 @@
                     </w:p>
                   </w:txbxContent>
                 </v:textbox>
+                <w10:wrap anchorx="margin"/>
               </v:shape>
             </w:pict>
           </mc:Fallback>
@@ -1353,18 +1083,10 @@
           <w:noProof/>
         </w:rPr>
         <w:drawing>
-          <wp:anchor distT="0" distB="0" distL="114300" distR="114300" simplePos="0" relativeHeight="251659264" behindDoc="1" locked="0" layoutInCell="1" allowOverlap="1" wp14:anchorId="3183BFE6" wp14:editId="788330DE">
-            <wp:simplePos x="0" y="0"/>
-            <wp:positionH relativeFrom="margin">
-              <wp:align>center</wp:align>
-            </wp:positionH>
-            <wp:positionV relativeFrom="paragraph">
-              <wp:posOffset>-727075</wp:posOffset>
-            </wp:positionV>
-            <wp:extent cx="5000625" cy="2615177"/>
+          <wp:inline distT="0" distB="0" distL="0" distR="0" wp14:anchorId="30438B98" wp14:editId="4E312814">
+            <wp:extent cx="5943600" cy="3108325"/>
             <wp:effectExtent l="0" t="0" r="0" b="0"/>
-            <wp:wrapNone/>
-            <wp:docPr id="8" name="Picture 8"/>
+            <wp:docPr id="10" name="Picture 10" descr="A screenshot of a cell phone&#10;&#10;Description automatically generated"/>
             <wp:cNvGraphicFramePr>
               <a:graphicFrameLocks xmlns:a="http://schemas.openxmlformats.org/drawingml/2006/main" noChangeAspect="1"/>
             </wp:cNvGraphicFramePr>
@@ -1372,11 +1094,11 @@
               <a:graphicData uri="http://schemas.openxmlformats.org/drawingml/2006/picture">
                 <pic:pic xmlns:pic="http://schemas.openxmlformats.org/drawingml/2006/picture">
                   <pic:nvPicPr>
-                    <pic:cNvPr id="8" name="console2.PNG"/>
+                    <pic:cNvPr id="10" name="installation.PNG"/>
                     <pic:cNvPicPr/>
                   </pic:nvPicPr>
                   <pic:blipFill>
-                    <a:blip r:embed="rId13">
+                    <a:blip r:embed="rId11">
                       <a:extLst>
                         <a:ext uri="{28A0092B-C50C-407E-A947-70E740481C1C}">
                           <a14:useLocalDpi xmlns:a14="http://schemas.microsoft.com/office/drawing/2010/main" val="0"/>
@@ -1390,7 +1112,7 @@
                   <pic:spPr>
                     <a:xfrm>
                       <a:off x="0" y="0"/>
-                      <a:ext cx="5000625" cy="2615177"/>
+                      <a:ext cx="5943600" cy="3108325"/>
                     </a:xfrm>
                     <a:prstGeom prst="rect">
                       <a:avLst/>
@@ -1399,13 +1121,7 @@
                 </pic:pic>
               </a:graphicData>
             </a:graphic>
-            <wp14:sizeRelH relativeFrom="page">
-              <wp14:pctWidth>0</wp14:pctWidth>
-            </wp14:sizeRelH>
-            <wp14:sizeRelV relativeFrom="page">
-              <wp14:pctHeight>0</wp14:pctHeight>
-            </wp14:sizeRelV>
-          </wp:anchor>
+          </wp:inline>
         </w:drawing>
       </w:r>
     </w:p>
@@ -1418,53 +1134,6 @@
     </w:p>
     <w:p>
       <w:pPr>
-        <w:rPr>
-          <w:rFonts w:cstheme="minorHAnsi"/>
-        </w:rPr>
-      </w:pPr>
-    </w:p>
-    <w:p>
-      <w:pPr>
-        <w:rPr>
-          <w:rFonts w:cstheme="minorHAnsi"/>
-          <w:i/>
-        </w:rPr>
-      </w:pPr>
-    </w:p>
-    <w:p>
-      <w:pPr>
-        <w:rPr>
-          <w:rFonts w:cstheme="minorHAnsi"/>
-          <w:i/>
-        </w:rPr>
-      </w:pPr>
-    </w:p>
-    <w:p>
-      <w:pPr>
-        <w:rPr>
-          <w:rFonts w:cstheme="minorHAnsi"/>
-          <w:i/>
-        </w:rPr>
-      </w:pPr>
-    </w:p>
-    <w:p>
-      <w:pPr>
-        <w:rPr>
-          <w:rFonts w:cstheme="minorHAnsi"/>
-          <w:i/>
-        </w:rPr>
-      </w:pPr>
-    </w:p>
-    <w:p>
-      <w:pPr>
-        <w:rPr>
-          <w:rFonts w:cstheme="minorHAnsi"/>
-          <w:i/>
-        </w:rPr>
-      </w:pPr>
-    </w:p>
-    <w:p>
-      <w:pPr>
         <w:jc w:val="center"/>
         <w:rPr>
           <w:rFonts w:cstheme="minorHAnsi"/>
@@ -1530,26 +1199,38 @@
     </w:p>
     <w:p>
       <w:pPr>
-        <w:jc w:val="center"/>
         <w:rPr>
           <w:rFonts w:cstheme="minorHAnsi"/>
           <w:iCs/>
         </w:rPr>
       </w:pPr>
-    </w:p>
-    <w:p>
-      <w:pPr>
+      <w:r>
         <w:rPr>
           <w:rFonts w:cstheme="minorHAnsi"/>
           <w:iCs/>
         </w:rPr>
-      </w:pPr>
+        <w:t xml:space="preserve">Once the </w:t>
+      </w:r>
       <w:r>
         <w:rPr>
           <w:rFonts w:cstheme="minorHAnsi"/>
           <w:iCs/>
         </w:rPr>
-        <w:t>Once the Setup.bat file is done installing it will close by itself. After it does that, you may move on to the next step.</w:t>
+        <w:t>Python packages installation is done, the QR-Toolbox.py</w:t>
+      </w:r>
+      <w:r>
+        <w:rPr>
+          <w:rFonts w:cstheme="minorHAnsi"/>
+          <w:iCs/>
+        </w:rPr>
+        <w:t xml:space="preserve"> file </w:t>
+      </w:r>
+      <w:r>
+        <w:rPr>
+          <w:rFonts w:cstheme="minorHAnsi"/>
+          <w:iCs/>
+        </w:rPr>
+        <w:t>will ask you a question regarding online and local storage. At this point, you should close the window, and move to the next step below.</w:t>
       </w:r>
     </w:p>
     <w:p>
@@ -1810,7 +1491,7 @@
           <w:color w:val="0563C2"/>
         </w:rPr>
       </w:pPr>
-      <w:hyperlink r:id="rId14" w:history="1">
+      <w:hyperlink r:id="rId12" w:history="1">
         <w:r>
           <w:rPr>
             <w:rStyle w:val="Hyperlink"/>
@@ -1862,7 +1543,7 @@
           <w:color w:val="000000"/>
         </w:rPr>
       </w:pPr>
-      <w:hyperlink r:id="rId15" w:history="1">
+      <w:hyperlink r:id="rId13" w:history="1">
         <w:r>
           <w:rPr>
             <w:rStyle w:val="Hyperlink"/>
@@ -1928,7 +1609,7 @@
           <w:rFonts w:cstheme="minorHAnsi"/>
         </w:rPr>
       </w:pPr>
-      <w:hyperlink r:id="rId16" w:history="1">
+      <w:hyperlink r:id="rId14" w:history="1">
         <w:r>
           <w:rPr>
             <w:rStyle w:val="Hyperlink"/>
@@ -2006,7 +1687,7 @@
                     </pic:cNvPicPr>
                   </pic:nvPicPr>
                   <pic:blipFill>
-                    <a:blip r:embed="rId17" cstate="print">
+                    <a:blip r:embed="rId15" cstate="print">
                       <a:extLst>
                         <a:ext uri="{28A0092B-C50C-407E-A947-70E740481C1C}">
                           <a14:useLocalDpi xmlns:a14="http://schemas.microsoft.com/office/drawing/2010/main" val="0"/>
@@ -2180,7 +1861,7 @@
         </w:rPr>
         <w:t xml:space="preserve">Redirect URI: </w:t>
       </w:r>
-      <w:hyperlink r:id="rId18" w:history="1">
+      <w:hyperlink r:id="rId16" w:history="1">
         <w:r>
           <w:rPr>
             <w:rStyle w:val="Hyperlink"/>
@@ -2264,7 +1945,7 @@
           <w:color w:val="0563C2"/>
         </w:rPr>
       </w:pPr>
-      <w:hyperlink r:id="rId19" w:history="1">
+      <w:hyperlink r:id="rId17" w:history="1">
         <w:r>
           <w:rPr>
             <w:rStyle w:val="Hyperlink"/>
@@ -2309,7 +1990,7 @@
                     </pic:cNvPicPr>
                   </pic:nvPicPr>
                   <pic:blipFill>
-                    <a:blip r:embed="rId20">
+                    <a:blip r:embed="rId18">
                       <a:extLst>
                         <a:ext uri="{28A0092B-C50C-407E-A947-70E740481C1C}">
                           <a14:useLocalDpi xmlns:a14="http://schemas.microsoft.com/office/drawing/2010/main" val="0"/>
@@ -3610,6 +3291,10 @@
     <w:p>
       <w:pPr>
         <w:pStyle w:val="NormalWeb"/>
+        <w:numPr>
+          <w:ilvl w:val="0"/>
+          <w:numId w:val="6"/>
+        </w:numPr>
         <w:spacing w:before="0" w:beforeAutospacing="0" w:after="0" w:afterAutospacing="0"/>
         <w:rPr>
           <w:rFonts w:asciiTheme="minorHAnsi" w:hAnsiTheme="minorHAnsi" w:cstheme="minorHAnsi"/>
@@ -3617,6 +3302,399 @@
           <w:szCs w:val="22"/>
         </w:rPr>
       </w:pPr>
+      <w:r>
+        <w:rPr>
+          <w:rFonts w:asciiTheme="minorHAnsi" w:hAnsiTheme="minorHAnsi" w:cstheme="minorHAnsi"/>
+          <w:sz w:val="22"/>
+          <w:szCs w:val="22"/>
+        </w:rPr>
+        <w:t xml:space="preserve">Create a .bat file to run </w:t>
+      </w:r>
+      <w:r>
+        <w:rPr>
+          <w:rFonts w:asciiTheme="minorHAnsi" w:hAnsiTheme="minorHAnsi" w:cstheme="minorHAnsi"/>
+          <w:sz w:val="22"/>
+          <w:szCs w:val="22"/>
+        </w:rPr>
+        <w:t xml:space="preserve">the </w:t>
+      </w:r>
+      <w:r>
+        <w:rPr>
+          <w:rFonts w:asciiTheme="minorHAnsi" w:hAnsiTheme="minorHAnsi" w:cstheme="minorHAnsi"/>
+          <w:sz w:val="22"/>
+          <w:szCs w:val="22"/>
+        </w:rPr>
+        <w:t>QR-Toolbox</w:t>
+      </w:r>
+      <w:r>
+        <w:rPr>
+          <w:rFonts w:asciiTheme="minorHAnsi" w:hAnsiTheme="minorHAnsi" w:cstheme="minorHAnsi"/>
+          <w:sz w:val="22"/>
+          <w:szCs w:val="22"/>
+        </w:rPr>
+        <w:t xml:space="preserve"> </w:t>
+      </w:r>
+      <w:r>
+        <w:rPr>
+          <w:rFonts w:asciiTheme="minorHAnsi" w:hAnsiTheme="minorHAnsi" w:cstheme="minorHAnsi"/>
+          <w:sz w:val="22"/>
+          <w:szCs w:val="22"/>
+        </w:rPr>
+        <w:t xml:space="preserve">by </w:t>
+      </w:r>
+      <w:r>
+        <w:rPr>
+          <w:rFonts w:asciiTheme="minorHAnsi" w:hAnsiTheme="minorHAnsi" w:cstheme="minorHAnsi"/>
+          <w:sz w:val="22"/>
+          <w:szCs w:val="22"/>
+        </w:rPr>
+        <w:t>opening</w:t>
+      </w:r>
+      <w:r>
+        <w:rPr>
+          <w:rFonts w:asciiTheme="minorHAnsi" w:hAnsiTheme="minorHAnsi" w:cstheme="minorHAnsi"/>
+          <w:sz w:val="22"/>
+          <w:szCs w:val="22"/>
+        </w:rPr>
+        <w:t xml:space="preserve"> </w:t>
+      </w:r>
+      <w:r>
+        <w:rPr>
+          <w:rFonts w:asciiTheme="minorHAnsi" w:hAnsiTheme="minorHAnsi" w:cstheme="minorHAnsi"/>
+          <w:sz w:val="22"/>
+          <w:szCs w:val="22"/>
+        </w:rPr>
+        <w:t xml:space="preserve">a new </w:t>
+      </w:r>
+      <w:r>
+        <w:rPr>
+          <w:rFonts w:asciiTheme="minorHAnsi" w:hAnsiTheme="minorHAnsi" w:cstheme="minorHAnsi"/>
+          <w:sz w:val="22"/>
+          <w:szCs w:val="22"/>
+        </w:rPr>
+        <w:t xml:space="preserve">notepad </w:t>
+      </w:r>
+      <w:r>
+        <w:rPr>
+          <w:rFonts w:asciiTheme="minorHAnsi" w:hAnsiTheme="minorHAnsi" w:cstheme="minorHAnsi"/>
+          <w:sz w:val="22"/>
+          <w:szCs w:val="22"/>
+        </w:rPr>
+        <w:t xml:space="preserve">file </w:t>
+      </w:r>
+      <w:r>
+        <w:rPr>
+          <w:rFonts w:asciiTheme="minorHAnsi" w:hAnsiTheme="minorHAnsi" w:cstheme="minorHAnsi"/>
+          <w:sz w:val="22"/>
+          <w:szCs w:val="22"/>
+        </w:rPr>
+        <w:t xml:space="preserve">and </w:t>
+      </w:r>
+      <w:r>
+        <w:rPr>
+          <w:rFonts w:asciiTheme="minorHAnsi" w:hAnsiTheme="minorHAnsi" w:cstheme="minorHAnsi"/>
+          <w:sz w:val="22"/>
+          <w:szCs w:val="22"/>
+        </w:rPr>
+        <w:t>saving</w:t>
+      </w:r>
+      <w:r>
+        <w:rPr>
+          <w:rFonts w:asciiTheme="minorHAnsi" w:hAnsiTheme="minorHAnsi" w:cstheme="minorHAnsi"/>
+          <w:sz w:val="22"/>
+          <w:szCs w:val="22"/>
+        </w:rPr>
+        <w:t xml:space="preserve"> </w:t>
+      </w:r>
+      <w:r>
+        <w:rPr>
+          <w:rFonts w:asciiTheme="minorHAnsi" w:hAnsiTheme="minorHAnsi" w:cstheme="minorHAnsi"/>
+          <w:sz w:val="22"/>
+          <w:szCs w:val="22"/>
+        </w:rPr>
+        <w:t xml:space="preserve">it </w:t>
+      </w:r>
+      <w:r>
+        <w:rPr>
+          <w:rFonts w:asciiTheme="minorHAnsi" w:hAnsiTheme="minorHAnsi" w:cstheme="minorHAnsi"/>
+          <w:sz w:val="22"/>
+          <w:szCs w:val="22"/>
+        </w:rPr>
+        <w:t>as a .bat</w:t>
+      </w:r>
+      <w:r>
+        <w:rPr>
+          <w:rFonts w:asciiTheme="minorHAnsi" w:hAnsiTheme="minorHAnsi" w:cstheme="minorHAnsi"/>
+          <w:sz w:val="22"/>
+          <w:szCs w:val="22"/>
+        </w:rPr>
+        <w:t xml:space="preserve">. </w:t>
+      </w:r>
+      <w:r>
+        <w:rPr>
+          <w:rFonts w:asciiTheme="minorHAnsi" w:hAnsiTheme="minorHAnsi" w:cstheme="minorHAnsi"/>
+          <w:sz w:val="22"/>
+          <w:szCs w:val="22"/>
+        </w:rPr>
+        <w:t>Add t</w:t>
+      </w:r>
+      <w:r>
+        <w:rPr>
+          <w:rFonts w:asciiTheme="minorHAnsi" w:hAnsiTheme="minorHAnsi" w:cstheme="minorHAnsi"/>
+          <w:sz w:val="22"/>
+          <w:szCs w:val="22"/>
+        </w:rPr>
+        <w:t>he</w:t>
+      </w:r>
+      <w:r>
+        <w:rPr>
+          <w:rFonts w:asciiTheme="minorHAnsi" w:hAnsiTheme="minorHAnsi" w:cstheme="minorHAnsi"/>
+          <w:sz w:val="22"/>
+          <w:szCs w:val="22"/>
+        </w:rPr>
+        <w:t xml:space="preserve"> following line </w:t>
+      </w:r>
+      <w:r>
+        <w:rPr>
+          <w:rFonts w:asciiTheme="minorHAnsi" w:hAnsiTheme="minorHAnsi" w:cstheme="minorHAnsi"/>
+          <w:sz w:val="22"/>
+          <w:szCs w:val="22"/>
+        </w:rPr>
+        <w:t xml:space="preserve">from bullet </w:t>
+      </w:r>
+      <w:r>
+        <w:rPr>
+          <w:rFonts w:asciiTheme="minorHAnsi" w:hAnsiTheme="minorHAnsi" w:cstheme="minorHAnsi"/>
+          <w:sz w:val="22"/>
+          <w:szCs w:val="22"/>
+        </w:rPr>
+        <w:t>‘</w:t>
+      </w:r>
+      <w:r>
+        <w:rPr>
+          <w:rFonts w:asciiTheme="minorHAnsi" w:hAnsiTheme="minorHAnsi" w:cstheme="minorHAnsi"/>
+          <w:sz w:val="22"/>
+          <w:szCs w:val="22"/>
+        </w:rPr>
+        <w:t>a</w:t>
+      </w:r>
+      <w:r>
+        <w:rPr>
+          <w:rFonts w:asciiTheme="minorHAnsi" w:hAnsiTheme="minorHAnsi" w:cstheme="minorHAnsi"/>
+          <w:sz w:val="22"/>
+          <w:szCs w:val="22"/>
+        </w:rPr>
+        <w:t>’ below</w:t>
+      </w:r>
+      <w:r>
+        <w:rPr>
+          <w:rFonts w:asciiTheme="minorHAnsi" w:hAnsiTheme="minorHAnsi" w:cstheme="minorHAnsi"/>
+          <w:sz w:val="22"/>
+          <w:szCs w:val="22"/>
+        </w:rPr>
+        <w:t xml:space="preserve"> </w:t>
+      </w:r>
+      <w:r>
+        <w:rPr>
+          <w:rFonts w:asciiTheme="minorHAnsi" w:hAnsiTheme="minorHAnsi" w:cstheme="minorHAnsi"/>
+          <w:sz w:val="22"/>
+          <w:szCs w:val="22"/>
+        </w:rPr>
+        <w:t>(</w:t>
+      </w:r>
+      <w:r>
+        <w:rPr>
+          <w:rFonts w:asciiTheme="minorHAnsi" w:hAnsiTheme="minorHAnsi" w:cstheme="minorHAnsi"/>
+          <w:sz w:val="22"/>
+          <w:szCs w:val="22"/>
+        </w:rPr>
+        <w:t xml:space="preserve">put it </w:t>
+      </w:r>
+      <w:r>
+        <w:rPr>
+          <w:rFonts w:asciiTheme="minorHAnsi" w:hAnsiTheme="minorHAnsi" w:cstheme="minorHAnsi"/>
+          <w:sz w:val="22"/>
+          <w:szCs w:val="22"/>
+        </w:rPr>
+        <w:t xml:space="preserve">all on one line) </w:t>
+      </w:r>
+      <w:r>
+        <w:rPr>
+          <w:rFonts w:asciiTheme="minorHAnsi" w:hAnsiTheme="minorHAnsi" w:cstheme="minorHAnsi"/>
+          <w:sz w:val="22"/>
+          <w:szCs w:val="22"/>
+        </w:rPr>
+        <w:t>to the</w:t>
+      </w:r>
+      <w:r>
+        <w:rPr>
+          <w:rFonts w:asciiTheme="minorHAnsi" w:hAnsiTheme="minorHAnsi" w:cstheme="minorHAnsi"/>
+          <w:sz w:val="22"/>
+          <w:szCs w:val="22"/>
+        </w:rPr>
+        <w:t xml:space="preserve"> .bat file</w:t>
+      </w:r>
+      <w:r>
+        <w:rPr>
+          <w:rFonts w:asciiTheme="minorHAnsi" w:hAnsiTheme="minorHAnsi" w:cstheme="minorHAnsi"/>
+          <w:sz w:val="22"/>
+          <w:szCs w:val="22"/>
+        </w:rPr>
+        <w:t xml:space="preserve"> (you will need to fill in the locations of each executable file</w:t>
+      </w:r>
+      <w:r>
+        <w:rPr>
+          <w:rFonts w:asciiTheme="minorHAnsi" w:hAnsiTheme="minorHAnsi" w:cstheme="minorHAnsi"/>
+          <w:sz w:val="22"/>
+          <w:szCs w:val="22"/>
+        </w:rPr>
+        <w:t>, as exemplified in bullet ‘b’</w:t>
+      </w:r>
+      <w:r>
+        <w:rPr>
+          <w:rFonts w:asciiTheme="minorHAnsi" w:hAnsiTheme="minorHAnsi" w:cstheme="minorHAnsi"/>
+          <w:sz w:val="22"/>
+          <w:szCs w:val="22"/>
+        </w:rPr>
+        <w:t>)</w:t>
+      </w:r>
+      <w:r>
+        <w:rPr>
+          <w:rFonts w:asciiTheme="minorHAnsi" w:hAnsiTheme="minorHAnsi" w:cstheme="minorHAnsi"/>
+          <w:sz w:val="22"/>
+          <w:szCs w:val="22"/>
+        </w:rPr>
+        <w:t>:</w:t>
+      </w:r>
+    </w:p>
+    <w:p>
+      <w:pPr>
+        <w:pStyle w:val="NormalWeb"/>
+        <w:numPr>
+          <w:ilvl w:val="1"/>
+          <w:numId w:val="6"/>
+        </w:numPr>
+        <w:spacing w:before="0" w:beforeAutospacing="0" w:after="0" w:afterAutospacing="0"/>
+        <w:rPr>
+          <w:rFonts w:asciiTheme="minorHAnsi" w:hAnsiTheme="minorHAnsi" w:cstheme="minorHAnsi"/>
+          <w:sz w:val="22"/>
+          <w:szCs w:val="22"/>
+        </w:rPr>
+      </w:pPr>
+      <w:r>
+        <w:rPr>
+          <w:rFonts w:asciiTheme="minorHAnsi" w:hAnsiTheme="minorHAnsi" w:cstheme="minorHAnsi"/>
+          <w:i/>
+          <w:sz w:val="22"/>
+          <w:szCs w:val="22"/>
+        </w:rPr>
+        <w:t>&lt;python</w:t>
+      </w:r>
+      <w:r>
+        <w:rPr>
+          <w:rFonts w:asciiTheme="minorHAnsi" w:hAnsiTheme="minorHAnsi" w:cstheme="minorHAnsi"/>
+          <w:i/>
+          <w:sz w:val="22"/>
+          <w:szCs w:val="22"/>
+        </w:rPr>
+        <w:t xml:space="preserve"> 3</w:t>
+      </w:r>
+      <w:r>
+        <w:rPr>
+          <w:rFonts w:asciiTheme="minorHAnsi" w:hAnsiTheme="minorHAnsi" w:cstheme="minorHAnsi"/>
+          <w:i/>
+          <w:sz w:val="22"/>
+          <w:szCs w:val="22"/>
+        </w:rPr>
+        <w:t xml:space="preserve"> exe location&gt;/python.exe &lt;QR</w:t>
+      </w:r>
+      <w:r>
+        <w:rPr>
+          <w:rFonts w:asciiTheme="minorHAnsi" w:hAnsiTheme="minorHAnsi" w:cstheme="minorHAnsi"/>
+          <w:i/>
+          <w:sz w:val="22"/>
+          <w:szCs w:val="22"/>
+        </w:rPr>
+        <w:t>_</w:t>
+      </w:r>
+      <w:r>
+        <w:rPr>
+          <w:rFonts w:asciiTheme="minorHAnsi" w:hAnsiTheme="minorHAnsi" w:cstheme="minorHAnsi"/>
+          <w:i/>
+          <w:sz w:val="22"/>
+          <w:szCs w:val="22"/>
+        </w:rPr>
+        <w:t>Tool location&gt;/</w:t>
+      </w:r>
+      <w:r>
+        <w:rPr>
+          <w:rFonts w:asciiTheme="minorHAnsi" w:hAnsiTheme="minorHAnsi" w:cstheme="minorHAnsi"/>
+          <w:i/>
+          <w:sz w:val="22"/>
+          <w:szCs w:val="22"/>
+        </w:rPr>
+        <w:t>QR</w:t>
+      </w:r>
+      <w:r>
+        <w:rPr>
+          <w:rFonts w:asciiTheme="minorHAnsi" w:hAnsiTheme="minorHAnsi" w:cstheme="minorHAnsi"/>
+          <w:i/>
+          <w:sz w:val="22"/>
+          <w:szCs w:val="22"/>
+        </w:rPr>
+        <w:t>-</w:t>
+      </w:r>
+      <w:r>
+        <w:rPr>
+          <w:rFonts w:asciiTheme="minorHAnsi" w:hAnsiTheme="minorHAnsi" w:cstheme="minorHAnsi"/>
+          <w:i/>
+          <w:sz w:val="22"/>
+          <w:szCs w:val="22"/>
+        </w:rPr>
+        <w:t>Toolbox.py</w:t>
+      </w:r>
+    </w:p>
+    <w:p>
+      <w:pPr>
+        <w:pStyle w:val="NormalWeb"/>
+        <w:numPr>
+          <w:ilvl w:val="1"/>
+          <w:numId w:val="6"/>
+        </w:numPr>
+        <w:spacing w:before="0" w:beforeAutospacing="0" w:after="0" w:afterAutospacing="0"/>
+        <w:rPr>
+          <w:rFonts w:asciiTheme="minorHAnsi" w:hAnsiTheme="minorHAnsi" w:cstheme="minorHAnsi"/>
+          <w:sz w:val="22"/>
+          <w:szCs w:val="22"/>
+        </w:rPr>
+      </w:pPr>
+      <w:r>
+        <w:rPr>
+          <w:rFonts w:asciiTheme="minorHAnsi" w:hAnsiTheme="minorHAnsi" w:cstheme="minorHAnsi"/>
+          <w:i/>
+          <w:sz w:val="22"/>
+          <w:szCs w:val="22"/>
+        </w:rPr>
+        <w:t>Ex</w:t>
+      </w:r>
+      <w:r>
+        <w:rPr>
+          <w:rFonts w:asciiTheme="minorHAnsi" w:hAnsiTheme="minorHAnsi" w:cstheme="minorHAnsi"/>
+          <w:i/>
+          <w:sz w:val="22"/>
+          <w:szCs w:val="22"/>
+        </w:rPr>
+        <w:t>ample:</w:t>
+      </w:r>
+      <w:r>
+        <w:rPr>
+          <w:rFonts w:asciiTheme="minorHAnsi" w:hAnsiTheme="minorHAnsi" w:cstheme="minorHAnsi"/>
+          <w:i/>
+          <w:sz w:val="22"/>
+          <w:szCs w:val="22"/>
+        </w:rPr>
+        <w:t xml:space="preserve"> C:\Users\&lt;user&gt;\AppData\Local\Programs\Python\Python37\python.exe C:\Users\&lt;user&gt;\Desktop\QR_Tool\QR-Toolbox.py</w:t>
+      </w:r>
     </w:p>
     <w:p>
       <w:pPr>
@@ -3638,356 +3716,79 @@
           <w:sz w:val="22"/>
           <w:szCs w:val="22"/>
         </w:rPr>
-        <w:t xml:space="preserve">Create a .bat file to run </w:t>
-      </w:r>
-      <w:r>
-        <w:rPr>
-          <w:rFonts w:asciiTheme="minorHAnsi" w:hAnsiTheme="minorHAnsi" w:cstheme="minorHAnsi"/>
-          <w:sz w:val="22"/>
-          <w:szCs w:val="22"/>
-        </w:rPr>
-        <w:t xml:space="preserve">the </w:t>
-      </w:r>
-      <w:r>
-        <w:rPr>
-          <w:rFonts w:asciiTheme="minorHAnsi" w:hAnsiTheme="minorHAnsi" w:cstheme="minorHAnsi"/>
-          <w:sz w:val="22"/>
-          <w:szCs w:val="22"/>
-        </w:rPr>
-        <w:t>QR-Toolbox</w:t>
-      </w:r>
-      <w:r>
-        <w:rPr>
-          <w:rFonts w:asciiTheme="minorHAnsi" w:hAnsiTheme="minorHAnsi" w:cstheme="minorHAnsi"/>
-          <w:sz w:val="22"/>
-          <w:szCs w:val="22"/>
-        </w:rPr>
-        <w:t xml:space="preserve"> </w:t>
-      </w:r>
-      <w:r>
-        <w:rPr>
-          <w:rFonts w:asciiTheme="minorHAnsi" w:hAnsiTheme="minorHAnsi" w:cstheme="minorHAnsi"/>
-          <w:sz w:val="22"/>
-          <w:szCs w:val="22"/>
-        </w:rPr>
-        <w:t xml:space="preserve">by </w:t>
-      </w:r>
-      <w:r>
-        <w:rPr>
-          <w:rFonts w:asciiTheme="minorHAnsi" w:hAnsiTheme="minorHAnsi" w:cstheme="minorHAnsi"/>
-          <w:sz w:val="22"/>
-          <w:szCs w:val="22"/>
-        </w:rPr>
-        <w:t>opening</w:t>
-      </w:r>
-      <w:r>
-        <w:rPr>
-          <w:rFonts w:asciiTheme="minorHAnsi" w:hAnsiTheme="minorHAnsi" w:cstheme="minorHAnsi"/>
-          <w:sz w:val="22"/>
-          <w:szCs w:val="22"/>
-        </w:rPr>
-        <w:t xml:space="preserve"> </w:t>
-      </w:r>
-      <w:r>
-        <w:rPr>
-          <w:rFonts w:asciiTheme="minorHAnsi" w:hAnsiTheme="minorHAnsi" w:cstheme="minorHAnsi"/>
-          <w:sz w:val="22"/>
-          <w:szCs w:val="22"/>
-        </w:rPr>
-        <w:t xml:space="preserve">a new </w:t>
-      </w:r>
-      <w:r>
-        <w:rPr>
-          <w:rFonts w:asciiTheme="minorHAnsi" w:hAnsiTheme="minorHAnsi" w:cstheme="minorHAnsi"/>
-          <w:sz w:val="22"/>
-          <w:szCs w:val="22"/>
-        </w:rPr>
-        <w:t xml:space="preserve">notepad </w:t>
-      </w:r>
-      <w:r>
-        <w:rPr>
-          <w:rFonts w:asciiTheme="minorHAnsi" w:hAnsiTheme="minorHAnsi" w:cstheme="minorHAnsi"/>
-          <w:sz w:val="22"/>
-          <w:szCs w:val="22"/>
-        </w:rPr>
-        <w:t xml:space="preserve">file </w:t>
-      </w:r>
-      <w:r>
-        <w:rPr>
-          <w:rFonts w:asciiTheme="minorHAnsi" w:hAnsiTheme="minorHAnsi" w:cstheme="minorHAnsi"/>
-          <w:sz w:val="22"/>
-          <w:szCs w:val="22"/>
-        </w:rPr>
-        <w:t xml:space="preserve">and </w:t>
-      </w:r>
-      <w:r>
-        <w:rPr>
-          <w:rFonts w:asciiTheme="minorHAnsi" w:hAnsiTheme="minorHAnsi" w:cstheme="minorHAnsi"/>
-          <w:sz w:val="22"/>
-          <w:szCs w:val="22"/>
-        </w:rPr>
-        <w:t>saving</w:t>
-      </w:r>
-      <w:r>
-        <w:rPr>
-          <w:rFonts w:asciiTheme="minorHAnsi" w:hAnsiTheme="minorHAnsi" w:cstheme="minorHAnsi"/>
-          <w:sz w:val="22"/>
-          <w:szCs w:val="22"/>
-        </w:rPr>
-        <w:t xml:space="preserve"> </w:t>
-      </w:r>
-      <w:r>
-        <w:rPr>
-          <w:rFonts w:asciiTheme="minorHAnsi" w:hAnsiTheme="minorHAnsi" w:cstheme="minorHAnsi"/>
-          <w:sz w:val="22"/>
-          <w:szCs w:val="22"/>
-        </w:rPr>
-        <w:t xml:space="preserve">it </w:t>
-      </w:r>
-      <w:r>
-        <w:rPr>
-          <w:rFonts w:asciiTheme="minorHAnsi" w:hAnsiTheme="minorHAnsi" w:cstheme="minorHAnsi"/>
-          <w:sz w:val="22"/>
-          <w:szCs w:val="22"/>
-        </w:rPr>
-        <w:t>as a .bat</w:t>
-      </w:r>
-      <w:r>
-        <w:rPr>
-          <w:rFonts w:asciiTheme="minorHAnsi" w:hAnsiTheme="minorHAnsi" w:cstheme="minorHAnsi"/>
-          <w:sz w:val="22"/>
-          <w:szCs w:val="22"/>
-        </w:rPr>
-        <w:t xml:space="preserve">. </w:t>
-      </w:r>
-      <w:r>
-        <w:rPr>
-          <w:rFonts w:asciiTheme="minorHAnsi" w:hAnsiTheme="minorHAnsi" w:cstheme="minorHAnsi"/>
-          <w:sz w:val="22"/>
-          <w:szCs w:val="22"/>
-        </w:rPr>
-        <w:t>Add t</w:t>
-      </w:r>
-      <w:r>
-        <w:rPr>
-          <w:rFonts w:asciiTheme="minorHAnsi" w:hAnsiTheme="minorHAnsi" w:cstheme="minorHAnsi"/>
-          <w:sz w:val="22"/>
-          <w:szCs w:val="22"/>
-        </w:rPr>
-        <w:t>he</w:t>
-      </w:r>
-      <w:r>
-        <w:rPr>
-          <w:rFonts w:asciiTheme="minorHAnsi" w:hAnsiTheme="minorHAnsi" w:cstheme="minorHAnsi"/>
-          <w:sz w:val="22"/>
-          <w:szCs w:val="22"/>
-        </w:rPr>
-        <w:t xml:space="preserve"> following line </w:t>
-      </w:r>
-      <w:r>
-        <w:rPr>
-          <w:rFonts w:asciiTheme="minorHAnsi" w:hAnsiTheme="minorHAnsi" w:cstheme="minorHAnsi"/>
-          <w:sz w:val="22"/>
-          <w:szCs w:val="22"/>
-        </w:rPr>
-        <w:t xml:space="preserve">from bullet </w:t>
-      </w:r>
-      <w:r>
-        <w:rPr>
-          <w:rFonts w:asciiTheme="minorHAnsi" w:hAnsiTheme="minorHAnsi" w:cstheme="minorHAnsi"/>
-          <w:sz w:val="22"/>
-          <w:szCs w:val="22"/>
-        </w:rPr>
-        <w:t>‘</w:t>
-      </w:r>
-      <w:r>
-        <w:rPr>
-          <w:rFonts w:asciiTheme="minorHAnsi" w:hAnsiTheme="minorHAnsi" w:cstheme="minorHAnsi"/>
-          <w:sz w:val="22"/>
-          <w:szCs w:val="22"/>
-        </w:rPr>
-        <w:t>a</w:t>
-      </w:r>
-      <w:r>
-        <w:rPr>
-          <w:rFonts w:asciiTheme="minorHAnsi" w:hAnsiTheme="minorHAnsi" w:cstheme="minorHAnsi"/>
-          <w:sz w:val="22"/>
-          <w:szCs w:val="22"/>
-        </w:rPr>
-        <w:t>’ below</w:t>
-      </w:r>
-      <w:r>
-        <w:rPr>
-          <w:rFonts w:asciiTheme="minorHAnsi" w:hAnsiTheme="minorHAnsi" w:cstheme="minorHAnsi"/>
-          <w:sz w:val="22"/>
-          <w:szCs w:val="22"/>
-        </w:rPr>
-        <w:t xml:space="preserve"> </w:t>
-      </w:r>
-      <w:r>
-        <w:rPr>
-          <w:rFonts w:asciiTheme="minorHAnsi" w:hAnsiTheme="minorHAnsi" w:cstheme="minorHAnsi"/>
-          <w:sz w:val="22"/>
-          <w:szCs w:val="22"/>
-        </w:rPr>
-        <w:t>(</w:t>
-      </w:r>
-      <w:r>
-        <w:rPr>
-          <w:rFonts w:asciiTheme="minorHAnsi" w:hAnsiTheme="minorHAnsi" w:cstheme="minorHAnsi"/>
-          <w:sz w:val="22"/>
-          <w:szCs w:val="22"/>
-        </w:rPr>
-        <w:t xml:space="preserve">put it </w:t>
-      </w:r>
-      <w:r>
-        <w:rPr>
-          <w:rFonts w:asciiTheme="minorHAnsi" w:hAnsiTheme="minorHAnsi" w:cstheme="minorHAnsi"/>
-          <w:sz w:val="22"/>
-          <w:szCs w:val="22"/>
-        </w:rPr>
-        <w:t xml:space="preserve">all on one line) </w:t>
-      </w:r>
-      <w:r>
-        <w:rPr>
-          <w:rFonts w:asciiTheme="minorHAnsi" w:hAnsiTheme="minorHAnsi" w:cstheme="minorHAnsi"/>
-          <w:sz w:val="22"/>
-          <w:szCs w:val="22"/>
-        </w:rPr>
-        <w:t>to the</w:t>
-      </w:r>
-      <w:r>
-        <w:rPr>
-          <w:rFonts w:asciiTheme="minorHAnsi" w:hAnsiTheme="minorHAnsi" w:cstheme="minorHAnsi"/>
-          <w:sz w:val="22"/>
-          <w:szCs w:val="22"/>
-        </w:rPr>
-        <w:t xml:space="preserve"> .bat file</w:t>
-      </w:r>
-      <w:r>
-        <w:rPr>
-          <w:rFonts w:asciiTheme="minorHAnsi" w:hAnsiTheme="minorHAnsi" w:cstheme="minorHAnsi"/>
-          <w:sz w:val="22"/>
-          <w:szCs w:val="22"/>
-        </w:rPr>
-        <w:t xml:space="preserve"> (you will need to fill in the locations of each executable file</w:t>
-      </w:r>
-      <w:r>
-        <w:rPr>
-          <w:rFonts w:asciiTheme="minorHAnsi" w:hAnsiTheme="minorHAnsi" w:cstheme="minorHAnsi"/>
-          <w:sz w:val="22"/>
-          <w:szCs w:val="22"/>
-        </w:rPr>
-        <w:t>, as exemplified in bullet ‘b’</w:t>
-      </w:r>
-      <w:r>
-        <w:rPr>
-          <w:rFonts w:asciiTheme="minorHAnsi" w:hAnsiTheme="minorHAnsi" w:cstheme="minorHAnsi"/>
-          <w:sz w:val="22"/>
-          <w:szCs w:val="22"/>
-        </w:rPr>
-        <w:t>)</w:t>
-      </w:r>
-      <w:r>
-        <w:rPr>
-          <w:rFonts w:asciiTheme="minorHAnsi" w:hAnsiTheme="minorHAnsi" w:cstheme="minorHAnsi"/>
-          <w:sz w:val="22"/>
-          <w:szCs w:val="22"/>
-        </w:rPr>
-        <w:t>:</w:t>
-      </w:r>
-    </w:p>
-    <w:p>
-      <w:pPr>
-        <w:pStyle w:val="NormalWeb"/>
-        <w:numPr>
-          <w:ilvl w:val="1"/>
-          <w:numId w:val="6"/>
-        </w:numPr>
-        <w:spacing w:before="0" w:beforeAutospacing="0" w:after="0" w:afterAutospacing="0"/>
-        <w:rPr>
-          <w:rFonts w:asciiTheme="minorHAnsi" w:hAnsiTheme="minorHAnsi" w:cstheme="minorHAnsi"/>
-          <w:sz w:val="22"/>
-          <w:szCs w:val="22"/>
-        </w:rPr>
-      </w:pPr>
-      <w:r>
-        <w:rPr>
-          <w:rFonts w:asciiTheme="minorHAnsi" w:hAnsiTheme="minorHAnsi" w:cstheme="minorHAnsi"/>
-          <w:i/>
-          <w:sz w:val="22"/>
-          <w:szCs w:val="22"/>
-        </w:rPr>
-        <w:t>&lt;python</w:t>
-      </w:r>
-      <w:r>
-        <w:rPr>
-          <w:rFonts w:asciiTheme="minorHAnsi" w:hAnsiTheme="minorHAnsi" w:cstheme="minorHAnsi"/>
-          <w:i/>
-          <w:sz w:val="22"/>
-          <w:szCs w:val="22"/>
-        </w:rPr>
-        <w:t xml:space="preserve"> 3</w:t>
-      </w:r>
-      <w:r>
-        <w:rPr>
-          <w:rFonts w:asciiTheme="minorHAnsi" w:hAnsiTheme="minorHAnsi" w:cstheme="minorHAnsi"/>
-          <w:i/>
-          <w:sz w:val="22"/>
-          <w:szCs w:val="22"/>
-        </w:rPr>
-        <w:t xml:space="preserve"> exe location&gt;/python.exe &lt;QR Tool location&gt;/</w:t>
-      </w:r>
-      <w:r>
-        <w:rPr>
-          <w:rFonts w:asciiTheme="minorHAnsi" w:hAnsiTheme="minorHAnsi" w:cstheme="minorHAnsi"/>
-          <w:i/>
-          <w:sz w:val="22"/>
-          <w:szCs w:val="22"/>
-        </w:rPr>
-        <w:t>QRToolbox.py</w:t>
-      </w:r>
-    </w:p>
-    <w:p>
-      <w:pPr>
-        <w:pStyle w:val="NormalWeb"/>
-        <w:numPr>
-          <w:ilvl w:val="1"/>
-          <w:numId w:val="6"/>
-        </w:numPr>
-        <w:spacing w:before="0" w:beforeAutospacing="0" w:after="0" w:afterAutospacing="0"/>
-        <w:rPr>
-          <w:rFonts w:asciiTheme="minorHAnsi" w:hAnsiTheme="minorHAnsi" w:cstheme="minorHAnsi"/>
-          <w:sz w:val="22"/>
-          <w:szCs w:val="22"/>
-        </w:rPr>
-      </w:pPr>
-      <w:r>
-        <w:rPr>
-          <w:rFonts w:asciiTheme="minorHAnsi" w:hAnsiTheme="minorHAnsi" w:cstheme="minorHAnsi"/>
-          <w:i/>
-          <w:sz w:val="22"/>
-          <w:szCs w:val="22"/>
-        </w:rPr>
-        <w:t>Ex</w:t>
-      </w:r>
-      <w:r>
-        <w:rPr>
-          <w:rFonts w:asciiTheme="minorHAnsi" w:hAnsiTheme="minorHAnsi" w:cstheme="minorHAnsi"/>
-          <w:i/>
-          <w:sz w:val="22"/>
-          <w:szCs w:val="22"/>
-        </w:rPr>
-        <w:t>ample:</w:t>
-      </w:r>
-      <w:r>
-        <w:rPr>
-          <w:rFonts w:asciiTheme="minorHAnsi" w:hAnsiTheme="minorHAnsi" w:cstheme="minorHAnsi"/>
-          <w:i/>
-          <w:sz w:val="22"/>
-          <w:szCs w:val="22"/>
-        </w:rPr>
-        <w:t xml:space="preserve"> C:\Users\&lt;user&gt;\AppData\Local\Programs\Python\Python37\python.exe C:\Users\&lt;user&gt;\Desktop\QR_Tool\QR-Toolbox.py</w:t>
+        <w:t xml:space="preserve">(Optional) </w:t>
+      </w:r>
+      <w:r>
+        <w:rPr>
+          <w:rFonts w:asciiTheme="minorHAnsi" w:hAnsiTheme="minorHAnsi" w:cstheme="minorHAnsi"/>
+          <w:sz w:val="22"/>
+          <w:szCs w:val="22"/>
+        </w:rPr>
+        <w:t>Create</w:t>
+      </w:r>
+      <w:r>
+        <w:rPr>
+          <w:rFonts w:asciiTheme="minorHAnsi" w:hAnsiTheme="minorHAnsi" w:cstheme="minorHAnsi"/>
+          <w:sz w:val="22"/>
+          <w:szCs w:val="22"/>
+        </w:rPr>
+        <w:t xml:space="preserve"> a</w:t>
+      </w:r>
+      <w:r>
+        <w:rPr>
+          <w:rFonts w:asciiTheme="minorHAnsi" w:hAnsiTheme="minorHAnsi" w:cstheme="minorHAnsi"/>
+          <w:sz w:val="22"/>
+          <w:szCs w:val="22"/>
+        </w:rPr>
+        <w:t xml:space="preserve"> shortcut </w:t>
+      </w:r>
+      <w:r>
+        <w:rPr>
+          <w:rFonts w:asciiTheme="minorHAnsi" w:hAnsiTheme="minorHAnsi" w:cstheme="minorHAnsi"/>
+          <w:sz w:val="22"/>
+          <w:szCs w:val="22"/>
+        </w:rPr>
+        <w:t xml:space="preserve">of the .bat file </w:t>
+      </w:r>
+      <w:r>
+        <w:rPr>
+          <w:rFonts w:asciiTheme="minorHAnsi" w:hAnsiTheme="minorHAnsi" w:cstheme="minorHAnsi"/>
+          <w:sz w:val="22"/>
+          <w:szCs w:val="22"/>
+        </w:rPr>
+        <w:t xml:space="preserve">on the desktop </w:t>
+      </w:r>
+      <w:r>
+        <w:rPr>
+          <w:rFonts w:asciiTheme="minorHAnsi" w:hAnsiTheme="minorHAnsi" w:cstheme="minorHAnsi"/>
+          <w:sz w:val="22"/>
+          <w:szCs w:val="22"/>
+        </w:rPr>
+        <w:t>by right-clicking</w:t>
+      </w:r>
+      <w:r>
+        <w:rPr>
+          <w:rFonts w:asciiTheme="minorHAnsi" w:hAnsiTheme="minorHAnsi" w:cstheme="minorHAnsi"/>
+          <w:sz w:val="22"/>
+          <w:szCs w:val="22"/>
+        </w:rPr>
+        <w:t xml:space="preserve"> on it</w:t>
+      </w:r>
+      <w:r>
+        <w:rPr>
+          <w:rFonts w:asciiTheme="minorHAnsi" w:hAnsiTheme="minorHAnsi" w:cstheme="minorHAnsi"/>
+          <w:sz w:val="22"/>
+          <w:szCs w:val="22"/>
+        </w:rPr>
+        <w:t xml:space="preserve"> and selecting “Create Shortcut”</w:t>
+      </w:r>
+      <w:r>
+        <w:rPr>
+          <w:rFonts w:asciiTheme="minorHAnsi" w:hAnsiTheme="minorHAnsi" w:cstheme="minorHAnsi"/>
+          <w:sz w:val="22"/>
+          <w:szCs w:val="22"/>
+        </w:rPr>
+        <w:t>, and then dragging that shortcut to the desktop or anywhere else.</w:t>
       </w:r>
     </w:p>
     <w:p>
@@ -4010,101 +3811,6 @@
           <w:sz w:val="22"/>
           <w:szCs w:val="22"/>
         </w:rPr>
-        <w:t xml:space="preserve">(Optional) </w:t>
-      </w:r>
-      <w:r>
-        <w:rPr>
-          <w:rFonts w:asciiTheme="minorHAnsi" w:hAnsiTheme="minorHAnsi" w:cstheme="minorHAnsi"/>
-          <w:sz w:val="22"/>
-          <w:szCs w:val="22"/>
-        </w:rPr>
-        <w:t>Create</w:t>
-      </w:r>
-      <w:r>
-        <w:rPr>
-          <w:rFonts w:asciiTheme="minorHAnsi" w:hAnsiTheme="minorHAnsi" w:cstheme="minorHAnsi"/>
-          <w:sz w:val="22"/>
-          <w:szCs w:val="22"/>
-        </w:rPr>
-        <w:t xml:space="preserve"> a</w:t>
-      </w:r>
-      <w:r>
-        <w:rPr>
-          <w:rFonts w:asciiTheme="minorHAnsi" w:hAnsiTheme="minorHAnsi" w:cstheme="minorHAnsi"/>
-          <w:sz w:val="22"/>
-          <w:szCs w:val="22"/>
-        </w:rPr>
-        <w:t xml:space="preserve"> shortcut </w:t>
-      </w:r>
-      <w:r>
-        <w:rPr>
-          <w:rFonts w:asciiTheme="minorHAnsi" w:hAnsiTheme="minorHAnsi" w:cstheme="minorHAnsi"/>
-          <w:sz w:val="22"/>
-          <w:szCs w:val="22"/>
-        </w:rPr>
-        <w:t xml:space="preserve">of the .bat file </w:t>
-      </w:r>
-      <w:r>
-        <w:rPr>
-          <w:rFonts w:asciiTheme="minorHAnsi" w:hAnsiTheme="minorHAnsi" w:cstheme="minorHAnsi"/>
-          <w:sz w:val="22"/>
-          <w:szCs w:val="22"/>
-        </w:rPr>
-        <w:t xml:space="preserve">on the desktop </w:t>
-      </w:r>
-      <w:r>
-        <w:rPr>
-          <w:rFonts w:asciiTheme="minorHAnsi" w:hAnsiTheme="minorHAnsi" w:cstheme="minorHAnsi"/>
-          <w:sz w:val="22"/>
-          <w:szCs w:val="22"/>
-        </w:rPr>
-        <w:t>by right-clicking</w:t>
-      </w:r>
-      <w:r>
-        <w:rPr>
-          <w:rFonts w:asciiTheme="minorHAnsi" w:hAnsiTheme="minorHAnsi" w:cstheme="minorHAnsi"/>
-          <w:sz w:val="22"/>
-          <w:szCs w:val="22"/>
-        </w:rPr>
-        <w:t xml:space="preserve"> on it</w:t>
-      </w:r>
-      <w:r>
-        <w:rPr>
-          <w:rFonts w:asciiTheme="minorHAnsi" w:hAnsiTheme="minorHAnsi" w:cstheme="minorHAnsi"/>
-          <w:sz w:val="22"/>
-          <w:szCs w:val="22"/>
-        </w:rPr>
-        <w:t xml:space="preserve"> and selecting “Create Shortcut”</w:t>
-      </w:r>
-      <w:r>
-        <w:rPr>
-          <w:rFonts w:asciiTheme="minorHAnsi" w:hAnsiTheme="minorHAnsi" w:cstheme="minorHAnsi"/>
-          <w:sz w:val="22"/>
-          <w:szCs w:val="22"/>
-        </w:rPr>
-        <w:t>, and then dragging that shortcut to the desktop or anywhere else.</w:t>
-      </w:r>
-    </w:p>
-    <w:p>
-      <w:pPr>
-        <w:pStyle w:val="NormalWeb"/>
-        <w:numPr>
-          <w:ilvl w:val="0"/>
-          <w:numId w:val="6"/>
-        </w:numPr>
-        <w:spacing w:before="0" w:beforeAutospacing="0" w:after="0" w:afterAutospacing="0"/>
-        <w:rPr>
-          <w:rFonts w:asciiTheme="minorHAnsi" w:hAnsiTheme="minorHAnsi" w:cstheme="minorHAnsi"/>
-          <w:sz w:val="22"/>
-          <w:szCs w:val="22"/>
-        </w:rPr>
-      </w:pPr>
-      <w:r>
-        <w:rPr>
-          <w:rFonts w:asciiTheme="minorHAnsi" w:hAnsiTheme="minorHAnsi" w:cstheme="minorHAnsi"/>
-          <w:sz w:val="22"/>
-          <w:szCs w:val="22"/>
-        </w:rPr>
         <w:t>Double-c</w:t>
       </w:r>
       <w:r>
@@ -4196,23 +3902,47 @@
           <w:sz w:val="22"/>
           <w:szCs w:val="22"/>
         </w:rPr>
-        <w:t xml:space="preserve">There are </w:t>
-      </w:r>
-      <w:r>
-        <w:rPr>
-          <w:rFonts w:asciiTheme="minorHAnsi" w:hAnsiTheme="minorHAnsi" w:cstheme="minorHAnsi"/>
-          <w:sz w:val="22"/>
-          <w:szCs w:val="22"/>
-        </w:rPr>
-        <w:t>2</w:t>
-      </w:r>
-      <w:r>
-        <w:rPr>
-          <w:rFonts w:asciiTheme="minorHAnsi" w:hAnsiTheme="minorHAnsi" w:cstheme="minorHAnsi"/>
-          <w:sz w:val="22"/>
-          <w:szCs w:val="22"/>
-        </w:rPr>
-        <w:t xml:space="preserve"> questions that are asked when the QR-Toolbox is started:</w:t>
+        <w:t xml:space="preserve">There </w:t>
+      </w:r>
+      <w:r>
+        <w:rPr>
+          <w:rFonts w:asciiTheme="minorHAnsi" w:hAnsiTheme="minorHAnsi" w:cstheme="minorHAnsi"/>
+          <w:sz w:val="22"/>
+          <w:szCs w:val="22"/>
+        </w:rPr>
+        <w:t xml:space="preserve">is </w:t>
+      </w:r>
+      <w:r>
+        <w:rPr>
+          <w:rFonts w:asciiTheme="minorHAnsi" w:hAnsiTheme="minorHAnsi" w:cstheme="minorHAnsi"/>
+          <w:sz w:val="22"/>
+          <w:szCs w:val="22"/>
+        </w:rPr>
+        <w:t>one</w:t>
+      </w:r>
+      <w:r>
+        <w:rPr>
+          <w:rFonts w:asciiTheme="minorHAnsi" w:hAnsiTheme="minorHAnsi" w:cstheme="minorHAnsi"/>
+          <w:sz w:val="22"/>
+          <w:szCs w:val="22"/>
+        </w:rPr>
+        <w:t xml:space="preserve"> question that </w:t>
+      </w:r>
+      <w:r>
+        <w:rPr>
+          <w:rFonts w:asciiTheme="minorHAnsi" w:hAnsiTheme="minorHAnsi" w:cstheme="minorHAnsi"/>
+          <w:sz w:val="22"/>
+          <w:szCs w:val="22"/>
+        </w:rPr>
+        <w:t xml:space="preserve">is </w:t>
+      </w:r>
+      <w:r>
+        <w:rPr>
+          <w:rFonts w:asciiTheme="minorHAnsi" w:hAnsiTheme="minorHAnsi" w:cstheme="minorHAnsi"/>
+          <w:sz w:val="22"/>
+          <w:szCs w:val="22"/>
+        </w:rPr>
+        <w:t>asked when the QR-Toolbox is started:</w:t>
       </w:r>
     </w:p>
     <w:p>
@@ -4225,6 +3955,64 @@
           <w:szCs w:val="22"/>
         </w:rPr>
       </w:pPr>
+    </w:p>
+    <w:p>
+      <w:pPr>
+        <w:pStyle w:val="NormalWeb"/>
+        <w:spacing w:before="0" w:beforeAutospacing="0" w:after="0" w:afterAutospacing="0"/>
+        <w:jc w:val="center"/>
+        <w:rPr>
+          <w:rFonts w:asciiTheme="minorHAnsi" w:hAnsiTheme="minorHAnsi" w:cstheme="minorHAnsi"/>
+          <w:sz w:val="22"/>
+          <w:szCs w:val="22"/>
+        </w:rPr>
+      </w:pPr>
+      <w:r>
+        <w:rPr>
+          <w:noProof/>
+        </w:rPr>
+        <w:drawing>
+          <wp:inline distT="0" distB="0" distL="0" distR="0" wp14:anchorId="14628B60" wp14:editId="59CBBC5D">
+            <wp:extent cx="5677786" cy="2969312"/>
+            <wp:effectExtent l="0" t="0" r="0" b="2540"/>
+            <wp:docPr id="11" name="Picture 11" descr="A screenshot of a computer&#10;&#10;Description automatically generated"/>
+            <wp:cNvGraphicFramePr>
+              <a:graphicFrameLocks xmlns:a="http://schemas.openxmlformats.org/drawingml/2006/main" noChangeAspect="1"/>
+            </wp:cNvGraphicFramePr>
+            <a:graphic xmlns:a="http://schemas.openxmlformats.org/drawingml/2006/main">
+              <a:graphicData uri="http://schemas.openxmlformats.org/drawingml/2006/picture">
+                <pic:pic xmlns:pic="http://schemas.openxmlformats.org/drawingml/2006/picture">
+                  <pic:nvPicPr>
+                    <pic:cNvPr id="11" name="question.PNG"/>
+                    <pic:cNvPicPr/>
+                  </pic:nvPicPr>
+                  <pic:blipFill>
+                    <a:blip r:embed="rId19">
+                      <a:extLst>
+                        <a:ext uri="{28A0092B-C50C-407E-A947-70E740481C1C}">
+                          <a14:useLocalDpi xmlns:a14="http://schemas.microsoft.com/office/drawing/2010/main" val="0"/>
+                        </a:ext>
+                      </a:extLst>
+                    </a:blip>
+                    <a:stretch>
+                      <a:fillRect/>
+                    </a:stretch>
+                  </pic:blipFill>
+                  <pic:spPr>
+                    <a:xfrm>
+                      <a:off x="0" y="0"/>
+                      <a:ext cx="5692158" cy="2976828"/>
+                    </a:xfrm>
+                    <a:prstGeom prst="rect">
+                      <a:avLst/>
+                    </a:prstGeom>
+                  </pic:spPr>
+                </pic:pic>
+              </a:graphicData>
+            </a:graphic>
+          </wp:inline>
+        </w:drawing>
+      </w:r>
       <w:r>
         <w:rPr>
           <w:noProof/>
@@ -4285,35 +4073,10 @@
                               <w:rPr>
                                 <w:b/>
                               </w:rPr>
-                              <w:fldChar w:fldCharType="begin"/>
+                              <w:t>3</w:t>
                             </w:r>
                             <w:r>
-                              <w:rPr>
-                                <w:b/>
-                              </w:rPr>
-                              <w:instrText xml:space="preserve"> SEQ Figure \* ARABIC </w:instrText>
-                            </w:r>
-                            <w:r>
-                              <w:rPr>
-                                <w:b/>
-                              </w:rPr>
-                              <w:fldChar w:fldCharType="separate"/>
-                            </w:r>
-                            <w:r>
-                              <w:rPr>
-                                <w:b/>
-                                <w:noProof/>
-                              </w:rPr>
-                              <w:t>4</w:t>
-                            </w:r>
-                            <w:r>
-                              <w:rPr>
-                                <w:b/>
-                              </w:rPr>
-                              <w:fldChar w:fldCharType="end"/>
-                            </w:r>
-                            <w:r>
-                              <w:t xml:space="preserve"> Startup Questions</w:t>
+                              <w:t xml:space="preserve"> Startup Question</w:t>
                             </w:r>
                           </w:p>
                         </w:txbxContent>
@@ -4332,7 +4095,7 @@
           </mc:Choice>
           <mc:Fallback>
             <w:pict>
-              <v:shape w14:anchorId="3BBA24A3" id="Text Box 6" o:spid="_x0000_s1027" type="#_x0000_t202" style="position:absolute;margin-left:17.2pt;margin-top:240.95pt;width:433.55pt;height:.05pt;z-index:-251652096;visibility:visible;mso-wrap-style:square;mso-wrap-distance-left:9pt;mso-wrap-distance-top:0;mso-wrap-distance-right:9pt;mso-wrap-distance-bottom:0;mso-position-horizontal:absolute;mso-position-horizontal-relative:text;mso-position-vertical:absolute;mso-position-vertical-relative:text;v-text-anchor:top" o:gfxdata="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" stroked="f">
+              <v:shape w14:anchorId="3BBA24A3" id="Text Box 6" o:spid="_x0000_s1027" type="#_x0000_t202" style="position:absolute;left:0;text-align:left;margin-left:17.2pt;margin-top:240.95pt;width:433.55pt;height:.05pt;z-index:-251652096;visibility:visible;mso-wrap-style:square;mso-wrap-distance-left:9pt;mso-wrap-distance-top:0;mso-wrap-distance-right:9pt;mso-wrap-distance-bottom:0;mso-position-horizontal:absolute;mso-position-horizontal-relative:text;mso-position-vertical:absolute;mso-position-vertical-relative:text;v-text-anchor:top" o:gfxdata="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" stroked="f">
                 <v:textbox style="mso-fit-shape-to-text:t" inset="0,0,0,0">
                   <w:txbxContent>
                     <w:p>
@@ -4354,35 +4117,10 @@
                         <w:rPr>
                           <w:b/>
                         </w:rPr>
-                        <w:fldChar w:fldCharType="begin"/>
+                        <w:t>3</w:t>
                       </w:r>
                       <w:r>
-                        <w:rPr>
-                          <w:b/>
-                        </w:rPr>
-                        <w:instrText xml:space="preserve"> SEQ Figure \* ARABIC </w:instrText>
-                      </w:r>
-                      <w:r>
-                        <w:rPr>
-                          <w:b/>
-                        </w:rPr>
-                        <w:fldChar w:fldCharType="separate"/>
-                      </w:r>
-                      <w:r>
-                        <w:rPr>
-                          <w:b/>
-                          <w:noProof/>
-                        </w:rPr>
-                        <w:t>4</w:t>
-                      </w:r>
-                      <w:r>
-                        <w:rPr>
-                          <w:b/>
-                        </w:rPr>
-                        <w:fldChar w:fldCharType="end"/>
-                      </w:r>
-                      <w:r>
-                        <w:t xml:space="preserve"> Startup Questions</w:t>
+                        <w:t xml:space="preserve"> Startup Question</w:t>
                       </w:r>
                     </w:p>
                   </w:txbxContent>
@@ -4392,26 +4130,260 @@
           </mc:Fallback>
         </mc:AlternateContent>
       </w:r>
-      <w:r>
-        <w:rPr>
-          <w:rFonts w:asciiTheme="minorHAnsi" w:hAnsiTheme="minorHAnsi" w:cstheme="minorHAnsi"/>
+    </w:p>
+    <w:p>
+      <w:pPr>
+        <w:pStyle w:val="NormalWeb"/>
+        <w:spacing w:before="0" w:beforeAutospacing="0" w:after="0" w:afterAutospacing="0"/>
+        <w:rPr>
+          <w:rFonts w:asciiTheme="minorHAnsi" w:hAnsiTheme="minorHAnsi" w:cstheme="minorHAnsi"/>
+          <w:sz w:val="22"/>
+          <w:szCs w:val="22"/>
+        </w:rPr>
+      </w:pPr>
+    </w:p>
+    <w:p>
+      <w:pPr>
+        <w:pStyle w:val="NormalWeb"/>
+        <w:spacing w:before="0" w:beforeAutospacing="0" w:after="0" w:afterAutospacing="0"/>
+        <w:rPr>
+          <w:rFonts w:asciiTheme="minorHAnsi" w:hAnsiTheme="minorHAnsi" w:cstheme="minorHAnsi"/>
+          <w:sz w:val="22"/>
+          <w:szCs w:val="22"/>
+        </w:rPr>
+      </w:pPr>
+    </w:p>
+    <w:p>
+      <w:pPr>
+        <w:pStyle w:val="NormalWeb"/>
+        <w:numPr>
+          <w:ilvl w:val="0"/>
+          <w:numId w:val="8"/>
+        </w:numPr>
+        <w:spacing w:before="0" w:beforeAutospacing="0" w:after="0" w:afterAutospacing="0"/>
+        <w:rPr>
+          <w:rFonts w:asciiTheme="minorHAnsi" w:hAnsiTheme="minorHAnsi" w:cstheme="minorHAnsi"/>
+          <w:sz w:val="22"/>
+          <w:szCs w:val="22"/>
+        </w:rPr>
+      </w:pPr>
+      <w:r>
+        <w:rPr>
+          <w:rFonts w:asciiTheme="minorHAnsi" w:hAnsiTheme="minorHAnsi" w:cstheme="minorHAnsi"/>
+          <w:sz w:val="22"/>
+          <w:szCs w:val="22"/>
+        </w:rPr>
+        <w:t xml:space="preserve">Do you want data stored on </w:t>
+      </w:r>
+      <w:r>
+        <w:rPr>
+          <w:rFonts w:asciiTheme="minorHAnsi" w:hAnsiTheme="minorHAnsi" w:cstheme="minorHAnsi"/>
+          <w:sz w:val="22"/>
+          <w:szCs w:val="22"/>
+        </w:rPr>
+        <w:t>SharePoint</w:t>
+      </w:r>
+      <w:r>
+        <w:rPr>
+          <w:rFonts w:asciiTheme="minorHAnsi" w:hAnsiTheme="minorHAnsi" w:cstheme="minorHAnsi"/>
+          <w:sz w:val="22"/>
+          <w:szCs w:val="22"/>
+        </w:rPr>
+        <w:t xml:space="preserve"> (online) or locally?</w:t>
+      </w:r>
+    </w:p>
+    <w:p>
+      <w:pPr>
+        <w:pStyle w:val="NormalWeb"/>
+        <w:numPr>
+          <w:ilvl w:val="1"/>
+          <w:numId w:val="8"/>
+        </w:numPr>
+        <w:spacing w:before="0" w:beforeAutospacing="0" w:after="0" w:afterAutospacing="0"/>
+        <w:rPr>
+          <w:rFonts w:asciiTheme="minorHAnsi" w:hAnsiTheme="minorHAnsi" w:cstheme="minorHAnsi"/>
+          <w:sz w:val="22"/>
+          <w:szCs w:val="22"/>
+        </w:rPr>
+      </w:pPr>
+      <w:r>
+        <w:rPr>
+          <w:rFonts w:asciiTheme="minorHAnsi" w:hAnsiTheme="minorHAnsi" w:cstheme="minorHAnsi"/>
+          <w:sz w:val="22"/>
+          <w:szCs w:val="22"/>
+        </w:rPr>
+        <w:t xml:space="preserve">When any data is created by the QR-Toolbox, it is stored in the same folder as the QR-Toolbox.py by default. However, </w:t>
+      </w:r>
+      <w:r>
+        <w:rPr>
+          <w:rFonts w:asciiTheme="minorHAnsi" w:hAnsiTheme="minorHAnsi" w:cstheme="minorHAnsi"/>
+          <w:sz w:val="22"/>
+          <w:szCs w:val="22"/>
+        </w:rPr>
+        <w:t xml:space="preserve">the user has </w:t>
+      </w:r>
+      <w:r>
+        <w:rPr>
+          <w:rFonts w:asciiTheme="minorHAnsi" w:hAnsiTheme="minorHAnsi" w:cstheme="minorHAnsi"/>
+          <w:sz w:val="22"/>
+          <w:szCs w:val="22"/>
+        </w:rPr>
+        <w:t xml:space="preserve">the option of also telling the software to store that data either online on </w:t>
+      </w:r>
+      <w:r>
+        <w:rPr>
+          <w:rFonts w:asciiTheme="minorHAnsi" w:hAnsiTheme="minorHAnsi" w:cstheme="minorHAnsi"/>
+          <w:sz w:val="22"/>
+          <w:szCs w:val="22"/>
+        </w:rPr>
+        <w:t>SharePoint</w:t>
+      </w:r>
+      <w:r>
+        <w:rPr>
+          <w:rFonts w:asciiTheme="minorHAnsi" w:hAnsiTheme="minorHAnsi" w:cstheme="minorHAnsi"/>
+          <w:sz w:val="22"/>
+          <w:szCs w:val="22"/>
+        </w:rPr>
+        <w:t xml:space="preserve">, or somewhere else on </w:t>
+      </w:r>
+      <w:r>
+        <w:rPr>
+          <w:rFonts w:asciiTheme="minorHAnsi" w:hAnsiTheme="minorHAnsi" w:cstheme="minorHAnsi"/>
+          <w:sz w:val="22"/>
+          <w:szCs w:val="22"/>
+        </w:rPr>
+        <w:t xml:space="preserve">their </w:t>
+      </w:r>
+      <w:r>
+        <w:rPr>
+          <w:rFonts w:asciiTheme="minorHAnsi" w:hAnsiTheme="minorHAnsi" w:cstheme="minorHAnsi"/>
+          <w:sz w:val="22"/>
+          <w:szCs w:val="22"/>
+        </w:rPr>
+        <w:t>computer (locally).</w:t>
+      </w:r>
+    </w:p>
+    <w:p>
+      <w:pPr>
+        <w:pStyle w:val="NormalWeb"/>
+        <w:numPr>
+          <w:ilvl w:val="1"/>
+          <w:numId w:val="8"/>
+        </w:numPr>
+        <w:spacing w:before="0" w:beforeAutospacing="0" w:after="0" w:afterAutospacing="0"/>
+        <w:rPr>
+          <w:rFonts w:asciiTheme="minorHAnsi" w:hAnsiTheme="minorHAnsi" w:cstheme="minorHAnsi"/>
+          <w:sz w:val="22"/>
+          <w:szCs w:val="22"/>
+        </w:rPr>
+      </w:pPr>
+      <w:r>
+        <w:rPr>
+          <w:rFonts w:asciiTheme="minorHAnsi" w:hAnsiTheme="minorHAnsi" w:cstheme="minorHAnsi"/>
+          <w:sz w:val="22"/>
+          <w:szCs w:val="22"/>
+        </w:rPr>
+        <w:t>You can also change this from the main menu, as mentioned below</w:t>
+      </w:r>
+      <w:r>
+        <w:rPr>
+          <w:rFonts w:asciiTheme="minorHAnsi" w:hAnsiTheme="minorHAnsi" w:cstheme="minorHAnsi"/>
+          <w:sz w:val="22"/>
+          <w:szCs w:val="22"/>
+        </w:rPr>
+        <w:t>.</w:t>
+      </w:r>
+    </w:p>
+    <w:p>
+      <w:pPr>
+        <w:rPr>
+          <w:b/>
+          <w:bCs/>
+        </w:rPr>
+      </w:pPr>
+      <w:r>
+        <w:rPr>
+          <w:b/>
+          <w:bCs/>
+        </w:rPr>
+        <w:lastRenderedPageBreak/>
+        <w:t>Functions in the QR</w:t>
+      </w:r>
+      <w:r>
+        <w:rPr>
+          <w:b/>
+          <w:bCs/>
+        </w:rPr>
+        <w:t>-Toolbox</w:t>
+      </w:r>
+    </w:p>
+    <w:p>
+      <w:r>
+        <w:t xml:space="preserve">There are </w:t>
+      </w:r>
+      <w:r>
+        <w:t>8</w:t>
+      </w:r>
+      <w:r>
+        <w:t xml:space="preserve"> functions in </w:t>
+      </w:r>
+      <w:r>
+        <w:t xml:space="preserve">each version of </w:t>
+      </w:r>
+      <w:r>
+        <w:t>the Q</w:t>
+      </w:r>
+      <w:r>
+        <w:t>R-Toolbox</w:t>
+      </w:r>
+      <w:r>
+        <w:t xml:space="preserve"> </w:t>
+      </w:r>
+      <w:r>
+        <w:t>(</w:t>
+      </w:r>
+      <w:r>
+        <w:t xml:space="preserve">the version </w:t>
+      </w:r>
+      <w:r>
+        <w:t>shown to the user</w:t>
+      </w:r>
+      <w:r>
+        <w:t xml:space="preserve"> depends on the answer </w:t>
+      </w:r>
+      <w:r>
+        <w:t xml:space="preserve">given for </w:t>
+      </w:r>
+      <w:r>
+        <w:t xml:space="preserve">the </w:t>
+      </w:r>
+      <w:r>
+        <w:t xml:space="preserve">startup </w:t>
+      </w:r>
+      <w:r>
+        <w:t>question</w:t>
+      </w:r>
+      <w:r>
+        <w:t>), with only a slight difference between the two versions</w:t>
+      </w:r>
+      <w:r>
+        <w:t>:</w:t>
+      </w:r>
+    </w:p>
+    <w:p>
+      <w:pPr>
+        <w:keepNext/>
+        <w:jc w:val="center"/>
+      </w:pPr>
+      <w:r>
+        <w:rPr>
           <w:noProof/>
-          <w:sz w:val="22"/>
-          <w:szCs w:val="22"/>
         </w:rPr>
         <w:drawing>
-          <wp:anchor distT="0" distB="0" distL="114300" distR="114300" simplePos="0" relativeHeight="251662336" behindDoc="1" locked="0" layoutInCell="1" allowOverlap="1" wp14:anchorId="1765CFEE" wp14:editId="0D047E39">
-            <wp:simplePos x="0" y="0"/>
-            <wp:positionH relativeFrom="margin">
-              <wp:align>center</wp:align>
-            </wp:positionH>
-            <wp:positionV relativeFrom="paragraph">
-              <wp:posOffset>123190</wp:posOffset>
-            </wp:positionV>
-            <wp:extent cx="5506085" cy="2879725"/>
+          <wp:inline distT="0" distB="0" distL="0" distR="0" wp14:anchorId="7E3E644A" wp14:editId="751FB404">
+            <wp:extent cx="5943600" cy="3108325"/>
             <wp:effectExtent l="0" t="0" r="0" b="0"/>
-            <wp:wrapNone/>
-            <wp:docPr id="4" name="Picture 4"/>
+            <wp:docPr id="15" name="Picture 15" descr="A screenshot of a computer&#10;&#10;Description automatically generated"/>
             <wp:cNvGraphicFramePr>
               <a:graphicFrameLocks xmlns:a="http://schemas.openxmlformats.org/drawingml/2006/main" noChangeAspect="1"/>
             </wp:cNvGraphicFramePr>
@@ -4419,7 +4391,80 @@
               <a:graphicData uri="http://schemas.openxmlformats.org/drawingml/2006/picture">
                 <pic:pic xmlns:pic="http://schemas.openxmlformats.org/drawingml/2006/picture">
                   <pic:nvPicPr>
-                    <pic:cNvPr id="4" name="questions.PNG"/>
+                    <pic:cNvPr id="15" name="localscreen.PNG"/>
+                    <pic:cNvPicPr/>
+                  </pic:nvPicPr>
+                  <pic:blipFill>
+                    <a:blip r:embed="rId20">
+                      <a:extLst>
+                        <a:ext uri="{28A0092B-C50C-407E-A947-70E740481C1C}">
+                          <a14:useLocalDpi xmlns:a14="http://schemas.microsoft.com/office/drawing/2010/main" val="0"/>
+                        </a:ext>
+                      </a:extLst>
+                    </a:blip>
+                    <a:stretch>
+                      <a:fillRect/>
+                    </a:stretch>
+                  </pic:blipFill>
+                  <pic:spPr>
+                    <a:xfrm>
+                      <a:off x="0" y="0"/>
+                      <a:ext cx="5943600" cy="3108325"/>
+                    </a:xfrm>
+                    <a:prstGeom prst="rect">
+                      <a:avLst/>
+                    </a:prstGeom>
+                  </pic:spPr>
+                </pic:pic>
+              </a:graphicData>
+            </a:graphic>
+          </wp:inline>
+        </w:drawing>
+      </w:r>
+    </w:p>
+    <w:p>
+      <w:pPr>
+        <w:pStyle w:val="Caption"/>
+        <w:jc w:val="center"/>
+      </w:pPr>
+      <w:r>
+        <w:rPr>
+          <w:b/>
+        </w:rPr>
+        <w:t>Figure</w:t>
+      </w:r>
+      <w:r>
+        <w:rPr>
+          <w:b/>
+        </w:rPr>
+        <w:t xml:space="preserve"> 4</w:t>
+      </w:r>
+      <w:r>
+        <w:t xml:space="preserve"> Local Version Menu</w:t>
+      </w:r>
+    </w:p>
+    <w:p>
+      <w:pPr>
+        <w:keepNext/>
+        <w:jc w:val="center"/>
+      </w:pPr>
+      <w:r>
+        <w:rPr>
+          <w:noProof/>
+        </w:rPr>
+        <w:drawing>
+          <wp:inline distT="0" distB="0" distL="0" distR="0" wp14:anchorId="6D5703DF" wp14:editId="7BCCED68">
+            <wp:extent cx="5943600" cy="3108325"/>
+            <wp:effectExtent l="0" t="0" r="0" b="0"/>
+            <wp:docPr id="16" name="Picture 16" descr="A screenshot of a computer&#10;&#10;Description automatically generated"/>
+            <wp:cNvGraphicFramePr>
+              <a:graphicFrameLocks xmlns:a="http://schemas.openxmlformats.org/drawingml/2006/main" noChangeAspect="1"/>
+            </wp:cNvGraphicFramePr>
+            <a:graphic xmlns:a="http://schemas.openxmlformats.org/drawingml/2006/main">
+              <a:graphicData uri="http://schemas.openxmlformats.org/drawingml/2006/picture">
+                <pic:pic xmlns:pic="http://schemas.openxmlformats.org/drawingml/2006/picture">
+                  <pic:nvPicPr>
+                    <pic:cNvPr id="16" name="onlinescreen.PNG"/>
                     <pic:cNvPicPr/>
                   </pic:nvPicPr>
                   <pic:blipFill>
@@ -4437,836 +4482,7 @@
                   <pic:spPr>
                     <a:xfrm>
                       <a:off x="0" y="0"/>
-                      <a:ext cx="5506085" cy="2879725"/>
-                    </a:xfrm>
-                    <a:prstGeom prst="rect">
-                      <a:avLst/>
-                    </a:prstGeom>
-                  </pic:spPr>
-                </pic:pic>
-              </a:graphicData>
-            </a:graphic>
-            <wp14:sizeRelH relativeFrom="page">
-              <wp14:pctWidth>0</wp14:pctWidth>
-            </wp14:sizeRelH>
-            <wp14:sizeRelV relativeFrom="page">
-              <wp14:pctHeight>0</wp14:pctHeight>
-            </wp14:sizeRelV>
-          </wp:anchor>
-        </w:drawing>
-      </w:r>
-    </w:p>
-    <w:p>
-      <w:pPr>
-        <w:pStyle w:val="NormalWeb"/>
-        <w:spacing w:before="0" w:beforeAutospacing="0" w:after="0" w:afterAutospacing="0"/>
-        <w:rPr>
-          <w:rFonts w:asciiTheme="minorHAnsi" w:hAnsiTheme="minorHAnsi" w:cstheme="minorHAnsi"/>
-          <w:sz w:val="22"/>
-          <w:szCs w:val="22"/>
-        </w:rPr>
-      </w:pPr>
-    </w:p>
-    <w:p>
-      <w:pPr>
-        <w:pStyle w:val="NormalWeb"/>
-        <w:spacing w:before="0" w:beforeAutospacing="0" w:after="0" w:afterAutospacing="0"/>
-        <w:rPr>
-          <w:rFonts w:asciiTheme="minorHAnsi" w:hAnsiTheme="minorHAnsi" w:cstheme="minorHAnsi"/>
-          <w:sz w:val="22"/>
-          <w:szCs w:val="22"/>
-        </w:rPr>
-      </w:pPr>
-    </w:p>
-    <w:p>
-      <w:pPr>
-        <w:pStyle w:val="NormalWeb"/>
-        <w:spacing w:before="0" w:beforeAutospacing="0" w:after="0" w:afterAutospacing="0"/>
-        <w:rPr>
-          <w:rFonts w:asciiTheme="minorHAnsi" w:hAnsiTheme="minorHAnsi" w:cstheme="minorHAnsi"/>
-          <w:sz w:val="22"/>
-          <w:szCs w:val="22"/>
-        </w:rPr>
-      </w:pPr>
-    </w:p>
-    <w:p>
-      <w:pPr>
-        <w:pStyle w:val="NormalWeb"/>
-        <w:spacing w:before="0" w:beforeAutospacing="0" w:after="0" w:afterAutospacing="0"/>
-        <w:rPr>
-          <w:rFonts w:asciiTheme="minorHAnsi" w:hAnsiTheme="minorHAnsi" w:cstheme="minorHAnsi"/>
-          <w:sz w:val="22"/>
-          <w:szCs w:val="22"/>
-        </w:rPr>
-      </w:pPr>
-    </w:p>
-    <w:p>
-      <w:pPr>
-        <w:pStyle w:val="NormalWeb"/>
-        <w:spacing w:before="0" w:beforeAutospacing="0" w:after="0" w:afterAutospacing="0"/>
-        <w:rPr>
-          <w:rFonts w:asciiTheme="minorHAnsi" w:hAnsiTheme="minorHAnsi" w:cstheme="minorHAnsi"/>
-          <w:sz w:val="22"/>
-          <w:szCs w:val="22"/>
-        </w:rPr>
-      </w:pPr>
-    </w:p>
-    <w:p>
-      <w:pPr>
-        <w:pStyle w:val="NormalWeb"/>
-        <w:spacing w:before="0" w:beforeAutospacing="0" w:after="0" w:afterAutospacing="0"/>
-        <w:rPr>
-          <w:rFonts w:asciiTheme="minorHAnsi" w:hAnsiTheme="minorHAnsi" w:cstheme="minorHAnsi"/>
-          <w:sz w:val="22"/>
-          <w:szCs w:val="22"/>
-        </w:rPr>
-      </w:pPr>
-    </w:p>
-    <w:p>
-      <w:pPr>
-        <w:pStyle w:val="NormalWeb"/>
-        <w:spacing w:before="0" w:beforeAutospacing="0" w:after="0" w:afterAutospacing="0"/>
-        <w:rPr>
-          <w:rFonts w:asciiTheme="minorHAnsi" w:hAnsiTheme="minorHAnsi" w:cstheme="minorHAnsi"/>
-          <w:sz w:val="22"/>
-          <w:szCs w:val="22"/>
-        </w:rPr>
-      </w:pPr>
-    </w:p>
-    <w:p>
-      <w:pPr>
-        <w:pStyle w:val="NormalWeb"/>
-        <w:spacing w:before="0" w:beforeAutospacing="0" w:after="0" w:afterAutospacing="0"/>
-        <w:rPr>
-          <w:rFonts w:asciiTheme="minorHAnsi" w:hAnsiTheme="minorHAnsi" w:cstheme="minorHAnsi"/>
-          <w:sz w:val="22"/>
-          <w:szCs w:val="22"/>
-        </w:rPr>
-      </w:pPr>
-    </w:p>
-    <w:p>
-      <w:pPr>
-        <w:pStyle w:val="NormalWeb"/>
-        <w:spacing w:before="0" w:beforeAutospacing="0" w:after="0" w:afterAutospacing="0"/>
-        <w:rPr>
-          <w:rFonts w:asciiTheme="minorHAnsi" w:hAnsiTheme="minorHAnsi" w:cstheme="minorHAnsi"/>
-          <w:sz w:val="22"/>
-          <w:szCs w:val="22"/>
-        </w:rPr>
-      </w:pPr>
-    </w:p>
-    <w:p>
-      <w:pPr>
-        <w:pStyle w:val="NormalWeb"/>
-        <w:spacing w:before="0" w:beforeAutospacing="0" w:after="0" w:afterAutospacing="0"/>
-        <w:rPr>
-          <w:rFonts w:asciiTheme="minorHAnsi" w:hAnsiTheme="minorHAnsi" w:cstheme="minorHAnsi"/>
-          <w:sz w:val="22"/>
-          <w:szCs w:val="22"/>
-        </w:rPr>
-      </w:pPr>
-    </w:p>
-    <w:p>
-      <w:pPr>
-        <w:pStyle w:val="NormalWeb"/>
-        <w:spacing w:before="0" w:beforeAutospacing="0" w:after="0" w:afterAutospacing="0"/>
-        <w:rPr>
-          <w:rFonts w:asciiTheme="minorHAnsi" w:hAnsiTheme="minorHAnsi" w:cstheme="minorHAnsi"/>
-          <w:sz w:val="22"/>
-          <w:szCs w:val="22"/>
-        </w:rPr>
-      </w:pPr>
-    </w:p>
-    <w:p>
-      <w:pPr>
-        <w:pStyle w:val="NormalWeb"/>
-        <w:spacing w:before="0" w:beforeAutospacing="0" w:after="0" w:afterAutospacing="0"/>
-        <w:rPr>
-          <w:rFonts w:asciiTheme="minorHAnsi" w:hAnsiTheme="minorHAnsi" w:cstheme="minorHAnsi"/>
-          <w:sz w:val="22"/>
-          <w:szCs w:val="22"/>
-        </w:rPr>
-      </w:pPr>
-    </w:p>
-    <w:p>
-      <w:pPr>
-        <w:pStyle w:val="NormalWeb"/>
-        <w:spacing w:before="0" w:beforeAutospacing="0" w:after="0" w:afterAutospacing="0"/>
-        <w:rPr>
-          <w:rFonts w:asciiTheme="minorHAnsi" w:hAnsiTheme="minorHAnsi" w:cstheme="minorHAnsi"/>
-          <w:sz w:val="22"/>
-          <w:szCs w:val="22"/>
-        </w:rPr>
-      </w:pPr>
-    </w:p>
-    <w:p>
-      <w:pPr>
-        <w:pStyle w:val="NormalWeb"/>
-        <w:spacing w:before="0" w:beforeAutospacing="0" w:after="0" w:afterAutospacing="0"/>
-        <w:rPr>
-          <w:rFonts w:asciiTheme="minorHAnsi" w:hAnsiTheme="minorHAnsi" w:cstheme="minorHAnsi"/>
-          <w:sz w:val="22"/>
-          <w:szCs w:val="22"/>
-        </w:rPr>
-      </w:pPr>
-    </w:p>
-    <w:p>
-      <w:pPr>
-        <w:pStyle w:val="NormalWeb"/>
-        <w:spacing w:before="0" w:beforeAutospacing="0" w:after="0" w:afterAutospacing="0"/>
-        <w:rPr>
-          <w:rFonts w:asciiTheme="minorHAnsi" w:hAnsiTheme="minorHAnsi" w:cstheme="minorHAnsi"/>
-          <w:sz w:val="22"/>
-          <w:szCs w:val="22"/>
-        </w:rPr>
-      </w:pPr>
-    </w:p>
-    <w:p>
-      <w:pPr>
-        <w:pStyle w:val="NormalWeb"/>
-        <w:spacing w:before="0" w:beforeAutospacing="0" w:after="0" w:afterAutospacing="0"/>
-        <w:rPr>
-          <w:rFonts w:asciiTheme="minorHAnsi" w:hAnsiTheme="minorHAnsi" w:cstheme="minorHAnsi"/>
-          <w:sz w:val="22"/>
-          <w:szCs w:val="22"/>
-        </w:rPr>
-      </w:pPr>
-    </w:p>
-    <w:p>
-      <w:pPr>
-        <w:pStyle w:val="NormalWeb"/>
-        <w:spacing w:before="0" w:beforeAutospacing="0" w:after="0" w:afterAutospacing="0"/>
-        <w:rPr>
-          <w:rFonts w:asciiTheme="minorHAnsi" w:hAnsiTheme="minorHAnsi" w:cstheme="minorHAnsi"/>
-          <w:sz w:val="22"/>
-          <w:szCs w:val="22"/>
-        </w:rPr>
-      </w:pPr>
-    </w:p>
-    <w:p>
-      <w:pPr>
-        <w:pStyle w:val="NormalWeb"/>
-        <w:spacing w:before="0" w:beforeAutospacing="0" w:after="0" w:afterAutospacing="0"/>
-        <w:rPr>
-          <w:rFonts w:asciiTheme="minorHAnsi" w:hAnsiTheme="minorHAnsi" w:cstheme="minorHAnsi"/>
-          <w:sz w:val="22"/>
-          <w:szCs w:val="22"/>
-        </w:rPr>
-      </w:pPr>
-    </w:p>
-    <w:p>
-      <w:pPr>
-        <w:pStyle w:val="NormalWeb"/>
-        <w:spacing w:before="0" w:beforeAutospacing="0" w:after="0" w:afterAutospacing="0"/>
-        <w:rPr>
-          <w:rFonts w:asciiTheme="minorHAnsi" w:hAnsiTheme="minorHAnsi" w:cstheme="minorHAnsi"/>
-          <w:sz w:val="22"/>
-          <w:szCs w:val="22"/>
-        </w:rPr>
-      </w:pPr>
-    </w:p>
-    <w:p>
-      <w:pPr>
-        <w:pStyle w:val="NormalWeb"/>
-        <w:spacing w:before="0" w:beforeAutospacing="0" w:after="0" w:afterAutospacing="0"/>
-        <w:rPr>
-          <w:rFonts w:asciiTheme="minorHAnsi" w:hAnsiTheme="minorHAnsi" w:cstheme="minorHAnsi"/>
-          <w:sz w:val="22"/>
-          <w:szCs w:val="22"/>
-        </w:rPr>
-      </w:pPr>
-    </w:p>
-    <w:p>
-      <w:pPr>
-        <w:pStyle w:val="NormalWeb"/>
-        <w:numPr>
-          <w:ilvl w:val="0"/>
-          <w:numId w:val="8"/>
-        </w:numPr>
-        <w:spacing w:before="0" w:beforeAutospacing="0" w:after="0" w:afterAutospacing="0"/>
-        <w:rPr>
-          <w:rFonts w:asciiTheme="minorHAnsi" w:hAnsiTheme="minorHAnsi" w:cstheme="minorHAnsi"/>
-          <w:sz w:val="22"/>
-          <w:szCs w:val="22"/>
-        </w:rPr>
-      </w:pPr>
-      <w:r>
-        <w:rPr>
-          <w:rFonts w:asciiTheme="minorHAnsi" w:hAnsiTheme="minorHAnsi" w:cstheme="minorHAnsi"/>
-          <w:sz w:val="22"/>
-          <w:szCs w:val="22"/>
-        </w:rPr>
-        <w:t>Which camera do you want to use?</w:t>
-      </w:r>
-    </w:p>
-    <w:p>
-      <w:pPr>
-        <w:pStyle w:val="NormalWeb"/>
-        <w:numPr>
-          <w:ilvl w:val="1"/>
-          <w:numId w:val="8"/>
-        </w:numPr>
-        <w:spacing w:before="0" w:beforeAutospacing="0" w:after="0" w:afterAutospacing="0"/>
-        <w:rPr>
-          <w:rFonts w:asciiTheme="minorHAnsi" w:hAnsiTheme="minorHAnsi" w:cstheme="minorHAnsi"/>
-          <w:sz w:val="22"/>
-          <w:szCs w:val="22"/>
-        </w:rPr>
-      </w:pPr>
-      <w:r>
-        <w:rPr>
-          <w:rFonts w:asciiTheme="minorHAnsi" w:hAnsiTheme="minorHAnsi" w:cstheme="minorHAnsi"/>
-          <w:sz w:val="22"/>
-          <w:szCs w:val="22"/>
-        </w:rPr>
-        <w:t>This question is askin</w:t>
-      </w:r>
-      <w:r>
-        <w:rPr>
-          <w:rFonts w:asciiTheme="minorHAnsi" w:hAnsiTheme="minorHAnsi" w:cstheme="minorHAnsi"/>
-          <w:sz w:val="22"/>
-          <w:szCs w:val="22"/>
-        </w:rPr>
-        <w:t>g</w:t>
-      </w:r>
-      <w:r>
-        <w:rPr>
-          <w:rFonts w:asciiTheme="minorHAnsi" w:hAnsiTheme="minorHAnsi" w:cstheme="minorHAnsi"/>
-          <w:sz w:val="22"/>
-          <w:szCs w:val="22"/>
-        </w:rPr>
-        <w:t xml:space="preserve">, if </w:t>
-      </w:r>
-      <w:r>
-        <w:rPr>
-          <w:rFonts w:asciiTheme="minorHAnsi" w:hAnsiTheme="minorHAnsi" w:cstheme="minorHAnsi"/>
-          <w:sz w:val="22"/>
-          <w:szCs w:val="22"/>
-        </w:rPr>
-        <w:t>the user</w:t>
-      </w:r>
-      <w:r>
-        <w:rPr>
-          <w:rFonts w:asciiTheme="minorHAnsi" w:hAnsiTheme="minorHAnsi" w:cstheme="minorHAnsi"/>
-          <w:sz w:val="22"/>
-          <w:szCs w:val="22"/>
-        </w:rPr>
-        <w:t xml:space="preserve"> intend</w:t>
-      </w:r>
-      <w:r>
-        <w:rPr>
-          <w:rFonts w:asciiTheme="minorHAnsi" w:hAnsiTheme="minorHAnsi" w:cstheme="minorHAnsi"/>
-          <w:sz w:val="22"/>
-          <w:szCs w:val="22"/>
-        </w:rPr>
-        <w:t>s</w:t>
-      </w:r>
-      <w:r>
-        <w:rPr>
-          <w:rFonts w:asciiTheme="minorHAnsi" w:hAnsiTheme="minorHAnsi" w:cstheme="minorHAnsi"/>
-          <w:sz w:val="22"/>
-          <w:szCs w:val="22"/>
-        </w:rPr>
-        <w:t xml:space="preserve"> to read QR Codes, which camera </w:t>
-      </w:r>
-      <w:r>
-        <w:rPr>
-          <w:rFonts w:asciiTheme="minorHAnsi" w:hAnsiTheme="minorHAnsi" w:cstheme="minorHAnsi"/>
-          <w:sz w:val="22"/>
-          <w:szCs w:val="22"/>
-        </w:rPr>
-        <w:t xml:space="preserve">should </w:t>
-      </w:r>
-      <w:r>
-        <w:rPr>
-          <w:rFonts w:asciiTheme="minorHAnsi" w:hAnsiTheme="minorHAnsi" w:cstheme="minorHAnsi"/>
-          <w:sz w:val="22"/>
-          <w:szCs w:val="22"/>
-        </w:rPr>
-        <w:t xml:space="preserve">the QR-Toolbox to use. </w:t>
-      </w:r>
-      <w:r>
-        <w:rPr>
-          <w:rFonts w:asciiTheme="minorHAnsi" w:hAnsiTheme="minorHAnsi" w:cstheme="minorHAnsi"/>
-          <w:sz w:val="22"/>
-          <w:szCs w:val="22"/>
-        </w:rPr>
-        <w:t xml:space="preserve">The user </w:t>
-      </w:r>
-      <w:r>
-        <w:rPr>
-          <w:rFonts w:asciiTheme="minorHAnsi" w:hAnsiTheme="minorHAnsi" w:cstheme="minorHAnsi"/>
-          <w:sz w:val="22"/>
-          <w:szCs w:val="22"/>
-        </w:rPr>
-        <w:t>can choose from the following options:</w:t>
-      </w:r>
-    </w:p>
-    <w:p>
-      <w:pPr>
-        <w:pStyle w:val="NormalWeb"/>
-        <w:numPr>
-          <w:ilvl w:val="2"/>
-          <w:numId w:val="8"/>
-        </w:numPr>
-        <w:spacing w:before="0" w:beforeAutospacing="0" w:after="0" w:afterAutospacing="0"/>
-        <w:rPr>
-          <w:rFonts w:asciiTheme="minorHAnsi" w:hAnsiTheme="minorHAnsi" w:cstheme="minorHAnsi"/>
-          <w:sz w:val="22"/>
-          <w:szCs w:val="22"/>
-        </w:rPr>
-      </w:pPr>
-      <w:r>
-        <w:rPr>
-          <w:rFonts w:asciiTheme="minorHAnsi" w:hAnsiTheme="minorHAnsi" w:cstheme="minorHAnsi"/>
-          <w:sz w:val="22"/>
-          <w:szCs w:val="22"/>
-        </w:rPr>
-        <w:t>Integrated webcam (built in camera, such as in a laptop)</w:t>
-      </w:r>
-    </w:p>
-    <w:p>
-      <w:pPr>
-        <w:pStyle w:val="NormalWeb"/>
-        <w:numPr>
-          <w:ilvl w:val="2"/>
-          <w:numId w:val="8"/>
-        </w:numPr>
-        <w:spacing w:before="0" w:beforeAutospacing="0" w:after="0" w:afterAutospacing="0"/>
-        <w:rPr>
-          <w:rFonts w:asciiTheme="minorHAnsi" w:hAnsiTheme="minorHAnsi" w:cstheme="minorHAnsi"/>
-          <w:sz w:val="22"/>
-          <w:szCs w:val="22"/>
-        </w:rPr>
-      </w:pPr>
-      <w:r>
-        <w:rPr>
-          <w:rFonts w:asciiTheme="minorHAnsi" w:hAnsiTheme="minorHAnsi" w:cstheme="minorHAnsi"/>
-          <w:sz w:val="22"/>
-          <w:szCs w:val="22"/>
-        </w:rPr>
-        <w:t xml:space="preserve">Separate webcam (camera </w:t>
-      </w:r>
-      <w:r>
-        <w:rPr>
-          <w:rFonts w:asciiTheme="minorHAnsi" w:hAnsiTheme="minorHAnsi" w:cstheme="minorHAnsi"/>
-          <w:sz w:val="22"/>
-          <w:szCs w:val="22"/>
-        </w:rPr>
-        <w:t xml:space="preserve">the user </w:t>
-      </w:r>
-      <w:r>
-        <w:rPr>
-          <w:rFonts w:asciiTheme="minorHAnsi" w:hAnsiTheme="minorHAnsi" w:cstheme="minorHAnsi"/>
-          <w:sz w:val="22"/>
-          <w:szCs w:val="22"/>
-        </w:rPr>
-        <w:t>connect</w:t>
-      </w:r>
-      <w:r>
-        <w:rPr>
-          <w:rFonts w:asciiTheme="minorHAnsi" w:hAnsiTheme="minorHAnsi" w:cstheme="minorHAnsi"/>
-          <w:sz w:val="22"/>
-          <w:szCs w:val="22"/>
-        </w:rPr>
-        <w:t>s</w:t>
-      </w:r>
-      <w:r>
-        <w:rPr>
-          <w:rFonts w:asciiTheme="minorHAnsi" w:hAnsiTheme="minorHAnsi" w:cstheme="minorHAnsi"/>
-          <w:sz w:val="22"/>
-          <w:szCs w:val="22"/>
-        </w:rPr>
-        <w:t xml:space="preserve"> via USB port or similar)</w:t>
-      </w:r>
-    </w:p>
-    <w:p>
-      <w:pPr>
-        <w:pStyle w:val="NormalWeb"/>
-        <w:numPr>
-          <w:ilvl w:val="2"/>
-          <w:numId w:val="8"/>
-        </w:numPr>
-        <w:spacing w:before="0" w:beforeAutospacing="0" w:after="0" w:afterAutospacing="0"/>
-        <w:rPr>
-          <w:rFonts w:asciiTheme="minorHAnsi" w:hAnsiTheme="minorHAnsi" w:cstheme="minorHAnsi"/>
-          <w:sz w:val="22"/>
-          <w:szCs w:val="22"/>
-        </w:rPr>
-      </w:pPr>
-      <w:r>
-        <w:rPr>
-          <w:rFonts w:asciiTheme="minorHAnsi" w:hAnsiTheme="minorHAnsi" w:cstheme="minorHAnsi"/>
-          <w:sz w:val="22"/>
-          <w:szCs w:val="22"/>
-        </w:rPr>
-        <w:lastRenderedPageBreak/>
-        <w:t>PiCamera (a camera specifically for Raspberry Pis)</w:t>
-      </w:r>
-    </w:p>
-    <w:p>
-      <w:pPr>
-        <w:pStyle w:val="NormalWeb"/>
-        <w:numPr>
-          <w:ilvl w:val="1"/>
-          <w:numId w:val="8"/>
-        </w:numPr>
-        <w:spacing w:before="0" w:beforeAutospacing="0" w:after="0" w:afterAutospacing="0"/>
-        <w:rPr>
-          <w:rFonts w:asciiTheme="minorHAnsi" w:hAnsiTheme="minorHAnsi" w:cstheme="minorHAnsi"/>
-          <w:sz w:val="22"/>
-          <w:szCs w:val="22"/>
-        </w:rPr>
-      </w:pPr>
-      <w:r>
-        <w:rPr>
-          <w:rFonts w:asciiTheme="minorHAnsi" w:hAnsiTheme="minorHAnsi" w:cstheme="minorHAnsi"/>
-          <w:i/>
-          <w:sz w:val="22"/>
-          <w:szCs w:val="22"/>
-        </w:rPr>
-        <w:t>Note: These mappings do assume that the computer has default settings regarding webcams. If those settings are different</w:t>
-      </w:r>
-      <w:r>
-        <w:rPr>
-          <w:rFonts w:asciiTheme="minorHAnsi" w:hAnsiTheme="minorHAnsi" w:cstheme="minorHAnsi"/>
-          <w:i/>
-          <w:sz w:val="22"/>
-          <w:szCs w:val="22"/>
-        </w:rPr>
-        <w:t>/changed</w:t>
-      </w:r>
-      <w:r>
-        <w:rPr>
-          <w:rFonts w:asciiTheme="minorHAnsi" w:hAnsiTheme="minorHAnsi" w:cstheme="minorHAnsi"/>
-          <w:i/>
-          <w:sz w:val="22"/>
-          <w:szCs w:val="22"/>
-        </w:rPr>
-        <w:t xml:space="preserve"> or it is not a Windows computer that is being used, these mappings above may not be accurate. Example: </w:t>
-      </w:r>
-      <w:r>
-        <w:rPr>
-          <w:rFonts w:asciiTheme="minorHAnsi" w:hAnsiTheme="minorHAnsi" w:cstheme="minorHAnsi"/>
-          <w:i/>
-          <w:sz w:val="22"/>
-          <w:szCs w:val="22"/>
-        </w:rPr>
-        <w:t>Had p</w:t>
-      </w:r>
-      <w:r>
-        <w:rPr>
-          <w:rFonts w:asciiTheme="minorHAnsi" w:hAnsiTheme="minorHAnsi" w:cstheme="minorHAnsi"/>
-          <w:i/>
-          <w:sz w:val="22"/>
-          <w:szCs w:val="22"/>
-        </w:rPr>
-        <w:t>lugged in USB Logitech on one laptop, where Option A (</w:t>
-      </w:r>
-      <w:r>
-        <w:rPr>
-          <w:rFonts w:asciiTheme="minorHAnsi" w:hAnsiTheme="minorHAnsi" w:cstheme="minorHAnsi"/>
-          <w:i/>
-          <w:sz w:val="22"/>
-          <w:szCs w:val="22"/>
-        </w:rPr>
-        <w:t xml:space="preserve">which </w:t>
-      </w:r>
-      <w:r>
-        <w:rPr>
-          <w:rFonts w:asciiTheme="minorHAnsi" w:hAnsiTheme="minorHAnsi" w:cstheme="minorHAnsi"/>
-          <w:i/>
-          <w:sz w:val="22"/>
-          <w:szCs w:val="22"/>
-        </w:rPr>
-        <w:t xml:space="preserve">should be integrated webcam) was </w:t>
-      </w:r>
-      <w:r>
-        <w:rPr>
-          <w:rFonts w:asciiTheme="minorHAnsi" w:hAnsiTheme="minorHAnsi" w:cstheme="minorHAnsi"/>
-          <w:i/>
-          <w:sz w:val="22"/>
-          <w:szCs w:val="22"/>
-        </w:rPr>
-        <w:t xml:space="preserve">actually </w:t>
-      </w:r>
-      <w:r>
-        <w:rPr>
-          <w:rFonts w:asciiTheme="minorHAnsi" w:hAnsiTheme="minorHAnsi" w:cstheme="minorHAnsi"/>
-          <w:i/>
-          <w:sz w:val="22"/>
-          <w:szCs w:val="22"/>
-        </w:rPr>
-        <w:t>the separate webcam/Logitech, and Option B (</w:t>
-      </w:r>
-      <w:r>
-        <w:rPr>
-          <w:rFonts w:asciiTheme="minorHAnsi" w:hAnsiTheme="minorHAnsi" w:cstheme="minorHAnsi"/>
-          <w:i/>
-          <w:sz w:val="22"/>
-          <w:szCs w:val="22"/>
-        </w:rPr>
-        <w:t xml:space="preserve">which </w:t>
-      </w:r>
-      <w:r>
-        <w:rPr>
-          <w:rFonts w:asciiTheme="minorHAnsi" w:hAnsiTheme="minorHAnsi" w:cstheme="minorHAnsi"/>
-          <w:i/>
-          <w:sz w:val="22"/>
-          <w:szCs w:val="22"/>
-        </w:rPr>
-        <w:t xml:space="preserve">should be the separate webcam) was </w:t>
-      </w:r>
-      <w:r>
-        <w:rPr>
-          <w:rFonts w:asciiTheme="minorHAnsi" w:hAnsiTheme="minorHAnsi" w:cstheme="minorHAnsi"/>
-          <w:i/>
-          <w:sz w:val="22"/>
-          <w:szCs w:val="22"/>
-        </w:rPr>
-        <w:t xml:space="preserve">actually </w:t>
-      </w:r>
-      <w:r>
-        <w:rPr>
-          <w:rFonts w:asciiTheme="minorHAnsi" w:hAnsiTheme="minorHAnsi" w:cstheme="minorHAnsi"/>
-          <w:i/>
-          <w:sz w:val="22"/>
-          <w:szCs w:val="22"/>
-        </w:rPr>
-        <w:t>the integrated webcam.</w:t>
-      </w:r>
-    </w:p>
-    <w:p>
-      <w:pPr>
-        <w:pStyle w:val="NormalWeb"/>
-        <w:numPr>
-          <w:ilvl w:val="0"/>
-          <w:numId w:val="8"/>
-        </w:numPr>
-        <w:spacing w:before="0" w:beforeAutospacing="0" w:after="0" w:afterAutospacing="0"/>
-        <w:rPr>
-          <w:rFonts w:asciiTheme="minorHAnsi" w:hAnsiTheme="minorHAnsi" w:cstheme="minorHAnsi"/>
-          <w:sz w:val="22"/>
-          <w:szCs w:val="22"/>
-        </w:rPr>
-      </w:pPr>
-      <w:r>
-        <w:rPr>
-          <w:rFonts w:asciiTheme="minorHAnsi" w:hAnsiTheme="minorHAnsi" w:cstheme="minorHAnsi"/>
-          <w:sz w:val="22"/>
-          <w:szCs w:val="22"/>
-        </w:rPr>
-        <w:t xml:space="preserve">Do you want data stored on </w:t>
-      </w:r>
-      <w:r>
-        <w:rPr>
-          <w:rFonts w:asciiTheme="minorHAnsi" w:hAnsiTheme="minorHAnsi" w:cstheme="minorHAnsi"/>
-          <w:sz w:val="22"/>
-          <w:szCs w:val="22"/>
-        </w:rPr>
-        <w:t>SharePoint</w:t>
-      </w:r>
-      <w:r>
-        <w:rPr>
-          <w:rFonts w:asciiTheme="minorHAnsi" w:hAnsiTheme="minorHAnsi" w:cstheme="minorHAnsi"/>
-          <w:sz w:val="22"/>
-          <w:szCs w:val="22"/>
-        </w:rPr>
-        <w:t xml:space="preserve"> (online) or locally?</w:t>
-      </w:r>
-    </w:p>
-    <w:p>
-      <w:pPr>
-        <w:pStyle w:val="NormalWeb"/>
-        <w:numPr>
-          <w:ilvl w:val="1"/>
-          <w:numId w:val="8"/>
-        </w:numPr>
-        <w:spacing w:before="0" w:beforeAutospacing="0" w:after="0" w:afterAutospacing="0"/>
-        <w:rPr>
-          <w:rFonts w:asciiTheme="minorHAnsi" w:hAnsiTheme="minorHAnsi" w:cstheme="minorHAnsi"/>
-          <w:sz w:val="22"/>
-          <w:szCs w:val="22"/>
-        </w:rPr>
-      </w:pPr>
-      <w:r>
-        <w:rPr>
-          <w:rFonts w:asciiTheme="minorHAnsi" w:hAnsiTheme="minorHAnsi" w:cstheme="minorHAnsi"/>
-          <w:sz w:val="22"/>
-          <w:szCs w:val="22"/>
-        </w:rPr>
-        <w:t xml:space="preserve">When any data is created by the QR-Toolbox, it is stored in the same folder as the QR-Toolbox.py by default. However, </w:t>
-      </w:r>
-      <w:r>
-        <w:rPr>
-          <w:rFonts w:asciiTheme="minorHAnsi" w:hAnsiTheme="minorHAnsi" w:cstheme="minorHAnsi"/>
-          <w:sz w:val="22"/>
-          <w:szCs w:val="22"/>
-        </w:rPr>
-        <w:t xml:space="preserve">the user has </w:t>
-      </w:r>
-      <w:r>
-        <w:rPr>
-          <w:rFonts w:asciiTheme="minorHAnsi" w:hAnsiTheme="minorHAnsi" w:cstheme="minorHAnsi"/>
-          <w:sz w:val="22"/>
-          <w:szCs w:val="22"/>
-        </w:rPr>
-        <w:t xml:space="preserve">the option of also telling the software to store that data either online on </w:t>
-      </w:r>
-      <w:r>
-        <w:rPr>
-          <w:rFonts w:asciiTheme="minorHAnsi" w:hAnsiTheme="minorHAnsi" w:cstheme="minorHAnsi"/>
-          <w:sz w:val="22"/>
-          <w:szCs w:val="22"/>
-        </w:rPr>
-        <w:t>SharePoint</w:t>
-      </w:r>
-      <w:r>
-        <w:rPr>
-          <w:rFonts w:asciiTheme="minorHAnsi" w:hAnsiTheme="minorHAnsi" w:cstheme="minorHAnsi"/>
-          <w:sz w:val="22"/>
-          <w:szCs w:val="22"/>
-        </w:rPr>
-        <w:t xml:space="preserve">, or somewhere else on </w:t>
-      </w:r>
-      <w:r>
-        <w:rPr>
-          <w:rFonts w:asciiTheme="minorHAnsi" w:hAnsiTheme="minorHAnsi" w:cstheme="minorHAnsi"/>
-          <w:sz w:val="22"/>
-          <w:szCs w:val="22"/>
-        </w:rPr>
-        <w:t xml:space="preserve">their </w:t>
-      </w:r>
-      <w:r>
-        <w:rPr>
-          <w:rFonts w:asciiTheme="minorHAnsi" w:hAnsiTheme="minorHAnsi" w:cstheme="minorHAnsi"/>
-          <w:sz w:val="22"/>
-          <w:szCs w:val="22"/>
-        </w:rPr>
-        <w:t>computer (locally).</w:t>
-      </w:r>
-    </w:p>
-    <w:p>
-      <w:pPr>
-        <w:pStyle w:val="NormalWeb"/>
-        <w:spacing w:before="0" w:beforeAutospacing="0" w:after="0" w:afterAutospacing="0"/>
-        <w:rPr>
-          <w:rFonts w:asciiTheme="minorHAnsi" w:hAnsiTheme="minorHAnsi" w:cstheme="minorHAnsi"/>
-          <w:sz w:val="22"/>
-          <w:szCs w:val="22"/>
-        </w:rPr>
-      </w:pPr>
-    </w:p>
-    <w:p>
-      <w:pPr>
-        <w:rPr>
-          <w:b/>
-          <w:bCs/>
-        </w:rPr>
-      </w:pPr>
-      <w:r>
-        <w:rPr>
-          <w:b/>
-          <w:bCs/>
-        </w:rPr>
-        <w:t>Functions in the QR</w:t>
-      </w:r>
-      <w:r>
-        <w:rPr>
-          <w:b/>
-          <w:bCs/>
-        </w:rPr>
-        <w:t>-Toolbox</w:t>
-      </w:r>
-    </w:p>
-    <w:p>
-      <w:r>
-        <w:t xml:space="preserve">There are </w:t>
-      </w:r>
-      <w:r>
-        <w:t>6</w:t>
-      </w:r>
-      <w:r>
-        <w:t xml:space="preserve"> functions in </w:t>
-      </w:r>
-      <w:r>
-        <w:t xml:space="preserve">each version of </w:t>
-      </w:r>
-      <w:r>
-        <w:t>the Q</w:t>
-      </w:r>
-      <w:r>
-        <w:t>R-Toolbox</w:t>
-      </w:r>
-      <w:r>
-        <w:t xml:space="preserve"> </w:t>
-      </w:r>
-      <w:r>
-        <w:t>(</w:t>
-      </w:r>
-      <w:r>
-        <w:t xml:space="preserve">the version </w:t>
-      </w:r>
-      <w:r>
-        <w:t>shown to the user</w:t>
-      </w:r>
-      <w:r>
-        <w:t xml:space="preserve"> depends on the answer </w:t>
-      </w:r>
-      <w:r>
-        <w:t xml:space="preserve">given for </w:t>
-      </w:r>
-      <w:r>
-        <w:t>the second question</w:t>
-      </w:r>
-      <w:r>
-        <w:t>), with only a slight difference between the two versions</w:t>
-      </w:r>
-      <w:r>
-        <w:t>:</w:t>
-      </w:r>
-    </w:p>
-    <w:p/>
-    <w:p>
-      <w:pPr>
-        <w:keepNext/>
-        <w:jc w:val="center"/>
-      </w:pPr>
-      <w:r>
-        <w:rPr>
-          <w:noProof/>
-        </w:rPr>
-        <w:drawing>
-          <wp:inline distT="0" distB="0" distL="0" distR="0" wp14:anchorId="44700992" wp14:editId="16BD1EBF">
-            <wp:extent cx="5943600" cy="3491230"/>
-            <wp:effectExtent l="0" t="0" r="0" b="0"/>
-            <wp:docPr id="9" name="Picture 9" descr="A screenshot of a computer&#10;&#10;Description automatically generated"/>
-            <wp:cNvGraphicFramePr>
-              <a:graphicFrameLocks xmlns:a="http://schemas.openxmlformats.org/drawingml/2006/main" noChangeAspect="1"/>
-            </wp:cNvGraphicFramePr>
-            <a:graphic xmlns:a="http://schemas.openxmlformats.org/drawingml/2006/main">
-              <a:graphicData uri="http://schemas.openxmlformats.org/drawingml/2006/picture">
-                <pic:pic xmlns:pic="http://schemas.openxmlformats.org/drawingml/2006/picture">
-                  <pic:nvPicPr>
-                    <pic:cNvPr id="9" name="localscreen.PNG"/>
-                    <pic:cNvPicPr/>
-                  </pic:nvPicPr>
-                  <pic:blipFill>
-                    <a:blip r:embed="rId22">
-                      <a:extLst>
-                        <a:ext uri="{28A0092B-C50C-407E-A947-70E740481C1C}">
-                          <a14:useLocalDpi xmlns:a14="http://schemas.microsoft.com/office/drawing/2010/main" val="0"/>
-                        </a:ext>
-                      </a:extLst>
-                    </a:blip>
-                    <a:stretch>
-                      <a:fillRect/>
-                    </a:stretch>
-                  </pic:blipFill>
-                  <pic:spPr>
-                    <a:xfrm>
-                      <a:off x="0" y="0"/>
-                      <a:ext cx="5943600" cy="3491230"/>
+                      <a:ext cx="5943600" cy="3108325"/>
                     </a:xfrm>
                     <a:prstGeom prst="rect">
                       <a:avLst/>
@@ -5288,143 +4504,18 @@
         <w:rPr>
           <w:b/>
         </w:rPr>
-        <w:t xml:space="preserve">Figure </w:t>
+        <w:t>Figure</w:t>
       </w:r>
       <w:r>
         <w:rPr>
           <w:b/>
         </w:rPr>
-        <w:fldChar w:fldCharType="begin"/>
-      </w:r>
-      <w:r>
-        <w:rPr>
-          <w:b/>
-        </w:rPr>
-        <w:instrText xml:space="preserve"> SEQ Figure \* ARABIC </w:instrText>
-      </w:r>
-      <w:r>
-        <w:rPr>
-          <w:b/>
-        </w:rPr>
-        <w:fldChar w:fldCharType="separate"/>
-      </w:r>
-      <w:r>
-        <w:rPr>
-          <w:b/>
-          <w:noProof/>
-        </w:rPr>
-        <w:t>5</w:t>
-      </w:r>
-      <w:r>
-        <w:rPr>
-          <w:b/>
-        </w:rPr>
-        <w:fldChar w:fldCharType="end"/>
-      </w:r>
-      <w:r>
-        <w:t xml:space="preserve"> Local Version Menu</w:t>
-      </w:r>
-    </w:p>
-    <w:p>
-      <w:pPr>
-        <w:keepNext/>
-        <w:jc w:val="center"/>
-      </w:pPr>
-      <w:r>
-        <w:rPr>
-          <w:noProof/>
-        </w:rPr>
-        <w:lastRenderedPageBreak/>
-        <w:drawing>
-          <wp:inline distT="0" distB="0" distL="0" distR="0" wp14:anchorId="17DCBD99" wp14:editId="4E5050E0">
-            <wp:extent cx="5943600" cy="3456305"/>
-            <wp:effectExtent l="0" t="0" r="0" b="0"/>
-            <wp:docPr id="12" name="Picture 12" descr="A screenshot of a computer&#10;&#10;Description automatically generated"/>
-            <wp:cNvGraphicFramePr>
-              <a:graphicFrameLocks xmlns:a="http://schemas.openxmlformats.org/drawingml/2006/main" noChangeAspect="1"/>
-            </wp:cNvGraphicFramePr>
-            <a:graphic xmlns:a="http://schemas.openxmlformats.org/drawingml/2006/main">
-              <a:graphicData uri="http://schemas.openxmlformats.org/drawingml/2006/picture">
-                <pic:pic xmlns:pic="http://schemas.openxmlformats.org/drawingml/2006/picture">
-                  <pic:nvPicPr>
-                    <pic:cNvPr id="12" name="onlinescreen.PNG"/>
-                    <pic:cNvPicPr/>
-                  </pic:nvPicPr>
-                  <pic:blipFill>
-                    <a:blip r:embed="rId23">
-                      <a:extLst>
-                        <a:ext uri="{28A0092B-C50C-407E-A947-70E740481C1C}">
-                          <a14:useLocalDpi xmlns:a14="http://schemas.microsoft.com/office/drawing/2010/main" val="0"/>
-                        </a:ext>
-                      </a:extLst>
-                    </a:blip>
-                    <a:stretch>
-                      <a:fillRect/>
-                    </a:stretch>
-                  </pic:blipFill>
-                  <pic:spPr>
-                    <a:xfrm>
-                      <a:off x="0" y="0"/>
-                      <a:ext cx="5943600" cy="3456305"/>
-                    </a:xfrm>
-                    <a:prstGeom prst="rect">
-                      <a:avLst/>
-                    </a:prstGeom>
-                  </pic:spPr>
-                </pic:pic>
-              </a:graphicData>
-            </a:graphic>
-          </wp:inline>
-        </w:drawing>
-      </w:r>
-    </w:p>
-    <w:p>
-      <w:pPr>
-        <w:pStyle w:val="Caption"/>
-        <w:jc w:val="center"/>
-      </w:pPr>
-      <w:r>
-        <w:rPr>
-          <w:b/>
-        </w:rPr>
-        <w:t xml:space="preserve">Figure </w:t>
-      </w:r>
-      <w:r>
-        <w:rPr>
-          <w:b/>
-        </w:rPr>
-        <w:fldChar w:fldCharType="begin"/>
-      </w:r>
-      <w:r>
-        <w:rPr>
-          <w:b/>
-        </w:rPr>
-        <w:instrText xml:space="preserve"> SEQ Figure \* ARABIC </w:instrText>
-      </w:r>
-      <w:r>
-        <w:rPr>
-          <w:b/>
-        </w:rPr>
-        <w:fldChar w:fldCharType="separate"/>
-      </w:r>
-      <w:r>
-        <w:rPr>
-          <w:b/>
-          <w:noProof/>
-        </w:rPr>
-        <w:t>6</w:t>
-      </w:r>
-      <w:r>
-        <w:rPr>
-          <w:b/>
-        </w:rPr>
-        <w:fldChar w:fldCharType="end"/>
+        <w:t xml:space="preserve"> 5</w:t>
       </w:r>
       <w:r>
         <w:t xml:space="preserve"> SharePoint Version Menu</w:t>
       </w:r>
     </w:p>
-    <w:p/>
     <w:p>
       <w:pPr>
         <w:pStyle w:val="ListParagraph"/>
@@ -5479,6 +4570,7 @@
         <w:contextualSpacing w:val="0"/>
       </w:pPr>
       <w:r>
+        <w:lastRenderedPageBreak/>
         <w:t xml:space="preserve">QR Code entry is stored in </w:t>
       </w:r>
       <w:r>
@@ -5577,20 +4669,13 @@
         <w:contextualSpacing w:val="0"/>
       </w:pPr>
       <w:r>
-        <w:lastRenderedPageBreak/>
         <w:t xml:space="preserve">User </w:t>
       </w:r>
       <w:r>
-        <w:t>will be prompted to</w:t>
-      </w:r>
-      <w:r>
-        <w:t xml:space="preserve"> </w:t>
-      </w:r>
-      <w:r>
-        <w:t xml:space="preserve">restart the last session, </w:t>
-      </w:r>
-      <w:r>
-        <w:t>if there was one (allowing the user to pick up where they left off, if something happened (e.g. computer crashed, ran out of battery, etc.) or if they want to continue from a past session despite no error.</w:t>
+        <w:t xml:space="preserve">will be prompted to </w:t>
+      </w:r>
+      <w:r>
+        <w:t>restart the last session, if there was one (allowing the user to pick up where they left off, if something happened (e.g. computer crashed, ran out of battery, etc.) or if they want to continue from a past session despite no error.</w:t>
       </w:r>
     </w:p>
     <w:p>
@@ -5696,7 +4781,7 @@
           <w:i/>
         </w:rPr>
       </w:pPr>
-      <w:hyperlink r:id="rId24" w:history="1">
+      <w:hyperlink r:id="rId22" w:history="1">
         <w:r>
           <w:rPr>
             <w:rStyle w:val="Hyperlink"/>
@@ -5882,9 +4967,16 @@
         <w:rPr>
           <w:i/>
         </w:rPr>
-        <w:t>’ = ‘e’). The program will ask the user if they would like to do that, and if they respond ‘No’, that text/entry will be skipped. This will occur for every entry that has special characters.</w:t>
-      </w:r>
-      <w:hyperlink r:id="rId25" w:tooltip="è" w:history="1"/>
+        <w:t xml:space="preserve">’ = ‘e’). The program will ask the user if they would like to do that, </w:t>
+      </w:r>
+      <w:r>
+        <w:rPr>
+          <w:i/>
+        </w:rPr>
+        <w:lastRenderedPageBreak/>
+        <w:t>and if they respond ‘No’, that text/entry will be skipped. This will occur for every entry that has special characters.</w:t>
+      </w:r>
+      <w:hyperlink r:id="rId23" w:tooltip="è" w:history="1"/>
     </w:p>
     <w:p>
       <w:pPr>
@@ -6022,14 +5114,7 @@
         <w:rPr>
           <w:i/>
         </w:rPr>
-        <w:t xml:space="preserve">’, etc.), the program cannot store these on SharePoint without replacing those characters with their regular </w:t>
-      </w:r>
-      <w:r>
-        <w:rPr>
-          <w:i/>
-        </w:rPr>
-        <w:lastRenderedPageBreak/>
-        <w:t>equivalents (‘</w:t>
+        <w:t>’, etc.), the program cannot store these on SharePoint without replacing those characters with their regular equivalents (‘</w:t>
       </w:r>
       <w:r>
         <w:rPr>
@@ -6106,6 +5191,239 @@
     </w:p>
     <w:p>
       <w:pPr>
+        <w:pStyle w:val="NormalWeb"/>
+        <w:numPr>
+          <w:ilvl w:val="0"/>
+          <w:numId w:val="3"/>
+        </w:numPr>
+        <w:spacing w:before="0" w:beforeAutospacing="0" w:after="0" w:afterAutospacing="0"/>
+        <w:rPr>
+          <w:rFonts w:asciiTheme="minorHAnsi" w:hAnsiTheme="minorHAnsi" w:cstheme="minorHAnsi"/>
+          <w:sz w:val="22"/>
+          <w:szCs w:val="22"/>
+        </w:rPr>
+      </w:pPr>
+      <w:r>
+        <w:rPr>
+          <w:rFonts w:asciiTheme="minorHAnsi" w:hAnsiTheme="minorHAnsi" w:cstheme="minorHAnsi"/>
+          <w:sz w:val="22"/>
+          <w:szCs w:val="22"/>
+        </w:rPr>
+        <w:t>Change Camera Sourc</w:t>
+      </w:r>
+      <w:r>
+        <w:rPr>
+          <w:rFonts w:asciiTheme="minorHAnsi" w:hAnsiTheme="minorHAnsi" w:cstheme="minorHAnsi"/>
+          <w:sz w:val="22"/>
+          <w:szCs w:val="22"/>
+        </w:rPr>
+        <w:t>e</w:t>
+      </w:r>
+    </w:p>
+    <w:p>
+      <w:pPr>
+        <w:pStyle w:val="NormalWeb"/>
+        <w:numPr>
+          <w:ilvl w:val="1"/>
+          <w:numId w:val="3"/>
+        </w:numPr>
+        <w:spacing w:before="0" w:beforeAutospacing="0" w:after="0" w:afterAutospacing="0"/>
+        <w:rPr>
+          <w:rFonts w:asciiTheme="minorHAnsi" w:hAnsiTheme="minorHAnsi" w:cstheme="minorHAnsi"/>
+          <w:sz w:val="22"/>
+          <w:szCs w:val="22"/>
+        </w:rPr>
+      </w:pPr>
+      <w:r>
+        <w:rPr>
+          <w:rFonts w:asciiTheme="minorHAnsi" w:hAnsiTheme="minorHAnsi" w:cstheme="minorHAnsi"/>
+          <w:sz w:val="22"/>
+          <w:szCs w:val="22"/>
+        </w:rPr>
+        <w:t>Determines w</w:t>
+      </w:r>
+      <w:r>
+        <w:rPr>
+          <w:rFonts w:asciiTheme="minorHAnsi" w:hAnsiTheme="minorHAnsi" w:cstheme="minorHAnsi"/>
+          <w:sz w:val="22"/>
+          <w:szCs w:val="22"/>
+        </w:rPr>
+        <w:t xml:space="preserve">hich camera the QR-Toolbox </w:t>
+      </w:r>
+      <w:r>
+        <w:rPr>
+          <w:rFonts w:asciiTheme="minorHAnsi" w:hAnsiTheme="minorHAnsi" w:cstheme="minorHAnsi"/>
+          <w:sz w:val="22"/>
+          <w:szCs w:val="22"/>
+        </w:rPr>
+        <w:t xml:space="preserve">should </w:t>
+      </w:r>
+      <w:r>
+        <w:rPr>
+          <w:rFonts w:asciiTheme="minorHAnsi" w:hAnsiTheme="minorHAnsi" w:cstheme="minorHAnsi"/>
+          <w:sz w:val="22"/>
+          <w:szCs w:val="22"/>
+        </w:rPr>
+        <w:t>use. The user can choose from the following options:</w:t>
+      </w:r>
+    </w:p>
+    <w:p>
+      <w:pPr>
+        <w:pStyle w:val="NormalWeb"/>
+        <w:numPr>
+          <w:ilvl w:val="2"/>
+          <w:numId w:val="3"/>
+        </w:numPr>
+        <w:spacing w:before="0" w:beforeAutospacing="0" w:after="0" w:afterAutospacing="0"/>
+        <w:rPr>
+          <w:rFonts w:asciiTheme="minorHAnsi" w:hAnsiTheme="minorHAnsi" w:cstheme="minorHAnsi"/>
+          <w:sz w:val="22"/>
+          <w:szCs w:val="22"/>
+        </w:rPr>
+      </w:pPr>
+      <w:r>
+        <w:rPr>
+          <w:rFonts w:asciiTheme="minorHAnsi" w:hAnsiTheme="minorHAnsi" w:cstheme="minorHAnsi"/>
+          <w:sz w:val="22"/>
+          <w:szCs w:val="22"/>
+        </w:rPr>
+        <w:t>Integrated webcam (built in camera, such as in a laptop)</w:t>
+      </w:r>
+    </w:p>
+    <w:p>
+      <w:pPr>
+        <w:pStyle w:val="NormalWeb"/>
+        <w:numPr>
+          <w:ilvl w:val="2"/>
+          <w:numId w:val="3"/>
+        </w:numPr>
+        <w:spacing w:before="0" w:beforeAutospacing="0" w:after="0" w:afterAutospacing="0"/>
+        <w:rPr>
+          <w:rFonts w:asciiTheme="minorHAnsi" w:hAnsiTheme="minorHAnsi" w:cstheme="minorHAnsi"/>
+          <w:sz w:val="22"/>
+          <w:szCs w:val="22"/>
+        </w:rPr>
+      </w:pPr>
+      <w:r>
+        <w:rPr>
+          <w:rFonts w:asciiTheme="minorHAnsi" w:hAnsiTheme="minorHAnsi" w:cstheme="minorHAnsi"/>
+          <w:sz w:val="22"/>
+          <w:szCs w:val="22"/>
+        </w:rPr>
+        <w:t>Separate webcam (camera the user connects via USB port or similar)</w:t>
+      </w:r>
+    </w:p>
+    <w:p>
+      <w:pPr>
+        <w:pStyle w:val="NormalWeb"/>
+        <w:numPr>
+          <w:ilvl w:val="2"/>
+          <w:numId w:val="3"/>
+        </w:numPr>
+        <w:spacing w:before="0" w:beforeAutospacing="0" w:after="0" w:afterAutospacing="0"/>
+        <w:rPr>
+          <w:rFonts w:asciiTheme="minorHAnsi" w:hAnsiTheme="minorHAnsi" w:cstheme="minorHAnsi"/>
+          <w:sz w:val="22"/>
+          <w:szCs w:val="22"/>
+        </w:rPr>
+      </w:pPr>
+      <w:proofErr w:type="spellStart"/>
+      <w:r>
+        <w:rPr>
+          <w:rFonts w:asciiTheme="minorHAnsi" w:hAnsiTheme="minorHAnsi" w:cstheme="minorHAnsi"/>
+          <w:sz w:val="22"/>
+          <w:szCs w:val="22"/>
+        </w:rPr>
+        <w:t>PiCamera</w:t>
+      </w:r>
+      <w:proofErr w:type="spellEnd"/>
+      <w:r>
+        <w:rPr>
+          <w:rFonts w:asciiTheme="minorHAnsi" w:hAnsiTheme="minorHAnsi" w:cstheme="minorHAnsi"/>
+          <w:sz w:val="22"/>
+          <w:szCs w:val="22"/>
+        </w:rPr>
+        <w:t xml:space="preserve"> (a camera specifically for Raspberry </w:t>
+      </w:r>
+      <w:proofErr w:type="spellStart"/>
+      <w:r>
+        <w:rPr>
+          <w:rFonts w:asciiTheme="minorHAnsi" w:hAnsiTheme="minorHAnsi" w:cstheme="minorHAnsi"/>
+          <w:sz w:val="22"/>
+          <w:szCs w:val="22"/>
+        </w:rPr>
+        <w:t>Pis</w:t>
+      </w:r>
+      <w:proofErr w:type="spellEnd"/>
+      <w:r>
+        <w:rPr>
+          <w:rFonts w:asciiTheme="minorHAnsi" w:hAnsiTheme="minorHAnsi" w:cstheme="minorHAnsi"/>
+          <w:sz w:val="22"/>
+          <w:szCs w:val="22"/>
+        </w:rPr>
+        <w:t>)</w:t>
+      </w:r>
+    </w:p>
+    <w:p>
+      <w:pPr>
+        <w:pStyle w:val="NormalWeb"/>
+        <w:numPr>
+          <w:ilvl w:val="1"/>
+          <w:numId w:val="3"/>
+        </w:numPr>
+        <w:spacing w:before="0" w:beforeAutospacing="0" w:after="0" w:afterAutospacing="0"/>
+        <w:rPr>
+          <w:rFonts w:asciiTheme="minorHAnsi" w:hAnsiTheme="minorHAnsi" w:cstheme="minorHAnsi"/>
+          <w:sz w:val="22"/>
+          <w:szCs w:val="22"/>
+        </w:rPr>
+      </w:pPr>
+      <w:r>
+        <w:rPr>
+          <w:rFonts w:asciiTheme="minorHAnsi" w:hAnsiTheme="minorHAnsi" w:cstheme="minorHAnsi"/>
+          <w:i/>
+          <w:iCs/>
+          <w:sz w:val="22"/>
+          <w:szCs w:val="22"/>
+        </w:rPr>
+        <w:t>Note: Integrated webcam is the default</w:t>
+      </w:r>
+    </w:p>
+    <w:p>
+      <w:pPr>
+        <w:pStyle w:val="NormalWeb"/>
+        <w:numPr>
+          <w:ilvl w:val="1"/>
+          <w:numId w:val="3"/>
+        </w:numPr>
+        <w:spacing w:before="0" w:beforeAutospacing="0" w:after="0" w:afterAutospacing="0"/>
+        <w:rPr>
+          <w:rFonts w:asciiTheme="minorHAnsi" w:hAnsiTheme="minorHAnsi" w:cstheme="minorHAnsi"/>
+          <w:sz w:val="22"/>
+          <w:szCs w:val="22"/>
+        </w:rPr>
+      </w:pPr>
+      <w:r>
+        <w:rPr>
+          <w:rFonts w:asciiTheme="minorHAnsi" w:hAnsiTheme="minorHAnsi" w:cstheme="minorHAnsi"/>
+          <w:i/>
+          <w:sz w:val="22"/>
+          <w:szCs w:val="22"/>
+        </w:rPr>
+        <w:t>Note: These mappings do assume that the computer has default settings regarding webcams. If those settings are different/changed or it is not a Windows computer that is being used, these mappings above may not be accurate. Example: Had plugged in USB Logitech on one laptop, where Option A (which should be integrated webcam) was actually the separate webcam/Logitech, and Option B (which should be the separate webcam) was actually the integrated webcam</w:t>
+      </w:r>
+      <w:r>
+        <w:rPr>
+          <w:rFonts w:asciiTheme="minorHAnsi" w:hAnsiTheme="minorHAnsi" w:cstheme="minorHAnsi"/>
+          <w:i/>
+          <w:sz w:val="22"/>
+          <w:szCs w:val="22"/>
+        </w:rPr>
+        <w:t>, thus in such a case, one would simply flip their choice.</w:t>
+      </w:r>
+    </w:p>
+    <w:p>
+      <w:pPr>
         <w:pStyle w:val="ListParagraph"/>
         <w:numPr>
           <w:ilvl w:val="0"/>
@@ -6114,13 +5432,62 @@
         <w:contextualSpacing w:val="0"/>
       </w:pPr>
       <w:r>
-        <w:t>About/Credits</w:t>
-      </w:r>
-      <w:r>
-        <w:t xml:space="preserve">: </w:t>
-      </w:r>
-      <w:r>
-        <w:t>Display information about the QR Code Tool.</w:t>
+        <w:t>Change Storage (Local/Online)</w:t>
+      </w:r>
+    </w:p>
+    <w:p>
+      <w:pPr>
+        <w:pStyle w:val="NormalWeb"/>
+        <w:numPr>
+          <w:ilvl w:val="1"/>
+          <w:numId w:val="3"/>
+        </w:numPr>
+        <w:spacing w:before="0" w:beforeAutospacing="0" w:after="0" w:afterAutospacing="0"/>
+        <w:rPr>
+          <w:rFonts w:asciiTheme="minorHAnsi" w:hAnsiTheme="minorHAnsi" w:cstheme="minorHAnsi"/>
+          <w:sz w:val="22"/>
+          <w:szCs w:val="22"/>
+        </w:rPr>
+      </w:pPr>
+      <w:r>
+        <w:rPr>
+          <w:rFonts w:asciiTheme="minorHAnsi" w:hAnsiTheme="minorHAnsi" w:cstheme="minorHAnsi"/>
+          <w:sz w:val="22"/>
+          <w:szCs w:val="22"/>
+        </w:rPr>
+        <w:t xml:space="preserve">When any data is created by the QR-Toolbox, it is stored in the same folder as the QR-Toolbox.py by default. However, the user has the option of also telling the software to </w:t>
+      </w:r>
+      <w:r>
+        <w:rPr>
+          <w:rFonts w:asciiTheme="minorHAnsi" w:hAnsiTheme="minorHAnsi" w:cstheme="minorHAnsi"/>
+          <w:sz w:val="22"/>
+          <w:szCs w:val="22"/>
+        </w:rPr>
+        <w:lastRenderedPageBreak/>
+        <w:t>store that data either online on SharePoint, or somewhere else on their computer (locally).</w:t>
+      </w:r>
+    </w:p>
+    <w:p>
+      <w:pPr>
+        <w:pStyle w:val="NormalWeb"/>
+        <w:numPr>
+          <w:ilvl w:val="1"/>
+          <w:numId w:val="3"/>
+        </w:numPr>
+        <w:spacing w:before="0" w:beforeAutospacing="0" w:after="0" w:afterAutospacing="0"/>
+        <w:rPr>
+          <w:rFonts w:asciiTheme="minorHAnsi" w:hAnsiTheme="minorHAnsi" w:cstheme="minorHAnsi"/>
+          <w:sz w:val="22"/>
+          <w:szCs w:val="22"/>
+        </w:rPr>
+      </w:pPr>
+      <w:r>
+        <w:rPr>
+          <w:rFonts w:asciiTheme="minorHAnsi" w:hAnsiTheme="minorHAnsi" w:cstheme="minorHAnsi"/>
+          <w:sz w:val="22"/>
+          <w:szCs w:val="22"/>
+        </w:rPr>
+        <w:t>This function allows the user to change that secondary storage location.</w:t>
       </w:r>
     </w:p>
     <w:p>
@@ -6133,6 +5500,25 @@
         <w:contextualSpacing w:val="0"/>
       </w:pPr>
       <w:r>
+        <w:t>About/Credits</w:t>
+      </w:r>
+      <w:r>
+        <w:t xml:space="preserve">: </w:t>
+      </w:r>
+      <w:r>
+        <w:t>Display information about the QR Code Tool.</w:t>
+      </w:r>
+    </w:p>
+    <w:p>
+      <w:pPr>
+        <w:pStyle w:val="ListParagraph"/>
+        <w:numPr>
+          <w:ilvl w:val="0"/>
+          <w:numId w:val="3"/>
+        </w:numPr>
+        <w:contextualSpacing w:val="0"/>
+      </w:pPr>
+      <w:r>
         <w:t>Exit</w:t>
       </w:r>
       <w:r>
@@ -6141,8 +5527,6 @@
       <w:r>
         <w:t>Exit the QR Code Tool</w:t>
       </w:r>
-      <w:bookmarkStart w:id="0" w:name="_GoBack"/>
-      <w:bookmarkEnd w:id="0"/>
     </w:p>
     <w:p/>
     <w:p>
@@ -7070,7 +6454,7 @@
       </w:pPr>
     </w:pPrDefault>
   </w:docDefaults>
-  <w:latentStyles w:defLockedState="0" w:defUIPriority="99" w:defSemiHidden="0" w:defUnhideWhenUsed="0" w:defQFormat="0" w:count="377">
+  <w:latentStyles w:defLockedState="0" w:defUIPriority="99" w:defSemiHidden="0" w:defUnhideWhenUsed="0" w:defQFormat="0" w:count="376">
     <w:lsdException w:name="Normal" w:uiPriority="0" w:qFormat="1"/>
     <w:lsdException w:name="heading 1" w:uiPriority="9" w:qFormat="1"/>
     <w:lsdException w:name="heading 2" w:semiHidden="1" w:uiPriority="9" w:unhideWhenUsed="1" w:qFormat="1"/>
@@ -7447,7 +6831,6 @@
     <w:lsdException w:name="Hashtag" w:semiHidden="1" w:unhideWhenUsed="1"/>
     <w:lsdException w:name="Unresolved Mention" w:semiHidden="1" w:unhideWhenUsed="1"/>
     <w:lsdException w:name="Smart Link" w:semiHidden="1" w:unhideWhenUsed="1"/>
-    <w:lsdException w:name="Smart Link Error" w:semiHidden="1" w:unhideWhenUsed="1"/>
   </w:latentStyles>
   <w:style w:type="paragraph" w:default="1" w:styleId="Normal">
     <w:name w:val="Normal"/>
@@ -7457,7 +6840,6 @@
   <w:style w:type="character" w:default="1" w:styleId="DefaultParagraphFont">
     <w:name w:val="Default Paragraph Font"/>
     <w:uiPriority w:val="1"/>
-    <w:semiHidden/>
     <w:unhideWhenUsed/>
   </w:style>
   <w:style w:type="table" w:default="1" w:styleId="TableNormal">
@@ -8018,6 +7400,69 @@
 </file>
 
 <file path=customXml/item2.xml><?xml version="1.0" encoding="utf-8"?>
+<?mso-contentType ?>
+<FormTemplates xmlns="http://schemas.microsoft.com/sharepoint/v3/contenttype/forms">
+  <Display>DocumentLibraryForm</Display>
+  <Edit>DocumentLibraryForm</Edit>
+  <New>DocumentLibraryForm</New>
+</FormTemplates>
+</file>
+
+<file path=customXml/item3.xml><?xml version="1.0" encoding="utf-8"?>
+<p:properties xmlns:p="http://schemas.microsoft.com/office/2006/metadata/properties" xmlns:xsi="http://www.w3.org/2001/XMLSchema-instance" xmlns:pc="http://schemas.microsoft.com/office/infopath/2007/PartnerControls">
+  <documentManagement>
+    <_Source xmlns="http://schemas.microsoft.com/sharepoint/v3/fields" xsi:nil="true"/>
+    <Language xmlns="http://schemas.microsoft.com/sharepoint/v3">English</Language>
+    <j747ac98061d40f0aa7bd47e1db5675d xmlns="4ffa91fb-a0ff-4ac5-b2db-65c790d184a4">
+      <Terms xmlns="http://schemas.microsoft.com/office/infopath/2007/PartnerControls"/>
+    </j747ac98061d40f0aa7bd47e1db5675d>
+    <External_x0020_Contributor xmlns="4ffa91fb-a0ff-4ac5-b2db-65c790d184a4" xsi:nil="true"/>
+    <TaxKeywordTaxHTField xmlns="4ffa91fb-a0ff-4ac5-b2db-65c790d184a4">
+      <Terms xmlns="http://schemas.microsoft.com/office/infopath/2007/PartnerControls"/>
+    </TaxKeywordTaxHTField>
+    <Record xmlns="4ffa91fb-a0ff-4ac5-b2db-65c790d184a4">Shared</Record>
+    <Rights xmlns="4ffa91fb-a0ff-4ac5-b2db-65c790d184a4" xsi:nil="true"/>
+    <Document_x0020_Creation_x0020_Date xmlns="4ffa91fb-a0ff-4ac5-b2db-65c790d184a4">2019-10-30T18:54:04+00:00</Document_x0020_Creation_x0020_Date>
+    <EPA_x0020_Office xmlns="4ffa91fb-a0ff-4ac5-b2db-65c790d184a4" xsi:nil="true"/>
+    <CategoryDescription xmlns="http://schemas.microsoft.com/sharepoint.v3" xsi:nil="true"/>
+    <Identifier xmlns="4ffa91fb-a0ff-4ac5-b2db-65c790d184a4" xsi:nil="true"/>
+    <_Coverage xmlns="http://schemas.microsoft.com/sharepoint/v3/fields" xsi:nil="true"/>
+    <Creator xmlns="4ffa91fb-a0ff-4ac5-b2db-65c790d184a4">
+      <UserInfo>
+        <DisplayName/>
+        <AccountId xsi:nil="true"/>
+        <AccountType/>
+      </UserInfo>
+    </Creator>
+    <EPA_x0020_Related_x0020_Documents xmlns="4ffa91fb-a0ff-4ac5-b2db-65c790d184a4" xsi:nil="true"/>
+    <EPA_x0020_Contributor xmlns="4ffa91fb-a0ff-4ac5-b2db-65c790d184a4">
+      <UserInfo>
+        <DisplayName/>
+        <AccountId xsi:nil="true"/>
+        <AccountType/>
+      </UserInfo>
+    </EPA_x0020_Contributor>
+    <TaxCatchAll xmlns="4ffa91fb-a0ff-4ac5-b2db-65c790d184a4"/>
+    <e3f09c3df709400db2417a7161762d62 xmlns="b2653501-ac67-48fc-8306-1dc26326c664">
+      <Terms xmlns="http://schemas.microsoft.com/office/infopath/2007/PartnerControls"/>
+    </e3f09c3df709400db2417a7161762d62>
+    <SharedWithUsers xmlns="e591724b-3f31-4fb9-8cb1-4f16908600c2">
+      <UserInfo>
+        <DisplayName>Gelder, Mary</DisplayName>
+        <AccountId>4500</AccountId>
+        <AccountType/>
+      </UserInfo>
+      <UserInfo>
+        <DisplayName>Boe, Timothy</DisplayName>
+        <AccountId>537</AccountId>
+        <AccountType/>
+      </UserInfo>
+    </SharedWithUsers>
+  </documentManagement>
+</p:properties>
+</file>
+
+<file path=customXml/item4.xml><?xml version="1.0" encoding="utf-8"?>
 <ct:contentTypeSchema xmlns:ct="http://schemas.microsoft.com/office/2006/metadata/contentType" xmlns:ma="http://schemas.microsoft.com/office/2006/metadata/properties/metaAttributes" ct:_="" ma:_="" ma:contentTypeName="Document" ma:contentTypeID="0x01010066EA3C7E647A31469130B68025C2D09F" ma:contentTypeVersion="13" ma:contentTypeDescription="Create a new document." ma:contentTypeScope="" ma:versionID="832191d834854e798c46a0faaca27237">
   <xsd:schema xmlns:xsd="http://www.w3.org/2001/XMLSchema" xmlns:xs="http://www.w3.org/2001/XMLSchema" xmlns:p="http://schemas.microsoft.com/office/2006/metadata/properties" xmlns:ns1="http://schemas.microsoft.com/sharepoint/v3" xmlns:ns2="4ffa91fb-a0ff-4ac5-b2db-65c790d184a4" xmlns:ns3="http://schemas.microsoft.com/sharepoint.v3" xmlns:ns4="http://schemas.microsoft.com/sharepoint/v3/fields" xmlns:ns5="b2653501-ac67-48fc-8306-1dc26326c664" xmlns:ns6="e591724b-3f31-4fb9-8cb1-4f16908600c2" xmlns:ns7="fb56d998-5b0e-4ea4-ab7b-b19e8e11e851" targetNamespace="http://schemas.microsoft.com/office/2006/metadata/properties" ma:root="true" ma:fieldsID="c71804028db13a8da7db86dc41bf0e0c" ns1:_="" ns2:_="" ns3:_="" ns4:_="" ns5:_="" ns6:_="" ns7:_="">
     <xsd:import namespace="http://schemas.microsoft.com/sharepoint/v3"/>
@@ -8455,69 +7900,6 @@
 </ct:contentTypeSchema>
 </file>
 
-<file path=customXml/item3.xml><?xml version="1.0" encoding="utf-8"?>
-<p:properties xmlns:p="http://schemas.microsoft.com/office/2006/metadata/properties" xmlns:xsi="http://www.w3.org/2001/XMLSchema-instance" xmlns:pc="http://schemas.microsoft.com/office/infopath/2007/PartnerControls">
-  <documentManagement>
-    <_Source xmlns="http://schemas.microsoft.com/sharepoint/v3/fields" xsi:nil="true"/>
-    <Language xmlns="http://schemas.microsoft.com/sharepoint/v3">English</Language>
-    <j747ac98061d40f0aa7bd47e1db5675d xmlns="4ffa91fb-a0ff-4ac5-b2db-65c790d184a4">
-      <Terms xmlns="http://schemas.microsoft.com/office/infopath/2007/PartnerControls"/>
-    </j747ac98061d40f0aa7bd47e1db5675d>
-    <External_x0020_Contributor xmlns="4ffa91fb-a0ff-4ac5-b2db-65c790d184a4" xsi:nil="true"/>
-    <TaxKeywordTaxHTField xmlns="4ffa91fb-a0ff-4ac5-b2db-65c790d184a4">
-      <Terms xmlns="http://schemas.microsoft.com/office/infopath/2007/PartnerControls"/>
-    </TaxKeywordTaxHTField>
-    <Record xmlns="4ffa91fb-a0ff-4ac5-b2db-65c790d184a4">Shared</Record>
-    <Rights xmlns="4ffa91fb-a0ff-4ac5-b2db-65c790d184a4" xsi:nil="true"/>
-    <Document_x0020_Creation_x0020_Date xmlns="4ffa91fb-a0ff-4ac5-b2db-65c790d184a4">2019-10-30T18:54:04+00:00</Document_x0020_Creation_x0020_Date>
-    <EPA_x0020_Office xmlns="4ffa91fb-a0ff-4ac5-b2db-65c790d184a4" xsi:nil="true"/>
-    <CategoryDescription xmlns="http://schemas.microsoft.com/sharepoint.v3" xsi:nil="true"/>
-    <Identifier xmlns="4ffa91fb-a0ff-4ac5-b2db-65c790d184a4" xsi:nil="true"/>
-    <_Coverage xmlns="http://schemas.microsoft.com/sharepoint/v3/fields" xsi:nil="true"/>
-    <Creator xmlns="4ffa91fb-a0ff-4ac5-b2db-65c790d184a4">
-      <UserInfo>
-        <DisplayName/>
-        <AccountId xsi:nil="true"/>
-        <AccountType/>
-      </UserInfo>
-    </Creator>
-    <EPA_x0020_Related_x0020_Documents xmlns="4ffa91fb-a0ff-4ac5-b2db-65c790d184a4" xsi:nil="true"/>
-    <EPA_x0020_Contributor xmlns="4ffa91fb-a0ff-4ac5-b2db-65c790d184a4">
-      <UserInfo>
-        <DisplayName/>
-        <AccountId xsi:nil="true"/>
-        <AccountType/>
-      </UserInfo>
-    </EPA_x0020_Contributor>
-    <TaxCatchAll xmlns="4ffa91fb-a0ff-4ac5-b2db-65c790d184a4"/>
-    <e3f09c3df709400db2417a7161762d62 xmlns="b2653501-ac67-48fc-8306-1dc26326c664">
-      <Terms xmlns="http://schemas.microsoft.com/office/infopath/2007/PartnerControls"/>
-    </e3f09c3df709400db2417a7161762d62>
-    <SharedWithUsers xmlns="e591724b-3f31-4fb9-8cb1-4f16908600c2">
-      <UserInfo>
-        <DisplayName>Gelder, Mary</DisplayName>
-        <AccountId>4500</AccountId>
-        <AccountType/>
-      </UserInfo>
-      <UserInfo>
-        <DisplayName>Boe, Timothy</DisplayName>
-        <AccountId>537</AccountId>
-        <AccountType/>
-      </UserInfo>
-    </SharedWithUsers>
-  </documentManagement>
-</p:properties>
-</file>
-
-<file path=customXml/item4.xml><?xml version="1.0" encoding="utf-8"?>
-<?mso-contentType ?>
-<FormTemplates xmlns="http://schemas.microsoft.com/sharepoint/v3/contenttype/forms">
-  <Display>DocumentLibraryForm</Display>
-  <Edit>DocumentLibraryForm</Edit>
-  <New>DocumentLibraryForm</New>
-</FormTemplates>
-</file>
-
 <file path=customXml/itemProps1.xml><?xml version="1.0" encoding="utf-8"?>
 <ds:datastoreItem xmlns:ds="http://schemas.openxmlformats.org/officeDocument/2006/customXml" ds:itemID="{0A926769-C457-4D14-9625-DC9B44E953E4}">
   <ds:schemaRefs>
@@ -8527,6 +7909,29 @@
 </file>
 
 <file path=customXml/itemProps2.xml><?xml version="1.0" encoding="utf-8"?>
+<ds:datastoreItem xmlns:ds="http://schemas.openxmlformats.org/officeDocument/2006/customXml" ds:itemID="{2E7A92DA-F40E-4B5D-9F77-133CA8EEF276}">
+  <ds:schemaRefs>
+    <ds:schemaRef ds:uri="http://schemas.microsoft.com/sharepoint/v3/contenttype/forms"/>
+  </ds:schemaRefs>
+</ds:datastoreItem>
+</file>
+
+<file path=customXml/itemProps3.xml><?xml version="1.0" encoding="utf-8"?>
+<ds:datastoreItem xmlns:ds="http://schemas.openxmlformats.org/officeDocument/2006/customXml" ds:itemID="{73C8B1CA-8E77-4D57-A2C6-7BAC97B9DFF5}">
+  <ds:schemaRefs>
+    <ds:schemaRef ds:uri="http://schemas.microsoft.com/office/2006/metadata/properties"/>
+    <ds:schemaRef ds:uri="http://schemas.microsoft.com/office/infopath/2007/PartnerControls"/>
+    <ds:schemaRef ds:uri="http://schemas.microsoft.com/sharepoint/v3/fields"/>
+    <ds:schemaRef ds:uri="http://schemas.microsoft.com/sharepoint/v3"/>
+    <ds:schemaRef ds:uri="4ffa91fb-a0ff-4ac5-b2db-65c790d184a4"/>
+    <ds:schemaRef ds:uri="http://schemas.microsoft.com/sharepoint.v3"/>
+    <ds:schemaRef ds:uri="b2653501-ac67-48fc-8306-1dc26326c664"/>
+    <ds:schemaRef ds:uri="e591724b-3f31-4fb9-8cb1-4f16908600c2"/>
+  </ds:schemaRefs>
+</ds:datastoreItem>
+</file>
+
+<file path=customXml/itemProps4.xml><?xml version="1.0" encoding="utf-8"?>
 <ds:datastoreItem xmlns:ds="http://schemas.openxmlformats.org/officeDocument/2006/customXml" ds:itemID="{0BF5BEE4-1F17-4BA2-8ADB-97724D715BCE}">
   <ds:schemaRefs>
     <ds:schemaRef ds:uri="http://schemas.microsoft.com/office/2006/metadata/contentType"/>
@@ -8548,27 +7953,4 @@
     <ds:schemaRef ds:uri="http://schemas.microsoft.com/internal/obd"/>
   </ds:schemaRefs>
 </ds:datastoreItem>
-</file>
-
-<file path=customXml/itemProps3.xml><?xml version="1.0" encoding="utf-8"?>
-<ds:datastoreItem xmlns:ds="http://schemas.openxmlformats.org/officeDocument/2006/customXml" ds:itemID="{73C8B1CA-8E77-4D57-A2C6-7BAC97B9DFF5}">
-  <ds:schemaRefs>
-    <ds:schemaRef ds:uri="http://schemas.microsoft.com/office/2006/metadata/properties"/>
-    <ds:schemaRef ds:uri="http://schemas.microsoft.com/office/infopath/2007/PartnerControls"/>
-    <ds:schemaRef ds:uri="http://schemas.microsoft.com/sharepoint/v3/fields"/>
-    <ds:schemaRef ds:uri="http://schemas.microsoft.com/sharepoint/v3"/>
-    <ds:schemaRef ds:uri="4ffa91fb-a0ff-4ac5-b2db-65c790d184a4"/>
-    <ds:schemaRef ds:uri="http://schemas.microsoft.com/sharepoint.v3"/>
-    <ds:schemaRef ds:uri="b2653501-ac67-48fc-8306-1dc26326c664"/>
-    <ds:schemaRef ds:uri="e591724b-3f31-4fb9-8cb1-4f16908600c2"/>
-  </ds:schemaRefs>
-</ds:datastoreItem>
-</file>
-
-<file path=customXml/itemProps4.xml><?xml version="1.0" encoding="utf-8"?>
-<ds:datastoreItem xmlns:ds="http://schemas.openxmlformats.org/officeDocument/2006/customXml" ds:itemID="{2E7A92DA-F40E-4B5D-9F77-133CA8EEF276}">
-  <ds:schemaRefs>
-    <ds:schemaRef ds:uri="http://schemas.microsoft.com/sharepoint/v3/contenttype/forms"/>
-  </ds:schemaRefs>
-</ds:datastoreItem>
 </file>
</xml_diff>